<commit_message>
activity name , add prop
</commit_message>
<xml_diff>
--- a/Rapport-Pfe-V1.docx
+++ b/Rapport-Pfe-V1.docx
@@ -302,7 +302,6 @@
               <w:szCs w:val="40"/>
             </w:rPr>
           </w:pPr>
-          <w:proofErr w:type="spellStart"/>
           <w:r>
             <w:rPr>
               <w:rFonts w:ascii="Times New Roman" w:hAnsi="Times New Roman" w:cs="Times New Roman"/>
@@ -313,7 +312,6 @@
             </w:rPr>
             <w:t>Sommaire</w:t>
           </w:r>
-          <w:proofErr w:type="spellEnd"/>
         </w:p>
         <w:p>
           <w:pPr>
@@ -6351,23 +6349,13 @@
           <w:szCs w:val="24"/>
         </w:rPr>
       </w:pPr>
-      <w:proofErr w:type="gramStart"/>
       <w:r>
         <w:rPr>
           <w:rFonts w:asciiTheme="majorBidi" w:hAnsiTheme="majorBidi" w:cstheme="majorBidi"/>
           <w:sz w:val="24"/>
           <w:szCs w:val="24"/>
         </w:rPr>
-        <w:t>d'abord</w:t>
-      </w:r>
-      <w:proofErr w:type="gramEnd"/>
-      <w:r>
-        <w:rPr>
-          <w:rFonts w:asciiTheme="majorBidi" w:hAnsiTheme="majorBidi" w:cstheme="majorBidi"/>
-          <w:sz w:val="24"/>
-          <w:szCs w:val="24"/>
-        </w:rPr>
-        <w:t xml:space="preserve"> notre organisme d'accueil. Ensuite, nous expliquerons les problèmes à résoudre et la solution proposée pour donner un aperçu de notre projet.</w:t>
+        <w:t>d'abord notre organisme d'accueil. Ensuite, nous expliquerons les problèmes à résoudre et la solution proposée pour donner un aperçu de notre projet.</w:t>
       </w:r>
       <w:r>
         <w:rPr>
@@ -6436,25 +6424,7 @@
           <w:sz w:val="24"/>
           <w:szCs w:val="24"/>
         </w:rPr>
-        <w:t xml:space="preserve">Acteur indépendant et à dimension internationale, </w:t>
-      </w:r>
-      <w:proofErr w:type="spellStart"/>
-      <w:r>
-        <w:rPr>
-          <w:rFonts w:asciiTheme="majorBidi" w:hAnsiTheme="majorBidi" w:cstheme="majorBidi"/>
-          <w:sz w:val="24"/>
-          <w:szCs w:val="24"/>
-        </w:rPr>
-        <w:t>NeoLedge</w:t>
-      </w:r>
-      <w:proofErr w:type="spellEnd"/>
-      <w:r>
-        <w:rPr>
-          <w:rFonts w:asciiTheme="majorBidi" w:hAnsiTheme="majorBidi" w:cstheme="majorBidi"/>
-          <w:sz w:val="24"/>
-          <w:szCs w:val="24"/>
-        </w:rPr>
-        <w:t xml:space="preserve"> est une société française en forte croissance, qui s’appuie sur un réseau de partenaires privilégiés en Europe, en Amérique du Nord et en Afrique. </w:t>
+        <w:t xml:space="preserve">Acteur indépendant et à dimension internationale, NeoLedge est une société française en forte croissance, qui s’appuie sur un réseau de partenaires privilégiés en Europe, en Amérique du Nord et en Afrique. </w:t>
       </w:r>
     </w:p>
     <w:p>
@@ -6473,25 +6443,7 @@
           <w:sz w:val="24"/>
           <w:szCs w:val="24"/>
         </w:rPr>
-        <w:t xml:space="preserve">Éditeur spécialisé dans la gestion électronique de documents, </w:t>
-      </w:r>
-      <w:proofErr w:type="spellStart"/>
-      <w:r>
-        <w:rPr>
-          <w:rFonts w:asciiTheme="majorBidi" w:hAnsiTheme="majorBidi" w:cstheme="majorBidi"/>
-          <w:sz w:val="24"/>
-          <w:szCs w:val="24"/>
-        </w:rPr>
-        <w:t>NeoLedge</w:t>
-      </w:r>
-      <w:proofErr w:type="spellEnd"/>
-      <w:r>
-        <w:rPr>
-          <w:rFonts w:asciiTheme="majorBidi" w:hAnsiTheme="majorBidi" w:cstheme="majorBidi"/>
-          <w:sz w:val="24"/>
-          <w:szCs w:val="24"/>
-        </w:rPr>
-        <w:t xml:space="preserve"> compte à son actif des centaines de clients, des dizaines de milliers d’utilisateurs quotidiens et des millions de documents gérés par ses solutions, dans le secteur public comme dans le secteur privé.</w:t>
+        <w:t>Éditeur spécialisé dans la gestion électronique de documents, NeoLedge compte à son actif des centaines de clients, des dizaines de milliers d’utilisateurs quotidiens et des millions de documents gérés par ses solutions, dans le secteur public comme dans le secteur privé.</w:t>
       </w:r>
     </w:p>
     <w:p>
@@ -6510,43 +6462,7 @@
           <w:sz w:val="24"/>
           <w:szCs w:val="24"/>
         </w:rPr>
-        <w:t xml:space="preserve">Partenaire certifié Gold de Microsoft en ce qui concerne le développement d’applications et les plateformes cloud, </w:t>
-      </w:r>
-      <w:proofErr w:type="spellStart"/>
-      <w:r>
-        <w:rPr>
-          <w:rFonts w:asciiTheme="majorBidi" w:hAnsiTheme="majorBidi" w:cstheme="majorBidi"/>
-          <w:sz w:val="24"/>
-          <w:szCs w:val="24"/>
-        </w:rPr>
-        <w:t>NeoLedge</w:t>
-      </w:r>
-      <w:proofErr w:type="spellEnd"/>
-      <w:r>
-        <w:rPr>
-          <w:rFonts w:asciiTheme="majorBidi" w:hAnsiTheme="majorBidi" w:cstheme="majorBidi"/>
-          <w:sz w:val="24"/>
-          <w:szCs w:val="24"/>
-        </w:rPr>
-        <w:t xml:space="preserve"> accompagne des organisations pendant leur transition numérique. </w:t>
-      </w:r>
-      <w:proofErr w:type="spellStart"/>
-      <w:r>
-        <w:rPr>
-          <w:rFonts w:asciiTheme="majorBidi" w:hAnsiTheme="majorBidi" w:cstheme="majorBidi"/>
-          <w:sz w:val="24"/>
-          <w:szCs w:val="24"/>
-        </w:rPr>
-        <w:t>NeoLedge</w:t>
-      </w:r>
-      <w:proofErr w:type="spellEnd"/>
-      <w:r>
-        <w:rPr>
-          <w:rFonts w:asciiTheme="majorBidi" w:hAnsiTheme="majorBidi" w:cstheme="majorBidi"/>
-          <w:sz w:val="24"/>
-          <w:szCs w:val="24"/>
-        </w:rPr>
-        <w:t xml:space="preserve"> s’appuie depuis ses débuts sur les techniques développées par Microsoft.</w:t>
+        <w:t>Partenaire certifié Gold de Microsoft en ce qui concerne le développement d’applications et les plateformes cloud, NeoLedge accompagne des organisations pendant leur transition numérique. NeoLedge s’appuie depuis ses débuts sur les techniques développées par Microsoft.</w:t>
       </w:r>
     </w:p>
     <w:p>
@@ -6649,25 +6565,7 @@
           <w:sz w:val="24"/>
           <w:szCs w:val="24"/>
         </w:rPr>
-        <w:t xml:space="preserve">La figure 1 représente le logo de </w:t>
-      </w:r>
-      <w:proofErr w:type="spellStart"/>
-      <w:r>
-        <w:rPr>
-          <w:rFonts w:asciiTheme="majorBidi" w:hAnsiTheme="majorBidi" w:cstheme="majorBidi"/>
-          <w:sz w:val="24"/>
-          <w:szCs w:val="24"/>
-        </w:rPr>
-        <w:t>NeoLedge</w:t>
-      </w:r>
-      <w:proofErr w:type="spellEnd"/>
-      <w:r>
-        <w:rPr>
-          <w:rFonts w:asciiTheme="majorBidi" w:hAnsiTheme="majorBidi" w:cstheme="majorBidi"/>
-          <w:sz w:val="24"/>
-          <w:szCs w:val="24"/>
-        </w:rPr>
-        <w:t>.</w:t>
+        <w:t>La figure 1 représente le logo de NeoLedge.</w:t>
       </w:r>
     </w:p>
     <w:p>
@@ -6752,7 +6650,7 @@
               </wp:anchor>
             </w:drawing>
           </mc:Choice>
-          <mc:Fallback xmlns:w16se="http://schemas.microsoft.com/office/word/2015/wordml/symex" xmlns:w16sdtdh="http://schemas.microsoft.com/office/word/2020/wordml/sdtdatahash" xmlns:w16="http://schemas.microsoft.com/office/word/2018/wordml" xmlns:w16cid="http://schemas.microsoft.com/office/word/2016/wordml/cid" xmlns:w16cex="http://schemas.microsoft.com/office/word/2018/wordml/cex" xmlns:oel="http://schemas.microsoft.com/office/2019/extlst" xmlns:am3d="http://schemas.microsoft.com/office/drawing/2017/model3d" xmlns:aink="http://schemas.microsoft.com/office/drawing/2016/ink" xmlns:cx8="http://schemas.microsoft.com/office/drawing/2016/5/14/chartex" xmlns:cx7="http://schemas.microsoft.com/office/drawing/2016/5/13/chartex" xmlns:cx6="http://schemas.microsoft.com/office/drawing/2016/5/12/chartex" xmlns:cx5="http://schemas.microsoft.com/office/drawing/2016/5/11/chartex" xmlns:cx4="http://schemas.microsoft.com/office/drawing/2016/5/10/chartex" xmlns:cx3="http://schemas.microsoft.com/office/drawing/2016/5/9/chartex" xmlns:cx2="http://schemas.microsoft.com/office/drawing/2015/10/21/chartex" xmlns:cx1="http://schemas.microsoft.com/office/drawing/2015/9/8/chartex" xmlns:cx="http://schemas.microsoft.com/office/drawing/2014/chartex">
+          <mc:Fallback xmlns:cx="http://schemas.microsoft.com/office/drawing/2014/chartex" xmlns:cx1="http://schemas.microsoft.com/office/drawing/2015/9/8/chartex" xmlns:cx2="http://schemas.microsoft.com/office/drawing/2015/10/21/chartex" xmlns:cx3="http://schemas.microsoft.com/office/drawing/2016/5/9/chartex" xmlns:cx4="http://schemas.microsoft.com/office/drawing/2016/5/10/chartex" xmlns:cx5="http://schemas.microsoft.com/office/drawing/2016/5/11/chartex" xmlns:cx6="http://schemas.microsoft.com/office/drawing/2016/5/12/chartex" xmlns:cx7="http://schemas.microsoft.com/office/drawing/2016/5/13/chartex" xmlns:cx8="http://schemas.microsoft.com/office/drawing/2016/5/14/chartex" xmlns:aink="http://schemas.microsoft.com/office/drawing/2016/ink" xmlns:am3d="http://schemas.microsoft.com/office/drawing/2017/model3d" xmlns:oel="http://schemas.microsoft.com/office/2019/extlst" xmlns:w16cex="http://schemas.microsoft.com/office/word/2018/wordml/cex" xmlns:w16cid="http://schemas.microsoft.com/office/word/2016/wordml/cid" xmlns:w16="http://schemas.microsoft.com/office/word/2018/wordml" xmlns:w16sdtdh="http://schemas.microsoft.com/office/word/2020/wordml/sdtdatahash" xmlns:w16se="http://schemas.microsoft.com/office/word/2015/wordml/symex">
             <w:pict>
               <v:rect w14:anchorId="6D289FD1" id="Rectangle 5" o:spid="_x0000_s1026" style="position:absolute;margin-left:118.2pt;margin-top:12.85pt;width:216.5pt;height:51.9pt;z-index:251659264;visibility:visible;mso-wrap-style:square;mso-width-percent:0;mso-height-percent:0;mso-wrap-distance-left:9pt;mso-wrap-distance-top:0;mso-wrap-distance-right:9pt;mso-wrap-distance-bottom:0;mso-position-horizontal:absolute;mso-position-horizontal-relative:text;mso-position-vertical:absolute;mso-position-vertical-relative:text;mso-width-percent:0;mso-height-percent:0;mso-width-relative:margin;mso-height-relative:margin;v-text-anchor:top" o:gfxdata="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" filled="f" strokeweight="1pt"/>
             </w:pict>
@@ -6880,20 +6778,9 @@
           <w:iCs w:val="0"/>
           <w:color w:val="auto"/>
         </w:rPr>
-        <w:t xml:space="preserve">: Logo de </w:t>
-      </w:r>
-      <w:proofErr w:type="spellStart"/>
-      <w:r>
-        <w:rPr>
-          <w:rFonts w:asciiTheme="majorBidi" w:hAnsiTheme="majorBidi" w:cstheme="majorBidi"/>
-          <w:i w:val="0"/>
-          <w:iCs w:val="0"/>
-          <w:color w:val="auto"/>
-        </w:rPr>
-        <w:t>NeoLedge</w:t>
+        <w:t>: Logo de NeoLedge</w:t>
       </w:r>
       <w:bookmarkEnd w:id="4"/>
-      <w:proofErr w:type="spellEnd"/>
     </w:p>
     <w:p>
       <w:pPr>
@@ -6911,25 +6798,7 @@
           <w:sz w:val="24"/>
           <w:szCs w:val="24"/>
         </w:rPr>
-        <w:t xml:space="preserve">La structure hiérarchique et les différents départements qui composent </w:t>
-      </w:r>
-      <w:proofErr w:type="spellStart"/>
-      <w:r>
-        <w:rPr>
-          <w:rFonts w:ascii="Times New Roman" w:hAnsi="Times New Roman" w:cs="Times New Roman"/>
-          <w:sz w:val="24"/>
-          <w:szCs w:val="24"/>
-        </w:rPr>
-        <w:t>NeoLedge</w:t>
-      </w:r>
-      <w:proofErr w:type="spellEnd"/>
-      <w:r>
-        <w:rPr>
-          <w:rFonts w:ascii="Times New Roman" w:hAnsi="Times New Roman" w:cs="Times New Roman"/>
-          <w:sz w:val="24"/>
-          <w:szCs w:val="24"/>
-        </w:rPr>
-        <w:t xml:space="preserve"> peuvent être visualisés à l'aide de l'organigramme suivant :</w:t>
+        <w:t>La structure hiérarchique et les différents départements qui composent NeoLedge peuvent être visualisés à l'aide de l'organigramme suivant :</w:t>
       </w:r>
     </w:p>
     <w:p>
@@ -7043,25 +6912,15 @@
           <w:b/>
           <w:color w:val="auto"/>
         </w:rPr>
-        <w:t xml:space="preserve">Produits présentés par </w:t>
-      </w:r>
-      <w:proofErr w:type="spellStart"/>
+        <w:t>Produits présentés par NeoLedge</w:t>
+      </w:r>
+      <w:bookmarkEnd w:id="6"/>
       <w:r>
         <w:rPr>
           <w:rFonts w:asciiTheme="majorBidi" w:hAnsiTheme="majorBidi"/>
           <w:b/>
           <w:color w:val="auto"/>
         </w:rPr>
-        <w:t>NeoLedge</w:t>
-      </w:r>
-      <w:bookmarkEnd w:id="6"/>
-      <w:proofErr w:type="spellEnd"/>
-      <w:r>
-        <w:rPr>
-          <w:rFonts w:asciiTheme="majorBidi" w:hAnsiTheme="majorBidi"/>
-          <w:b/>
-          <w:color w:val="auto"/>
-        </w:rPr>
         <w:t> </w:t>
       </w:r>
     </w:p>
@@ -7075,23 +6934,13 @@
           <w:szCs w:val="24"/>
         </w:rPr>
       </w:pPr>
-      <w:proofErr w:type="spellStart"/>
       <w:r>
         <w:rPr>
           <w:rFonts w:asciiTheme="majorBidi" w:hAnsiTheme="majorBidi" w:cstheme="majorBidi"/>
           <w:sz w:val="24"/>
           <w:szCs w:val="24"/>
         </w:rPr>
-        <w:t>NeoLedge</w:t>
-      </w:r>
-      <w:proofErr w:type="spellEnd"/>
-      <w:r>
-        <w:rPr>
-          <w:rFonts w:asciiTheme="majorBidi" w:hAnsiTheme="majorBidi" w:cstheme="majorBidi"/>
-          <w:sz w:val="24"/>
-          <w:szCs w:val="24"/>
-        </w:rPr>
-        <w:t xml:space="preserve"> propose une gamme complète de solutions de gestion électronique de documents (GED) et de gestion de contenus (ECM) pour les entreprises et les administrations.</w:t>
+        <w:t>NeoLedge propose une gamme complète de solutions de gestion électronique de documents (GED) et de gestion de contenus (ECM) pour les entreprises et les administrations.</w:t>
       </w:r>
     </w:p>
     <w:p>
@@ -7121,25 +6970,7 @@
           <w:sz w:val="24"/>
           <w:szCs w:val="24"/>
         </w:rPr>
-        <w:t xml:space="preserve">• ECM Elise : Pour les entreprises de toutes tailles, qui sont confrontées à une gestion complexe des flux d’informations nécessitant de nombreuses interactions avec des tiers, la solution ECM Elise, éditée par </w:t>
-      </w:r>
-      <w:proofErr w:type="spellStart"/>
-      <w:r>
-        <w:rPr>
-          <w:rFonts w:asciiTheme="majorBidi" w:hAnsiTheme="majorBidi" w:cstheme="majorBidi"/>
-          <w:sz w:val="24"/>
-          <w:szCs w:val="24"/>
-        </w:rPr>
-        <w:t>NeoLedge</w:t>
-      </w:r>
-      <w:proofErr w:type="spellEnd"/>
-      <w:r>
-        <w:rPr>
-          <w:rFonts w:asciiTheme="majorBidi" w:hAnsiTheme="majorBidi" w:cstheme="majorBidi"/>
-          <w:sz w:val="24"/>
-          <w:szCs w:val="24"/>
-        </w:rPr>
-        <w:t>, propose des fonctions automatisées pour la capture des flux multicanaux, la gestion des dossiers et l’orchestration des processus métiers.</w:t>
+        <w:t>• ECM Elise : Pour les entreprises de toutes tailles, qui sont confrontées à une gestion complexe des flux d’informations nécessitant de nombreuses interactions avec des tiers, la solution ECM Elise, éditée par NeoLedge, propose des fonctions automatisées pour la capture des flux multicanaux, la gestion des dossiers et l’orchestration des processus métiers.</w:t>
       </w:r>
     </w:p>
     <w:p>
@@ -7169,43 +7000,7 @@
           <w:sz w:val="24"/>
           <w:szCs w:val="24"/>
         </w:rPr>
-        <w:t xml:space="preserve">• </w:t>
-      </w:r>
-      <w:proofErr w:type="spellStart"/>
-      <w:r>
-        <w:rPr>
-          <w:rFonts w:asciiTheme="majorBidi" w:hAnsiTheme="majorBidi" w:cstheme="majorBidi"/>
-          <w:sz w:val="24"/>
-          <w:szCs w:val="24"/>
-        </w:rPr>
-        <w:t>DocFactory</w:t>
-      </w:r>
-      <w:proofErr w:type="spellEnd"/>
-      <w:r>
-        <w:rPr>
-          <w:rFonts w:asciiTheme="majorBidi" w:hAnsiTheme="majorBidi" w:cstheme="majorBidi"/>
-          <w:sz w:val="24"/>
-          <w:szCs w:val="24"/>
-        </w:rPr>
-        <w:t xml:space="preserve"> : Pour les entreprises à la recherche d’une solution performante capable de les aider dans leur transformation numérique et leur passage au zéro papier, </w:t>
-      </w:r>
-      <w:proofErr w:type="spellStart"/>
-      <w:r>
-        <w:rPr>
-          <w:rFonts w:asciiTheme="majorBidi" w:hAnsiTheme="majorBidi" w:cstheme="majorBidi"/>
-          <w:sz w:val="24"/>
-          <w:szCs w:val="24"/>
-        </w:rPr>
-        <w:t>DocFactory</w:t>
-      </w:r>
-      <w:proofErr w:type="spellEnd"/>
-      <w:r>
-        <w:rPr>
-          <w:rFonts w:asciiTheme="majorBidi" w:hAnsiTheme="majorBidi" w:cstheme="majorBidi"/>
-          <w:sz w:val="24"/>
-          <w:szCs w:val="24"/>
-        </w:rPr>
-        <w:t xml:space="preserve"> est une solution numérique tout-En-un offrant des fonctions centralisées de numérisation, conversion, et capture de documents électroniques, ainsi que d’export et de signature électronique.</w:t>
+        <w:t>• DocFactory : Pour les entreprises à la recherche d’une solution performante capable de les aider dans leur transformation numérique et leur passage au zéro papier, DocFactory est une solution numérique tout-En-un offrant des fonctions centralisées de numérisation, conversion, et capture de documents électroniques, ainsi que d’export et de signature électronique.</w:t>
       </w:r>
     </w:p>
     <w:p>
@@ -7236,25 +7031,7 @@
           <w:sz w:val="24"/>
           <w:szCs w:val="24"/>
         </w:rPr>
-        <w:t xml:space="preserve">Contrairement aux solutions propriétaires ne gérant pas le processus de dématérialisation dans sa globalité, </w:t>
-      </w:r>
-      <w:proofErr w:type="spellStart"/>
-      <w:r>
-        <w:rPr>
-          <w:rFonts w:asciiTheme="majorBidi" w:hAnsiTheme="majorBidi" w:cstheme="majorBidi"/>
-          <w:sz w:val="24"/>
-          <w:szCs w:val="24"/>
-        </w:rPr>
-        <w:t>DocFactory</w:t>
-      </w:r>
-      <w:proofErr w:type="spellEnd"/>
-      <w:r>
-        <w:rPr>
-          <w:rFonts w:asciiTheme="majorBidi" w:hAnsiTheme="majorBidi" w:cstheme="majorBidi"/>
-          <w:sz w:val="24"/>
-          <w:szCs w:val="24"/>
-        </w:rPr>
-        <w:t xml:space="preserve"> permet d’industrialiser l’ensemble des opérations de capture des flux de documents jusqu’à leur intégration dans votre système</w:t>
+        <w:t>Contrairement aux solutions propriétaires ne gérant pas le processus de dématérialisation dans sa globalité, DocFactory permet d’industrialiser l’ensemble des opérations de capture des flux de documents jusqu’à leur intégration dans votre système</w:t>
       </w:r>
     </w:p>
     <w:p>
@@ -7268,23 +7045,13 @@
           <w:szCs w:val="24"/>
         </w:rPr>
       </w:pPr>
-      <w:proofErr w:type="gramStart"/>
       <w:r>
         <w:rPr>
           <w:rFonts w:asciiTheme="majorBidi" w:hAnsiTheme="majorBidi" w:cstheme="majorBidi"/>
           <w:sz w:val="24"/>
           <w:szCs w:val="24"/>
         </w:rPr>
-        <w:t>d’information</w:t>
-      </w:r>
-      <w:proofErr w:type="gramEnd"/>
-      <w:r>
-        <w:rPr>
-          <w:rFonts w:asciiTheme="majorBidi" w:hAnsiTheme="majorBidi" w:cstheme="majorBidi"/>
-          <w:sz w:val="24"/>
-          <w:szCs w:val="24"/>
-        </w:rPr>
-        <w:t>.</w:t>
+        <w:t>d’information.</w:t>
       </w:r>
     </w:p>
     <w:p>
@@ -7315,61 +7082,7 @@
           <w:sz w:val="24"/>
           <w:szCs w:val="24"/>
         </w:rPr>
-        <w:t xml:space="preserve">• Illico : Pour les élus et dirigeants de villes de toutes tailles, engagées dans </w:t>
-      </w:r>
-      <w:proofErr w:type="spellStart"/>
-      <w:r>
-        <w:rPr>
-          <w:rFonts w:asciiTheme="majorBidi" w:hAnsiTheme="majorBidi" w:cstheme="majorBidi"/>
-          <w:sz w:val="24"/>
-          <w:szCs w:val="24"/>
-        </w:rPr>
-        <w:t>unepolitique</w:t>
-      </w:r>
-      <w:proofErr w:type="spellEnd"/>
-      <w:r>
-        <w:rPr>
-          <w:rFonts w:asciiTheme="majorBidi" w:hAnsiTheme="majorBidi" w:cstheme="majorBidi"/>
-          <w:sz w:val="24"/>
-          <w:szCs w:val="24"/>
-        </w:rPr>
-        <w:t xml:space="preserve"> de transition numérique grâce à des outils innovants qui simplifient leur fonctionnement, illico offre aux citoyens et aux équipes de la ville des services de confiance pour la dématérialisation, le traitement des requêtes, la gestion du </w:t>
-      </w:r>
-      <w:proofErr w:type="spellStart"/>
-      <w:r>
-        <w:rPr>
-          <w:rFonts w:asciiTheme="majorBidi" w:hAnsiTheme="majorBidi" w:cstheme="majorBidi"/>
-          <w:sz w:val="24"/>
-          <w:szCs w:val="24"/>
-        </w:rPr>
-        <w:t>courrieret</w:t>
-      </w:r>
-      <w:proofErr w:type="spellEnd"/>
-      <w:r>
-        <w:rPr>
-          <w:rFonts w:asciiTheme="majorBidi" w:hAnsiTheme="majorBidi" w:cstheme="majorBidi"/>
-          <w:sz w:val="24"/>
-          <w:szCs w:val="24"/>
-        </w:rPr>
-        <w:t xml:space="preserve"> l’automatisation des processus métiers. Contrairement aux solutions en silos ne gérant pas la continuité des processus entre les citoyens et les agents, “illico </w:t>
-      </w:r>
-      <w:proofErr w:type="spellStart"/>
-      <w:r>
-        <w:rPr>
-          <w:rFonts w:asciiTheme="majorBidi" w:hAnsiTheme="majorBidi" w:cstheme="majorBidi"/>
-          <w:sz w:val="24"/>
-          <w:szCs w:val="24"/>
-        </w:rPr>
-        <w:t>powered</w:t>
-      </w:r>
-      <w:proofErr w:type="spellEnd"/>
-      <w:r>
-        <w:rPr>
-          <w:rFonts w:asciiTheme="majorBidi" w:hAnsiTheme="majorBidi" w:cstheme="majorBidi"/>
-          <w:sz w:val="24"/>
-          <w:szCs w:val="24"/>
-        </w:rPr>
-        <w:t xml:space="preserve"> by Elise” est un service illimité, rapide à mettre en œuvre, conçu pour les villes et  les réseaux de villes.</w:t>
+        <w:t>• Illico : Pour les élus et dirigeants de villes de toutes tailles, engagées dans unepolitique de transition numérique grâce à des outils innovants qui simplifient leur fonctionnement, illico offre aux citoyens et aux équipes de la ville des services de confiance pour la dématérialisation, le traitement des requêtes, la gestion du courrieret l’automatisation des processus métiers. Contrairement aux solutions en silos ne gérant pas la continuité des processus entre les citoyens et les agents, “illico powered by Elise” est un service illimité, rapide à mettre en œuvre, conçu pour les villes et  les réseaux de villes.</w:t>
       </w:r>
     </w:p>
     <w:p>
@@ -7476,25 +7189,7 @@
           <w:sz w:val="24"/>
           <w:szCs w:val="24"/>
         </w:rPr>
-        <w:t xml:space="preserve">Ce projet a été réalisé dans la société </w:t>
-      </w:r>
-      <w:proofErr w:type="spellStart"/>
-      <w:r>
-        <w:rPr>
-          <w:rFonts w:ascii="Times New Roman" w:hAnsi="Times New Roman" w:cs="Times New Roman"/>
-          <w:sz w:val="24"/>
-          <w:szCs w:val="24"/>
-        </w:rPr>
-        <w:t>NeoLedge</w:t>
-      </w:r>
-      <w:proofErr w:type="spellEnd"/>
-      <w:r>
-        <w:rPr>
-          <w:rFonts w:ascii="Times New Roman" w:hAnsi="Times New Roman" w:cs="Times New Roman"/>
-          <w:sz w:val="24"/>
-          <w:szCs w:val="24"/>
-        </w:rPr>
-        <w:t xml:space="preserve"> durant la période s’étalant du 05</w:t>
+        <w:t>Ce projet a été réalisé dans la société NeoLedge durant la période s’étalant du 05</w:t>
       </w:r>
     </w:p>
     <w:p>
@@ -7739,7 +7434,6 @@
           <w:szCs w:val="24"/>
         </w:rPr>
       </w:pPr>
-      <w:bookmarkStart w:id="10" w:name="_GoBack"/>
       <w:r>
         <w:rPr>
           <w:rFonts w:asciiTheme="majorBidi" w:hAnsiTheme="majorBidi" w:cstheme="majorBidi"/>
@@ -7805,8 +7499,7 @@
           <w:color w:val="auto"/>
         </w:rPr>
       </w:pPr>
-      <w:bookmarkStart w:id="11" w:name="_Toc162005779"/>
-      <w:bookmarkEnd w:id="10"/>
+      <w:bookmarkStart w:id="10" w:name="_Toc162005779"/>
       <w:r>
         <w:rPr>
           <w:rFonts w:asciiTheme="majorBidi" w:hAnsiTheme="majorBidi"/>
@@ -7815,7 +7508,7 @@
         </w:rPr>
         <w:t>Analyse de l’existant</w:t>
       </w:r>
-      <w:bookmarkEnd w:id="11"/>
+      <w:bookmarkEnd w:id="10"/>
       <w:r>
         <w:rPr>
           <w:rFonts w:asciiTheme="majorBidi" w:hAnsiTheme="majorBidi"/>
@@ -7950,7 +7643,7 @@
           <w:color w:val="auto"/>
         </w:rPr>
       </w:pPr>
-      <w:bookmarkStart w:id="12" w:name="_Toc162005780"/>
+      <w:bookmarkStart w:id="11" w:name="_Toc162005780"/>
       <w:r>
         <w:rPr>
           <w:rFonts w:asciiTheme="majorBidi" w:hAnsiTheme="majorBidi"/>
@@ -7959,7 +7652,7 @@
         </w:rPr>
         <w:t>Solution proposée :</w:t>
       </w:r>
-      <w:bookmarkEnd w:id="12"/>
+      <w:bookmarkEnd w:id="11"/>
     </w:p>
     <w:p>
       <w:pPr>
@@ -8181,7 +7874,7 @@
           <w:color w:val="auto"/>
         </w:rPr>
       </w:pPr>
-      <w:bookmarkStart w:id="13" w:name="_Toc162005781"/>
+      <w:bookmarkStart w:id="12" w:name="_Toc162005781"/>
       <w:r>
         <w:rPr>
           <w:rFonts w:asciiTheme="majorBidi" w:hAnsiTheme="majorBidi"/>
@@ -8241,7 +7934,7 @@
         </w:rPr>
         <w:t>adopté</w:t>
       </w:r>
-      <w:bookmarkEnd w:id="13"/>
+      <w:bookmarkEnd w:id="12"/>
     </w:p>
     <w:p>
       <w:pPr>
@@ -8276,7 +7969,7 @@
           <w:color w:val="auto"/>
         </w:rPr>
       </w:pPr>
-      <w:bookmarkStart w:id="14" w:name="_Toc162005782"/>
+      <w:bookmarkStart w:id="13" w:name="_Toc162005782"/>
       <w:r>
         <w:rPr>
           <w:rFonts w:asciiTheme="majorBidi" w:hAnsiTheme="majorBidi"/>
@@ -8285,7 +7978,7 @@
         </w:rPr>
         <w:t>Méthodologie de modélisation et de conception</w:t>
       </w:r>
-      <w:bookmarkEnd w:id="14"/>
+      <w:bookmarkEnd w:id="13"/>
     </w:p>
     <w:p>
       <w:pPr>
@@ -8336,61 +8029,7 @@
           <w:sz w:val="24"/>
           <w:szCs w:val="24"/>
         </w:rPr>
-        <w:t xml:space="preserve"> (</w:t>
-      </w:r>
-      <w:proofErr w:type="spellStart"/>
-      <w:r>
-        <w:rPr>
-          <w:rFonts w:ascii="Times New Roman" w:hAnsi="Times New Roman" w:cs="Times New Roman"/>
-          <w:sz w:val="24"/>
-          <w:szCs w:val="24"/>
-        </w:rPr>
-        <w:t>Unified</w:t>
-      </w:r>
-      <w:proofErr w:type="spellEnd"/>
-      <w:r>
-        <w:rPr>
-          <w:rFonts w:ascii="Times New Roman" w:hAnsi="Times New Roman" w:cs="Times New Roman"/>
-          <w:sz w:val="24"/>
-          <w:szCs w:val="24"/>
-        </w:rPr>
-        <w:t xml:space="preserve"> </w:t>
-      </w:r>
-      <w:proofErr w:type="spellStart"/>
-      <w:r>
-        <w:rPr>
-          <w:rFonts w:ascii="Times New Roman" w:hAnsi="Times New Roman" w:cs="Times New Roman"/>
-          <w:sz w:val="24"/>
-          <w:szCs w:val="24"/>
-        </w:rPr>
-        <w:t>Modeling</w:t>
-      </w:r>
-      <w:proofErr w:type="spellEnd"/>
-      <w:r>
-        <w:rPr>
-          <w:rFonts w:ascii="Times New Roman" w:hAnsi="Times New Roman" w:cs="Times New Roman"/>
-          <w:sz w:val="24"/>
-          <w:szCs w:val="24"/>
-        </w:rPr>
-        <w:t xml:space="preserve"> </w:t>
-      </w:r>
-      <w:proofErr w:type="spellStart"/>
-      <w:r>
-        <w:rPr>
-          <w:rFonts w:ascii="Times New Roman" w:hAnsi="Times New Roman" w:cs="Times New Roman"/>
-          <w:sz w:val="24"/>
-          <w:szCs w:val="24"/>
-        </w:rPr>
-        <w:t>Language</w:t>
-      </w:r>
-      <w:proofErr w:type="spellEnd"/>
-      <w:r>
-        <w:rPr>
-          <w:rFonts w:ascii="Times New Roman" w:hAnsi="Times New Roman" w:cs="Times New Roman"/>
-          <w:sz w:val="24"/>
-          <w:szCs w:val="24"/>
-        </w:rPr>
-        <w:t xml:space="preserve">) est un langage universel </w:t>
+        <w:t xml:space="preserve"> (Unified Modeling Language) est un langage universel </w:t>
       </w:r>
       <w:r>
         <w:t>de modélisation orientée objet,</w:t>
@@ -8407,23 +8046,13 @@
           <w:szCs w:val="24"/>
         </w:rPr>
       </w:pPr>
-      <w:proofErr w:type="gramStart"/>
-      <w:r>
-        <w:rPr>
-          <w:rFonts w:ascii="Times New Roman" w:hAnsi="Times New Roman" w:cs="Times New Roman"/>
-          <w:sz w:val="24"/>
-          <w:szCs w:val="24"/>
-        </w:rPr>
-        <w:t>établi</w:t>
-      </w:r>
-      <w:proofErr w:type="gramEnd"/>
-      <w:r>
-        <w:rPr>
-          <w:rFonts w:ascii="Times New Roman" w:hAnsi="Times New Roman" w:cs="Times New Roman"/>
-          <w:sz w:val="24"/>
-          <w:szCs w:val="24"/>
-        </w:rPr>
-        <w:t xml:space="preserve"> comme un standard par l'OMG (Object Management Group) et dans le domaine public, qui offre une notation visuelle pour communiquer et concevoir des architectures logicielles.</w:t>
+      <w:r>
+        <w:rPr>
+          <w:rFonts w:ascii="Times New Roman" w:hAnsi="Times New Roman" w:cs="Times New Roman"/>
+          <w:sz w:val="24"/>
+          <w:szCs w:val="24"/>
+        </w:rPr>
+        <w:t>établi comme un standard par l'OMG (Object Management Group) et dans le domaine public, qui offre une notation visuelle pour communiquer et concevoir des architectures logicielles.</w:t>
       </w:r>
     </w:p>
     <w:p>
@@ -8515,7 +8144,7 @@
         <w:spacing w:line="360" w:lineRule="auto"/>
         <w:jc w:val="center"/>
       </w:pPr>
-      <w:bookmarkStart w:id="15" w:name="_Toc162182517"/>
+      <w:bookmarkStart w:id="14" w:name="_Toc162182517"/>
       <w:r>
         <w:t xml:space="preserve">Figure </w:t>
       </w:r>
@@ -8555,7 +8184,7 @@
       <w:r>
         <w:t>Modèle UML</w:t>
       </w:r>
-      <w:bookmarkEnd w:id="15"/>
+      <w:bookmarkEnd w:id="14"/>
     </w:p>
     <w:p>
       <w:pPr>
@@ -8572,7 +8201,7 @@
           <w:w w:val="105"/>
         </w:rPr>
       </w:pPr>
-      <w:bookmarkStart w:id="16" w:name="_Toc162005783"/>
+      <w:bookmarkStart w:id="15" w:name="_Toc162005783"/>
       <w:r>
         <w:rPr>
           <w:rFonts w:asciiTheme="majorBidi" w:hAnsiTheme="majorBidi"/>
@@ -8620,7 +8249,7 @@
         </w:rPr>
         <w:t>travail</w:t>
       </w:r>
-      <w:bookmarkEnd w:id="16"/>
+      <w:bookmarkEnd w:id="15"/>
     </w:p>
     <w:p>
       <w:pPr>
@@ -8717,43 +8346,7 @@
           <w:sz w:val="24"/>
           <w:szCs w:val="24"/>
         </w:rPr>
-        <w:t xml:space="preserve">Nous nous sommes inspirés du </w:t>
-      </w:r>
-      <w:proofErr w:type="spellStart"/>
-      <w:r>
-        <w:rPr>
-          <w:rFonts w:asciiTheme="majorBidi" w:hAnsiTheme="majorBidi" w:cstheme="majorBidi"/>
-          <w:sz w:val="24"/>
-          <w:szCs w:val="24"/>
-        </w:rPr>
-        <w:t>framework</w:t>
-      </w:r>
-      <w:proofErr w:type="spellEnd"/>
-      <w:r>
-        <w:rPr>
-          <w:rFonts w:asciiTheme="majorBidi" w:hAnsiTheme="majorBidi" w:cstheme="majorBidi"/>
-          <w:sz w:val="24"/>
-          <w:szCs w:val="24"/>
-        </w:rPr>
-        <w:t xml:space="preserve"> Scrum, donc notre choix méthodologique correspond à notre projet. Scrum est largement reconnu comme le </w:t>
-      </w:r>
-      <w:proofErr w:type="spellStart"/>
-      <w:r>
-        <w:rPr>
-          <w:rFonts w:asciiTheme="majorBidi" w:hAnsiTheme="majorBidi" w:cstheme="majorBidi"/>
-          <w:sz w:val="24"/>
-          <w:szCs w:val="24"/>
-        </w:rPr>
-        <w:t>framework</w:t>
-      </w:r>
-      <w:proofErr w:type="spellEnd"/>
-      <w:r>
-        <w:rPr>
-          <w:rFonts w:asciiTheme="majorBidi" w:hAnsiTheme="majorBidi" w:cstheme="majorBidi"/>
-          <w:sz w:val="24"/>
-          <w:szCs w:val="24"/>
-        </w:rPr>
-        <w:t xml:space="preserve"> de gestion de projet le plus couramment utilisé, le mieux documenté et soutenu. Il offre un cadre de travail structuré pour les équipes pluridisciplinaires, avec une attention particulière portée sur l'adaptabilité et la collaboration, permettant de répondre efficacement aux problèmes complexes et évolutifs.</w:t>
+        <w:t>Nous nous sommes inspirés du framework Scrum, donc notre choix méthodologique correspond à notre projet. Scrum est largement reconnu comme le framework de gestion de projet le plus couramment utilisé, le mieux documenté et soutenu. Il offre un cadre de travail structuré pour les équipes pluridisciplinaires, avec une attention particulière portée sur l'adaptabilité et la collaboration, permettant de répondre efficacement aux problèmes complexes et évolutifs.</w:t>
       </w:r>
     </w:p>
     <w:p>
@@ -8803,52 +8396,16 @@
           <w:sz w:val="24"/>
           <w:szCs w:val="24"/>
         </w:rPr>
-        <w:t xml:space="preserve">Dans le cadre de notre projet et afin d’assurer le bon déroulement des différentes phases de ce dernier, nous avons opté pour le </w:t>
-      </w:r>
-      <w:proofErr w:type="spellStart"/>
+        <w:t xml:space="preserve">Dans le cadre de notre projet et afin d’assurer le bon déroulement des différentes phases de ce dernier, nous avons opté pour le framework agile Scrum pour la conception et le développement </w:t>
+      </w:r>
       <w:r>
         <w:rPr>
           <w:rFonts w:asciiTheme="majorBidi" w:hAnsiTheme="majorBidi" w:cstheme="majorBidi"/>
           <w:sz w:val="24"/>
           <w:szCs w:val="24"/>
         </w:rPr>
-        <w:t>framework</w:t>
-      </w:r>
-      <w:proofErr w:type="spellEnd"/>
-      <w:r>
-        <w:rPr>
-          <w:rFonts w:asciiTheme="majorBidi" w:hAnsiTheme="majorBidi" w:cstheme="majorBidi"/>
-          <w:sz w:val="24"/>
-          <w:szCs w:val="24"/>
-        </w:rPr>
-        <w:t xml:space="preserve"> agile Scrum pour la conception et le développement </w:t>
-      </w:r>
-      <w:r>
-        <w:rPr>
-          <w:rFonts w:asciiTheme="majorBidi" w:hAnsiTheme="majorBidi" w:cstheme="majorBidi"/>
-          <w:sz w:val="24"/>
-          <w:szCs w:val="24"/>
-        </w:rPr>
         <w:lastRenderedPageBreak/>
-        <w:t xml:space="preserve">de notre système pour des raisons bien déterminées. En effet, le </w:t>
-      </w:r>
-      <w:proofErr w:type="spellStart"/>
-      <w:r>
-        <w:rPr>
-          <w:rFonts w:asciiTheme="majorBidi" w:hAnsiTheme="majorBidi" w:cstheme="majorBidi"/>
-          <w:sz w:val="24"/>
-          <w:szCs w:val="24"/>
-        </w:rPr>
-        <w:t>framework</w:t>
-      </w:r>
-      <w:proofErr w:type="spellEnd"/>
-      <w:r>
-        <w:rPr>
-          <w:rFonts w:asciiTheme="majorBidi" w:hAnsiTheme="majorBidi" w:cstheme="majorBidi"/>
-          <w:sz w:val="24"/>
-          <w:szCs w:val="24"/>
-        </w:rPr>
-        <w:t xml:space="preserve"> Scrum s’adapte parfaitement à la décomposition de notre projet de fin d’études. </w:t>
+        <w:t xml:space="preserve">de notre système pour des raisons bien déterminées. En effet, le framework Scrum s’adapte parfaitement à la décomposition de notre projet de fin d’études. </w:t>
       </w:r>
       <w:r>
         <w:rPr>
@@ -9014,23 +8571,13 @@
           <w:szCs w:val="24"/>
         </w:rPr>
       </w:pPr>
-      <w:proofErr w:type="gramStart"/>
       <w:r>
         <w:rPr>
           <w:rFonts w:asciiTheme="majorBidi" w:hAnsiTheme="majorBidi" w:cstheme="majorBidi"/>
           <w:sz w:val="24"/>
           <w:szCs w:val="24"/>
         </w:rPr>
-        <w:t>au</w:t>
-      </w:r>
-      <w:proofErr w:type="gramEnd"/>
-      <w:r>
-        <w:rPr>
-          <w:rFonts w:asciiTheme="majorBidi" w:hAnsiTheme="majorBidi" w:cstheme="majorBidi"/>
-          <w:sz w:val="24"/>
-          <w:szCs w:val="24"/>
-        </w:rPr>
-        <w:t xml:space="preserve"> fil de son avancement afin d’atteindre un but. Cette approche est à la fois dynamique et productive, engendre la réalisation des fonctionnalités par itération en incluant la participation du client. Chaque itération peut durer de deux à quatre semaines, à la fin de chaque sprint un produit fonctionnel doit être livré. En effet, Scrum définit trois rôles qui sont : </w:t>
+        <w:t xml:space="preserve">au fil de son avancement afin d’atteindre un but. Cette approche est à la fois dynamique et productive, engendre la réalisation des fonctionnalités par itération en incluant la participation du client. Chaque itération peut durer de deux à quatre semaines, à la fin de chaque sprint un produit fonctionnel doit être livré. En effet, Scrum définit trois rôles qui sont : </w:t>
       </w:r>
     </w:p>
     <w:p>
@@ -9056,29 +8603,7 @@
           <w:sz w:val="24"/>
           <w:szCs w:val="24"/>
         </w:rPr>
-        <w:t xml:space="preserve">Product </w:t>
-      </w:r>
-      <w:proofErr w:type="spellStart"/>
-      <w:r>
-        <w:rPr>
-          <w:rFonts w:asciiTheme="majorBidi" w:hAnsiTheme="majorBidi" w:cstheme="majorBidi"/>
-          <w:b/>
-          <w:bCs/>
-          <w:sz w:val="24"/>
-          <w:szCs w:val="24"/>
-        </w:rPr>
-        <w:t>Owner</w:t>
-      </w:r>
-      <w:proofErr w:type="spellEnd"/>
-      <w:r>
-        <w:rPr>
-          <w:rFonts w:asciiTheme="majorBidi" w:hAnsiTheme="majorBidi" w:cstheme="majorBidi"/>
-          <w:b/>
-          <w:bCs/>
-          <w:sz w:val="24"/>
-          <w:szCs w:val="24"/>
-        </w:rPr>
-        <w:t xml:space="preserve"> </w:t>
+        <w:t xml:space="preserve">Product Owner </w:t>
       </w:r>
       <w:r>
         <w:rPr>
@@ -9240,7 +8765,7 @@
           <w:color w:val="auto"/>
         </w:rPr>
       </w:pPr>
-      <w:bookmarkStart w:id="17" w:name="_Toc162182518"/>
+      <w:bookmarkStart w:id="16" w:name="_Toc162182518"/>
       <w:r>
         <w:rPr>
           <w:i w:val="0"/>
@@ -9298,7 +8823,7 @@
         </w:rPr>
         <w:t>: Méthode SCRUM</w:t>
       </w:r>
-      <w:bookmarkEnd w:id="17"/>
+      <w:bookmarkEnd w:id="16"/>
     </w:p>
     <w:p>
       <w:pPr>
@@ -9319,7 +8844,7 @@
           <w:color w:val="000000" w:themeColor="text1"/>
         </w:rPr>
       </w:pPr>
-      <w:bookmarkStart w:id="18" w:name="_Toc162005784"/>
+      <w:bookmarkStart w:id="17" w:name="_Toc162005784"/>
       <w:r>
         <w:rPr>
           <w:rFonts w:ascii="Times New Roman" w:hAnsi="Times New Roman" w:cs="Times New Roman"/>
@@ -9328,7 +8853,7 @@
         </w:rPr>
         <w:t>Environnement de développement</w:t>
       </w:r>
-      <w:bookmarkEnd w:id="18"/>
+      <w:bookmarkEnd w:id="17"/>
     </w:p>
     <w:p>
       <w:pPr>
@@ -9343,23 +8868,7 @@
           <w:rFonts w:ascii="Times New Roman" w:hAnsi="Times New Roman" w:cs="Times New Roman"/>
           <w:sz w:val="24"/>
         </w:rPr>
-        <w:t xml:space="preserve">Avant de commencer à mettre en œuvre notre projet, nous décrivons l'environnement et les outils de travail que nous utiliserons. Nous définirons d'abord l'environnement matériel, puis l'environnement logiciel. Enfin, nous présenterons les divers </w:t>
-      </w:r>
-      <w:proofErr w:type="spellStart"/>
-      <w:r>
-        <w:rPr>
-          <w:rFonts w:ascii="Times New Roman" w:hAnsi="Times New Roman" w:cs="Times New Roman"/>
-          <w:sz w:val="24"/>
-        </w:rPr>
-        <w:t>frameworks</w:t>
-      </w:r>
-      <w:proofErr w:type="spellEnd"/>
-      <w:r>
-        <w:rPr>
-          <w:rFonts w:ascii="Times New Roman" w:hAnsi="Times New Roman" w:cs="Times New Roman"/>
-          <w:sz w:val="24"/>
-        </w:rPr>
-        <w:t xml:space="preserve"> et langages que nous utiliserons pour ce projet.</w:t>
+        <w:t>Avant de commencer à mettre en œuvre notre projet, nous décrivons l'environnement et les outils de travail que nous utiliserons. Nous définirons d'abord l'environnement matériel, puis l'environnement logiciel. Enfin, nous présenterons les divers frameworks et langages que nous utiliserons pour ce projet.</w:t>
       </w:r>
     </w:p>
     <w:p>
@@ -9376,7 +8885,7 @@
           <w:color w:val="auto"/>
         </w:rPr>
       </w:pPr>
-      <w:bookmarkStart w:id="19" w:name="_Toc162005785"/>
+      <w:bookmarkStart w:id="18" w:name="_Toc162005785"/>
       <w:r>
         <w:rPr>
           <w:rFonts w:ascii="Times New Roman" w:hAnsi="Times New Roman" w:cs="Times New Roman"/>
@@ -9385,7 +8894,7 @@
         </w:rPr>
         <w:t>Environnement matériel</w:t>
       </w:r>
-      <w:bookmarkEnd w:id="19"/>
+      <w:bookmarkEnd w:id="18"/>
     </w:p>
     <w:p>
       <w:pPr>
@@ -9426,7 +8935,7 @@
           <w:color w:val="auto"/>
         </w:rPr>
       </w:pPr>
-      <w:bookmarkStart w:id="20" w:name="_Toc162005786"/>
+      <w:bookmarkStart w:id="19" w:name="_Toc162005786"/>
       <w:r>
         <w:rPr>
           <w:rFonts w:ascii="Times New Roman" w:hAnsi="Times New Roman" w:cs="Times New Roman"/>
@@ -9436,7 +8945,7 @@
         <w:lastRenderedPageBreak/>
         <w:t>Environnement logiciel</w:t>
       </w:r>
-      <w:bookmarkEnd w:id="20"/>
+      <w:bookmarkEnd w:id="19"/>
     </w:p>
     <w:p>
       <w:pPr>
@@ -9584,61 +9093,7 @@
           <w:sz w:val="24"/>
           <w:szCs w:val="24"/>
         </w:rPr>
-        <w:t xml:space="preserve">Un éditeur de code extensible développé par Microsoft pour Windows, Linux et </w:t>
-      </w:r>
-      <w:proofErr w:type="spellStart"/>
-      <w:r>
-        <w:rPr>
-          <w:rFonts w:ascii="Times New Roman" w:hAnsi="Times New Roman" w:cs="Times New Roman"/>
-          <w:sz w:val="24"/>
-          <w:szCs w:val="24"/>
-        </w:rPr>
-        <w:t>macOS</w:t>
-      </w:r>
-      <w:proofErr w:type="spellEnd"/>
-      <w:r>
-        <w:rPr>
-          <w:rFonts w:ascii="Times New Roman" w:hAnsi="Times New Roman" w:cs="Times New Roman"/>
-          <w:sz w:val="24"/>
-          <w:szCs w:val="24"/>
-        </w:rPr>
-        <w:t xml:space="preserve">. Les fonctionnalités incluent la prise en charge du débogage, la mise en évidence de la syntaxe, la complétion intelligente du code, les </w:t>
-      </w:r>
-      <w:proofErr w:type="spellStart"/>
-      <w:r>
-        <w:rPr>
-          <w:rFonts w:ascii="Times New Roman" w:hAnsi="Times New Roman" w:cs="Times New Roman"/>
-          <w:sz w:val="24"/>
-          <w:szCs w:val="24"/>
-        </w:rPr>
-        <w:t>snippets</w:t>
-      </w:r>
-      <w:proofErr w:type="spellEnd"/>
-      <w:r>
-        <w:rPr>
-          <w:rFonts w:ascii="Times New Roman" w:hAnsi="Times New Roman" w:cs="Times New Roman"/>
-          <w:sz w:val="24"/>
-          <w:szCs w:val="24"/>
-        </w:rPr>
-        <w:t xml:space="preserve">, la </w:t>
-      </w:r>
-      <w:proofErr w:type="spellStart"/>
-      <w:r>
-        <w:rPr>
-          <w:rFonts w:ascii="Times New Roman" w:hAnsi="Times New Roman" w:cs="Times New Roman"/>
-          <w:sz w:val="24"/>
-          <w:szCs w:val="24"/>
-        </w:rPr>
-        <w:t>refactorisation</w:t>
-      </w:r>
-      <w:proofErr w:type="spellEnd"/>
-      <w:r>
-        <w:rPr>
-          <w:rFonts w:ascii="Times New Roman" w:hAnsi="Times New Roman" w:cs="Times New Roman"/>
-          <w:sz w:val="24"/>
-          <w:szCs w:val="24"/>
-        </w:rPr>
-        <w:t xml:space="preserve"> du code et Git intégrer. [32]</w:t>
+        <w:t>Un éditeur de code extensible développé par Microsoft pour Windows, Linux et macOS. Les fonctionnalités incluent la prise en charge du débogage, la mise en évidence de la syntaxe, la complétion intelligente du code, les snippets, la refactorisation du code et Git intégrer. [32]</w:t>
       </w:r>
     </w:p>
     <w:p>
@@ -9880,7 +9335,7 @@
           <w:color w:val="auto"/>
         </w:rPr>
       </w:pPr>
-      <w:bookmarkStart w:id="21" w:name="_Toc162005787"/>
+      <w:bookmarkStart w:id="20" w:name="_Toc162005787"/>
       <w:r>
         <w:rPr>
           <w:rFonts w:ascii="Times New Roman" w:hAnsi="Times New Roman" w:cs="Times New Roman"/>
@@ -9890,7 +9345,7 @@
         </w:rPr>
         <w:t>Conclusion</w:t>
       </w:r>
-      <w:bookmarkEnd w:id="21"/>
+      <w:bookmarkEnd w:id="20"/>
       <w:r>
         <w:rPr>
           <w:rFonts w:ascii="Times New Roman" w:hAnsi="Times New Roman" w:cs="Times New Roman"/>
@@ -9924,25 +9379,7 @@
           <w:sz w:val="24"/>
           <w:szCs w:val="24"/>
         </w:rPr>
-        <w:t xml:space="preserve">Au cours de ce chapitre, qui est une étape essentielle pour établir les principes de base de notre projet. Nous avons présenté l'organisme d'accueil du projet ainsi que les attentes. En effet, afin de mieux comprendre les fonctionnalités de notre solution et de révéler les limites de la solution existante, nous avons mené une étude de l'existant. De plus, nous avons déterminé le cadre du travail et la méthodologie à utiliser pour ce projet. Le chapitre suivant explique la conception de l'application en détaillant ses spécifications, ses acteurs et le </w:t>
-      </w:r>
-      <w:proofErr w:type="spellStart"/>
-      <w:r>
-        <w:rPr>
-          <w:rFonts w:ascii="Times New Roman" w:hAnsi="Times New Roman" w:cs="Times New Roman"/>
-          <w:sz w:val="24"/>
-          <w:szCs w:val="24"/>
-        </w:rPr>
-        <w:t>backlog</w:t>
-      </w:r>
-      <w:proofErr w:type="spellEnd"/>
-      <w:r>
-        <w:rPr>
-          <w:rFonts w:ascii="Times New Roman" w:hAnsi="Times New Roman" w:cs="Times New Roman"/>
-          <w:sz w:val="24"/>
-          <w:szCs w:val="24"/>
-        </w:rPr>
-        <w:t xml:space="preserve"> de produits contenant ses fonctionnalités.</w:t>
+        <w:t>Au cours de ce chapitre, qui est une étape essentielle pour établir les principes de base de notre projet. Nous avons présenté l'organisme d'accueil du projet ainsi que les attentes. En effet, afin de mieux comprendre les fonctionnalités de notre solution et de révéler les limites de la solution existante, nous avons mené une étude de l'existant. De plus, nous avons déterminé le cadre du travail et la méthodologie à utiliser pour ce projet. Le chapitre suivant explique la conception de l'application en détaillant ses spécifications, ses acteurs et le backlog de produits contenant ses fonctionnalités.</w:t>
       </w:r>
     </w:p>
     <w:p>
@@ -10053,7 +9490,7 @@
           <w:docGrid w:linePitch="360"/>
         </w:sectPr>
       </w:pPr>
-      <w:bookmarkStart w:id="22" w:name="_Toc162005788"/>
+      <w:bookmarkStart w:id="21" w:name="_Toc162005788"/>
       <w:r>
         <w:rPr>
           <w:rFonts w:ascii="Times New Roman" w:hAnsi="Times New Roman" w:cs="Times New Roman"/>
@@ -10068,43 +9505,25 @@
           <w:b/>
           <w:color w:val="000000" w:themeColor="text1"/>
         </w:rPr>
-        <w:t xml:space="preserve"> : Planification du </w:t>
-      </w:r>
-      <w:proofErr w:type="spellStart"/>
+        <w:t xml:space="preserve"> : Planification du Backlog Produ</w:t>
+      </w:r>
       <w:r>
         <w:rPr>
           <w:rFonts w:ascii="Times New Roman" w:hAnsi="Times New Roman" w:cs="Times New Roman"/>
           <w:b/>
           <w:color w:val="000000" w:themeColor="text1"/>
         </w:rPr>
-        <w:t>Backlog</w:t>
-      </w:r>
-      <w:proofErr w:type="spellEnd"/>
+        <w:t>i</w:t>
+      </w:r>
       <w:r>
         <w:rPr>
           <w:rFonts w:ascii="Times New Roman" w:hAnsi="Times New Roman" w:cs="Times New Roman"/>
           <w:b/>
           <w:color w:val="000000" w:themeColor="text1"/>
         </w:rPr>
-        <w:t xml:space="preserve"> Produ</w:t>
-      </w:r>
-      <w:r>
-        <w:rPr>
-          <w:rFonts w:ascii="Times New Roman" w:hAnsi="Times New Roman" w:cs="Times New Roman"/>
-          <w:b/>
-          <w:color w:val="000000" w:themeColor="text1"/>
-        </w:rPr>
-        <w:t>i</w:t>
-      </w:r>
-      <w:r>
-        <w:rPr>
-          <w:rFonts w:ascii="Times New Roman" w:hAnsi="Times New Roman" w:cs="Times New Roman"/>
-          <w:b/>
-          <w:color w:val="000000" w:themeColor="text1"/>
-        </w:rPr>
         <w:t>t</w:t>
       </w:r>
-      <w:bookmarkEnd w:id="22"/>
+      <w:bookmarkEnd w:id="21"/>
     </w:p>
     <w:p>
       <w:pPr>
@@ -10123,7 +9542,7 @@
           <w:color w:val="000000" w:themeColor="text1"/>
         </w:rPr>
       </w:pPr>
-      <w:bookmarkStart w:id="23" w:name="_Toc162005789"/>
+      <w:bookmarkStart w:id="22" w:name="_Toc162005789"/>
       <w:r>
         <w:rPr>
           <w:rFonts w:ascii="Times New Roman" w:hAnsi="Times New Roman" w:cs="Times New Roman"/>
@@ -10132,7 +9551,7 @@
         </w:rPr>
         <w:t>Introduction</w:t>
       </w:r>
-      <w:bookmarkEnd w:id="23"/>
+      <w:bookmarkEnd w:id="22"/>
     </w:p>
     <w:p>
       <w:pPr>
@@ -10166,7 +9585,6 @@
           <w:szCs w:val="24"/>
         </w:rPr>
       </w:pPr>
-      <w:proofErr w:type="gramStart"/>
       <w:r>
         <w:rPr>
           <w:rFonts w:ascii="Times New Roman" w:hAnsi="Times New Roman" w:cs="Times New Roman"/>
@@ -10174,37 +9592,7 @@
           <w:sz w:val="24"/>
           <w:szCs w:val="24"/>
         </w:rPr>
-        <w:t>chaque</w:t>
-      </w:r>
-      <w:proofErr w:type="gramEnd"/>
-      <w:r>
-        <w:rPr>
-          <w:rFonts w:ascii="Times New Roman" w:hAnsi="Times New Roman" w:cs="Times New Roman"/>
-          <w:color w:val="000000" w:themeColor="text1"/>
-          <w:sz w:val="24"/>
-          <w:szCs w:val="24"/>
-        </w:rPr>
-        <w:t xml:space="preserve"> application. Ce chapitre se concentre sur la planification du </w:t>
-      </w:r>
-      <w:proofErr w:type="spellStart"/>
-      <w:r>
-        <w:rPr>
-          <w:rFonts w:ascii="Times New Roman" w:hAnsi="Times New Roman" w:cs="Times New Roman"/>
-          <w:color w:val="000000" w:themeColor="text1"/>
-          <w:sz w:val="24"/>
-          <w:szCs w:val="24"/>
-        </w:rPr>
-        <w:t>backlog</w:t>
-      </w:r>
-      <w:proofErr w:type="spellEnd"/>
-      <w:r>
-        <w:rPr>
-          <w:rFonts w:ascii="Times New Roman" w:hAnsi="Times New Roman" w:cs="Times New Roman"/>
-          <w:color w:val="000000" w:themeColor="text1"/>
-          <w:sz w:val="24"/>
-          <w:szCs w:val="24"/>
-        </w:rPr>
-        <w:t xml:space="preserve"> produit, qui vise à clarifier les besoins à satisfaire de manière précise</w:t>
+        <w:t>chaque application. Ce chapitre se concentre sur la planification du backlog produit, qui vise à clarifier les besoins à satisfaire de manière précise</w:t>
       </w:r>
       <w:r>
         <w:rPr>
@@ -10231,7 +9619,7 @@
           <w:color w:val="000000" w:themeColor="text1"/>
         </w:rPr>
       </w:pPr>
-      <w:bookmarkStart w:id="24" w:name="_Toc162005790"/>
+      <w:bookmarkStart w:id="23" w:name="_Toc162005790"/>
       <w:r>
         <w:rPr>
           <w:rFonts w:ascii="Times New Roman" w:hAnsi="Times New Roman" w:cs="Times New Roman"/>
@@ -10248,7 +9636,7 @@
         </w:rPr>
         <w:t> :</w:t>
       </w:r>
-      <w:bookmarkEnd w:id="24"/>
+      <w:bookmarkEnd w:id="23"/>
     </w:p>
     <w:p>
       <w:pPr>
@@ -10282,7 +9670,6 @@
           <w:szCs w:val="24"/>
         </w:rPr>
       </w:pPr>
-      <w:proofErr w:type="gramStart"/>
       <w:r>
         <w:rPr>
           <w:rFonts w:ascii="Times New Roman" w:hAnsi="Times New Roman" w:cs="Times New Roman"/>
@@ -10290,17 +9677,7 @@
           <w:sz w:val="24"/>
           <w:szCs w:val="24"/>
         </w:rPr>
-        <w:t>interagissent</w:t>
-      </w:r>
-      <w:proofErr w:type="gramEnd"/>
-      <w:r>
-        <w:rPr>
-          <w:rFonts w:ascii="Times New Roman" w:hAnsi="Times New Roman" w:cs="Times New Roman"/>
-          <w:color w:val="000000" w:themeColor="text1"/>
-          <w:sz w:val="24"/>
-          <w:szCs w:val="24"/>
-        </w:rPr>
-        <w:t xml:space="preserve"> directement avec des personnes ou des appareils. Chaque utilisateur a un ensemble d'actions qui correspondent aux fonctions dont il a besoin. Notre projet a deux acteurs différents, ayant chacun un rôle correspondant</w:t>
+        <w:t>interagissent directement avec des personnes ou des appareils. Chaque utilisateur a un ensemble d'actions qui correspondent aux fonctions dont il a besoin. Notre projet a deux acteurs différents, ayant chacun un rôle correspondant</w:t>
       </w:r>
       <w:r>
         <w:rPr>
@@ -10898,7 +10275,7 @@
           <w:color w:val="000000" w:themeColor="text1"/>
         </w:rPr>
       </w:pPr>
-      <w:bookmarkStart w:id="25" w:name="_Toc162005791"/>
+      <w:bookmarkStart w:id="24" w:name="_Toc162005791"/>
       <w:r>
         <w:rPr>
           <w:rFonts w:ascii="Times New Roman" w:hAnsi="Times New Roman" w:cs="Times New Roman"/>
@@ -10907,7 +10284,7 @@
         </w:rPr>
         <w:t>Les besoins non fonctionnels</w:t>
       </w:r>
-      <w:bookmarkEnd w:id="25"/>
+      <w:bookmarkEnd w:id="24"/>
     </w:p>
     <w:p>
       <w:pPr>
@@ -10940,7 +10317,6 @@
           <w:szCs w:val="24"/>
         </w:rPr>
       </w:pPr>
-      <w:proofErr w:type="gramStart"/>
       <w:r>
         <w:rPr>
           <w:rFonts w:ascii="Times New Roman" w:hAnsi="Times New Roman" w:cs="Times New Roman"/>
@@ -10948,17 +10324,7 @@
           <w:sz w:val="24"/>
           <w:szCs w:val="24"/>
         </w:rPr>
-        <w:t>fonctionnement</w:t>
-      </w:r>
-      <w:proofErr w:type="gramEnd"/>
-      <w:r>
-        <w:rPr>
-          <w:rFonts w:ascii="Times New Roman" w:hAnsi="Times New Roman" w:cs="Times New Roman"/>
-          <w:color w:val="000000" w:themeColor="text1"/>
-          <w:sz w:val="24"/>
-          <w:szCs w:val="24"/>
-        </w:rPr>
-        <w:t>.</w:t>
+        <w:t>fonctionnement.</w:t>
       </w:r>
     </w:p>
     <w:p>
@@ -11127,7 +10493,7 @@
           <w:color w:val="000000" w:themeColor="text1"/>
         </w:rPr>
       </w:pPr>
-      <w:bookmarkStart w:id="26" w:name="_Toc162005792"/>
+      <w:bookmarkStart w:id="25" w:name="_Toc162005792"/>
       <w:r>
         <w:rPr>
           <w:rFonts w:ascii="Times New Roman" w:hAnsi="Times New Roman" w:cs="Times New Roman"/>
@@ -11136,7 +10502,7 @@
         </w:rPr>
         <w:t>Les User stories</w:t>
       </w:r>
-      <w:bookmarkEnd w:id="26"/>
+      <w:bookmarkEnd w:id="25"/>
     </w:p>
     <w:p>
       <w:pPr>
@@ -11195,27 +10561,7 @@
           <w:sz w:val="24"/>
           <w:szCs w:val="24"/>
         </w:rPr>
-        <w:t>“</w:t>
-      </w:r>
-      <w:proofErr w:type="gramStart"/>
-      <w:r>
-        <w:rPr>
-          <w:rFonts w:ascii="Times New Roman" w:hAnsi="Times New Roman" w:cs="Times New Roman"/>
-          <w:color w:val="000000" w:themeColor="text1"/>
-          <w:sz w:val="24"/>
-          <w:szCs w:val="24"/>
-        </w:rPr>
-        <w:t>tâches</w:t>
-      </w:r>
-      <w:proofErr w:type="gramEnd"/>
-      <w:r>
-        <w:rPr>
-          <w:rFonts w:ascii="Times New Roman" w:hAnsi="Times New Roman" w:cs="Times New Roman"/>
-          <w:color w:val="000000" w:themeColor="text1"/>
-          <w:sz w:val="24"/>
-          <w:szCs w:val="24"/>
-        </w:rPr>
-        <w:t>” nécessaires au fonctionnement du produit ou du service en développement</w:t>
+        <w:t>“tâches” nécessaires au fonctionnement du produit ou du service en développement</w:t>
       </w:r>
       <w:r>
         <w:rPr>
@@ -11246,23 +10592,13 @@
           <w:szCs w:val="24"/>
         </w:rPr>
       </w:pPr>
-      <w:proofErr w:type="gramStart"/>
-      <w:r>
-        <w:rPr>
-          <w:rFonts w:ascii="Times New Roman" w:hAnsi="Times New Roman" w:cs="Times New Roman"/>
-          <w:sz w:val="24"/>
-          <w:szCs w:val="24"/>
-        </w:rPr>
-        <w:t>été</w:t>
-      </w:r>
-      <w:proofErr w:type="gramEnd"/>
-      <w:r>
-        <w:rPr>
-          <w:rFonts w:ascii="Times New Roman" w:hAnsi="Times New Roman" w:cs="Times New Roman"/>
-          <w:sz w:val="24"/>
-          <w:szCs w:val="24"/>
-        </w:rPr>
-        <w:t xml:space="preserve"> écrits par le </w:t>
+      <w:r>
+        <w:rPr>
+          <w:rFonts w:ascii="Times New Roman" w:hAnsi="Times New Roman" w:cs="Times New Roman"/>
+          <w:sz w:val="24"/>
+          <w:szCs w:val="24"/>
+        </w:rPr>
+        <w:t xml:space="preserve">été écrits par le </w:t>
       </w:r>
       <w:r>
         <w:rPr>
@@ -11271,19 +10607,8 @@
           <w:sz w:val="24"/>
           <w:szCs w:val="24"/>
         </w:rPr>
-        <w:t xml:space="preserve">Product </w:t>
-      </w:r>
-      <w:proofErr w:type="spellStart"/>
-      <w:r>
-        <w:rPr>
-          <w:rFonts w:ascii="Times New Roman" w:hAnsi="Times New Roman" w:cs="Times New Roman"/>
-          <w:b/>
-          <w:sz w:val="24"/>
-          <w:szCs w:val="24"/>
-        </w:rPr>
-        <w:t>Owner</w:t>
-      </w:r>
-      <w:proofErr w:type="spellEnd"/>
+        <w:t>Product Owner</w:t>
+      </w:r>
       <w:r>
         <w:rPr>
           <w:rFonts w:ascii="Times New Roman" w:hAnsi="Times New Roman" w:cs="Times New Roman"/>
@@ -11891,7 +11216,6 @@
                                 <w14:ligatures w14:val="none"/>
                               </w:rPr>
                             </w:pPr>
-                            <w:proofErr w:type="gramStart"/>
                             <w:r>
                               <w:rPr>
                                 <w:rFonts w:ascii="Times New Roman" w:eastAsia="Times New Roman" w:hAnsi="Times New Roman" w:cs="Times New Roman"/>
@@ -11901,19 +11225,7 @@
                                 <w:lang w:eastAsia="fr-FR"/>
                                 <w14:ligatures w14:val="none"/>
                               </w:rPr>
-                              <w:t>veux</w:t>
-                            </w:r>
-                            <w:proofErr w:type="gramEnd"/>
-                            <w:r>
-                              <w:rPr>
-                                <w:rFonts w:ascii="Times New Roman" w:eastAsia="Times New Roman" w:hAnsi="Times New Roman" w:cs="Times New Roman"/>
-                                <w:color w:val="000000" w:themeColor="text1"/>
-                                <w:sz w:val="24"/>
-                                <w:szCs w:val="24"/>
-                                <w:lang w:eastAsia="fr-FR"/>
-                                <w14:ligatures w14:val="none"/>
-                              </w:rPr>
-                              <w:t xml:space="preserve"> </w:t>
+                              <w:t xml:space="preserve">veux </w:t>
                             </w:r>
                             <w:r>
                               <w:rPr>
@@ -12166,7 +11478,6 @@
                                 <w14:ligatures w14:val="none"/>
                               </w:rPr>
                             </w:pPr>
-                            <w:proofErr w:type="gramStart"/>
                             <w:r>
                               <w:rPr>
                                 <w:rFonts w:ascii="Times New Roman" w:eastAsia="Times New Roman" w:hAnsi="Times New Roman" w:cs="Times New Roman"/>
@@ -12176,19 +11487,7 @@
                                 <w:lang w:eastAsia="fr-FR"/>
                                 <w14:ligatures w14:val="none"/>
                               </w:rPr>
-                              <w:t>veux</w:t>
-                            </w:r>
-                            <w:proofErr w:type="gramEnd"/>
-                            <w:r>
-                              <w:rPr>
-                                <w:rFonts w:ascii="Times New Roman" w:eastAsia="Times New Roman" w:hAnsi="Times New Roman" w:cs="Times New Roman"/>
-                                <w:color w:val="000000" w:themeColor="text1"/>
-                                <w:sz w:val="24"/>
-                                <w:szCs w:val="24"/>
-                                <w:lang w:eastAsia="fr-FR"/>
-                                <w14:ligatures w14:val="none"/>
-                              </w:rPr>
-                              <w:t xml:space="preserve"> </w:t>
+                              <w:t xml:space="preserve">veux </w:t>
                             </w:r>
                             <w:r>
                               <w:rPr>
@@ -12917,7 +12216,6 @@
                                 <w:szCs w:val="24"/>
                               </w:rPr>
                             </w:pPr>
-                            <w:proofErr w:type="gramStart"/>
                             <w:r>
                               <w:rPr>
                                 <w:rFonts w:ascii="Times New Roman" w:hAnsi="Times New Roman" w:cs="Times New Roman"/>
@@ -12925,17 +12223,7 @@
                                 <w:sz w:val="24"/>
                                 <w:szCs w:val="24"/>
                               </w:rPr>
-                              <w:t>veux</w:t>
-                            </w:r>
-                            <w:proofErr w:type="gramEnd"/>
-                            <w:r>
-                              <w:rPr>
-                                <w:rFonts w:ascii="Times New Roman" w:hAnsi="Times New Roman" w:cs="Times New Roman"/>
-                                <w:color w:val="000000" w:themeColor="text1"/>
-                                <w:sz w:val="24"/>
-                                <w:szCs w:val="24"/>
-                              </w:rPr>
-                              <w:t xml:space="preserve"> </w:t>
+                              <w:t xml:space="preserve">veux </w:t>
                             </w:r>
                             <w:r>
                               <w:rPr>
@@ -13273,7 +12561,6 @@
                                 <w:szCs w:val="24"/>
                               </w:rPr>
                             </w:pPr>
-                            <w:proofErr w:type="gramStart"/>
                             <w:r>
                               <w:rPr>
                                 <w:rFonts w:ascii="Times New Roman" w:hAnsi="Times New Roman" w:cs="Times New Roman"/>
@@ -13281,17 +12568,7 @@
                                 <w:sz w:val="24"/>
                                 <w:szCs w:val="24"/>
                               </w:rPr>
-                              <w:t>veux</w:t>
-                            </w:r>
-                            <w:proofErr w:type="gramEnd"/>
-                            <w:r>
-                              <w:rPr>
-                                <w:rFonts w:ascii="Times New Roman" w:hAnsi="Times New Roman" w:cs="Times New Roman"/>
-                                <w:color w:val="000000" w:themeColor="text1"/>
-                                <w:sz w:val="24"/>
-                                <w:szCs w:val="24"/>
-                              </w:rPr>
-                              <w:t xml:space="preserve"> Générer des rapports personnalisés sur les performances des processus en</w:t>
+                              <w:t>veux Générer des rapports personnalisés sur les performances des processus en</w:t>
                             </w:r>
                             <w:r>
                               <w:rPr>
@@ -16551,34 +15828,24 @@
           <w:color w:val="000000" w:themeColor="text1"/>
         </w:rPr>
       </w:pPr>
-      <w:bookmarkStart w:id="27" w:name="_Toc162005793"/>
+      <w:bookmarkStart w:id="26" w:name="_Toc162005793"/>
       <w:r>
         <w:rPr>
           <w:rFonts w:ascii="Times New Roman" w:hAnsi="Times New Roman" w:cs="Times New Roman"/>
           <w:b/>
           <w:color w:val="000000" w:themeColor="text1"/>
         </w:rPr>
-        <w:t xml:space="preserve">Product </w:t>
-      </w:r>
-      <w:proofErr w:type="spellStart"/>
+        <w:t>Product Backlog</w:t>
+      </w:r>
       <w:r>
         <w:rPr>
           <w:rFonts w:ascii="Times New Roman" w:hAnsi="Times New Roman" w:cs="Times New Roman"/>
           <w:b/>
           <w:color w:val="000000" w:themeColor="text1"/>
         </w:rPr>
-        <w:t>Backlog</w:t>
-      </w:r>
-      <w:proofErr w:type="spellEnd"/>
-      <w:r>
-        <w:rPr>
-          <w:rFonts w:ascii="Times New Roman" w:hAnsi="Times New Roman" w:cs="Times New Roman"/>
-          <w:b/>
-          <w:color w:val="000000" w:themeColor="text1"/>
-        </w:rPr>
         <w:t> :</w:t>
       </w:r>
-      <w:bookmarkEnd w:id="27"/>
+      <w:bookmarkEnd w:id="26"/>
     </w:p>
     <w:p>
       <w:pPr>
@@ -16695,7 +15962,6 @@
                 <w14:ligatures w14:val="none"/>
               </w:rPr>
             </w:pPr>
-            <w:proofErr w:type="spellStart"/>
             <w:r>
               <w:rPr>
                 <w:rFonts w:ascii="Times New Roman" w:eastAsia="Times New Roman" w:hAnsi="Times New Roman" w:cs="Times New Roman"/>
@@ -16708,7 +15974,6 @@
               </w:rPr>
               <w:t>Num</w:t>
             </w:r>
-            <w:proofErr w:type="spellEnd"/>
           </w:p>
         </w:tc>
         <w:tc>
@@ -17666,9 +16931,8 @@
                 <w:lang w:eastAsia="fr-FR"/>
                 <w14:ligatures w14:val="none"/>
               </w:rPr>
-              <w:t xml:space="preserve">ofondie </w:t>
-            </w:r>
-            <w:proofErr w:type="gramStart"/>
+              <w:t xml:space="preserve">ofondie de </w:t>
+            </w:r>
             <w:r>
               <w:rPr>
                 <w:rFonts w:ascii="Times New Roman" w:eastAsia="Times New Roman" w:hAnsi="Times New Roman" w:cs="Times New Roman"/>
@@ -17678,20 +16942,8 @@
                 <w:lang w:eastAsia="fr-FR"/>
                 <w14:ligatures w14:val="none"/>
               </w:rPr>
-              <w:t xml:space="preserve">de </w:t>
-            </w:r>
-            <w:r>
-              <w:rPr>
-                <w:rFonts w:ascii="Times New Roman" w:eastAsia="Times New Roman" w:hAnsi="Times New Roman" w:cs="Times New Roman"/>
-                <w:b/>
-                <w:bCs/>
-                <w:color w:val="0000FF"/>
-                <w:lang w:eastAsia="fr-FR"/>
-                <w14:ligatures w14:val="none"/>
-              </w:rPr>
               <w:t>ELSA</w:t>
             </w:r>
-            <w:proofErr w:type="gramEnd"/>
             <w:r>
               <w:rPr>
                 <w:rFonts w:ascii="Times New Roman" w:eastAsia="Times New Roman" w:hAnsi="Times New Roman" w:cs="Times New Roman"/>
@@ -18192,43 +17444,7 @@
                 <w:lang w:eastAsia="fr-FR"/>
                 <w14:ligatures w14:val="none"/>
               </w:rPr>
-              <w:t xml:space="preserve">En tant que Scrum Team, nous souhaitons créer un nouveau descripteur propre à la société </w:t>
-            </w:r>
-            <w:proofErr w:type="spellStart"/>
-            <w:r>
-              <w:rPr>
-                <w:rFonts w:ascii="Times New Roman" w:eastAsia="Times New Roman" w:hAnsi="Times New Roman" w:cs="Times New Roman"/>
-                <w:lang w:eastAsia="fr-FR"/>
-                <w14:ligatures w14:val="none"/>
-              </w:rPr>
-              <w:t>Neoledge</w:t>
-            </w:r>
-            <w:proofErr w:type="spellEnd"/>
-            <w:r>
-              <w:rPr>
-                <w:rFonts w:ascii="Times New Roman" w:eastAsia="Times New Roman" w:hAnsi="Times New Roman" w:cs="Times New Roman"/>
-                <w:lang w:eastAsia="fr-FR"/>
-                <w14:ligatures w14:val="none"/>
-              </w:rPr>
-              <w:t>, que nous choisirons de nommer "</w:t>
-            </w:r>
-            <w:proofErr w:type="spellStart"/>
-            <w:r>
-              <w:rPr>
-                <w:rFonts w:ascii="Times New Roman" w:eastAsia="Times New Roman" w:hAnsi="Times New Roman" w:cs="Times New Roman"/>
-                <w:lang w:eastAsia="fr-FR"/>
-                <w14:ligatures w14:val="none"/>
-              </w:rPr>
-              <w:t>neo</w:t>
-            </w:r>
-            <w:proofErr w:type="spellEnd"/>
-            <w:r>
-              <w:rPr>
-                <w:rFonts w:ascii="Times New Roman" w:eastAsia="Times New Roman" w:hAnsi="Times New Roman" w:cs="Times New Roman"/>
-                <w:lang w:eastAsia="fr-FR"/>
-                <w14:ligatures w14:val="none"/>
-              </w:rPr>
-              <w:t>", pour gérer les propriétés personnalisées dans le processus.</w:t>
+              <w:t>En tant que Scrum Team, nous souhaitons créer un nouveau descripteur propre à la société Neoledge, que nous choisirons de nommer "neo", pour gérer les propriétés personnalisées dans le processus.</w:t>
             </w:r>
           </w:p>
         </w:tc>
@@ -23741,7 +22957,7 @@
           <w:docGrid w:linePitch="360"/>
         </w:sectPr>
       </w:pPr>
-      <w:bookmarkStart w:id="28" w:name="_Toc162005812"/>
+      <w:bookmarkStart w:id="27" w:name="_Toc162005812"/>
       <w:r>
         <w:rPr>
           <w:rFonts w:ascii="Times New Roman" w:hAnsi="Times New Roman" w:cs="Times New Roman"/>
@@ -23821,9 +23037,8 @@
           <w:sz w:val="24"/>
           <w:szCs w:val="24"/>
         </w:rPr>
-        <w:t xml:space="preserve">Product </w:t>
-      </w:r>
-      <w:proofErr w:type="spellStart"/>
+        <w:t>Product Backlo</w:t>
+      </w:r>
       <w:r>
         <w:rPr>
           <w:rFonts w:ascii="Times New Roman" w:hAnsi="Times New Roman" w:cs="Times New Roman"/>
@@ -23832,20 +23047,9 @@
           <w:sz w:val="24"/>
           <w:szCs w:val="24"/>
         </w:rPr>
-        <w:t>Backlo</w:t>
-      </w:r>
-      <w:r>
-        <w:rPr>
-          <w:rFonts w:ascii="Times New Roman" w:hAnsi="Times New Roman" w:cs="Times New Roman"/>
-          <w:i w:val="0"/>
-          <w:color w:val="000000" w:themeColor="text1"/>
-          <w:sz w:val="24"/>
-          <w:szCs w:val="24"/>
-        </w:rPr>
         <w:t>g</w:t>
       </w:r>
-      <w:bookmarkEnd w:id="28"/>
-      <w:proofErr w:type="spellEnd"/>
+      <w:bookmarkEnd w:id="27"/>
     </w:p>
     <w:p>
       <w:pPr>
@@ -23862,13 +23066,37 @@
           <w:szCs w:val="24"/>
         </w:rPr>
         <w:lastRenderedPageBreak/>
-        <w:t>Les Sprints que nous avons identifiés ont été répartis en trois Releases qui se présentent comme suit :</w:t>
+        <w:t>Les s</w:t>
+      </w:r>
+      <w:r>
+        <w:rPr>
+          <w:rFonts w:ascii="Times New Roman" w:hAnsi="Times New Roman" w:cs="Times New Roman"/>
+          <w:sz w:val="24"/>
+          <w:szCs w:val="24"/>
+        </w:rPr>
+        <w:t>prints que nous avons identi</w:t>
+      </w:r>
+      <w:r>
+        <w:rPr>
+          <w:rFonts w:ascii="Times New Roman" w:hAnsi="Times New Roman" w:cs="Times New Roman"/>
+          <w:sz w:val="24"/>
+          <w:szCs w:val="24"/>
+        </w:rPr>
+        <w:t>fiés ont été répartis en trois r</w:t>
+      </w:r>
+      <w:r>
+        <w:rPr>
+          <w:rFonts w:ascii="Times New Roman" w:hAnsi="Times New Roman" w:cs="Times New Roman"/>
+          <w:sz w:val="24"/>
+          <w:szCs w:val="24"/>
+        </w:rPr>
+        <w:t>eleases qui se présentent comme suit :</w:t>
       </w:r>
     </w:p>
     <w:p>
       <w:r>
         <w:pict w14:anchorId="67FA0784">
-          <v:shape id="_x0000_i1025" type="#_x0000_t75" style="width:468pt;height:245.4pt">
+          <v:shape id="_x0000_i1025" type="#_x0000_t75" style="width:468pt;height:245.25pt">
             <v:imagedata r:id="rId17" o:title="release"/>
           </v:shape>
         </w:pict>
@@ -23886,7 +23114,7 @@
           <w:szCs w:val="24"/>
         </w:rPr>
       </w:pPr>
-      <w:bookmarkStart w:id="29" w:name="_Toc162182519"/>
+      <w:bookmarkStart w:id="28" w:name="_Toc162182519"/>
       <w:r>
         <w:rPr>
           <w:rFonts w:ascii="Times New Roman" w:hAnsi="Times New Roman" w:cs="Times New Roman"/>
@@ -23958,7 +23186,8 @@
         </w:rPr>
         <w:t> </w:t>
       </w:r>
-      <w:proofErr w:type="gramStart"/>
+      <w:bookmarkStart w:id="29" w:name="_GoBack"/>
+      <w:bookmarkEnd w:id="29"/>
       <w:r>
         <w:rPr>
           <w:rFonts w:ascii="Times New Roman" w:hAnsi="Times New Roman" w:cs="Times New Roman"/>
@@ -23967,9 +23196,8 @@
           <w:sz w:val="24"/>
           <w:szCs w:val="24"/>
         </w:rPr>
-        <w:t>:  Organisation</w:t>
-      </w:r>
-      <w:proofErr w:type="gramEnd"/>
+        <w:t>: Organisation</w:t>
+      </w:r>
       <w:r>
         <w:rPr>
           <w:rFonts w:ascii="Times New Roman" w:hAnsi="Times New Roman" w:cs="Times New Roman"/>
@@ -23980,7 +23208,7 @@
         </w:rPr>
         <w:t xml:space="preserve"> des releases</w:t>
       </w:r>
-      <w:bookmarkEnd w:id="29"/>
+      <w:bookmarkEnd w:id="28"/>
     </w:p>
     <w:p/>
     <w:p>
@@ -24017,25 +23245,7 @@
           <w:sz w:val="24"/>
           <w:szCs w:val="24"/>
         </w:rPr>
-        <w:t xml:space="preserve">Au cours de ce chapitre nous avons présenté les différents acteurs qui vont interagir avec notre application. Ensuite, nous avons cité les User stories, regroupées dans le Product </w:t>
-      </w:r>
-      <w:proofErr w:type="spellStart"/>
-      <w:r>
-        <w:rPr>
-          <w:rFonts w:ascii="Times New Roman" w:hAnsi="Times New Roman" w:cs="Times New Roman"/>
-          <w:sz w:val="24"/>
-          <w:szCs w:val="24"/>
-        </w:rPr>
-        <w:t>Backlog</w:t>
-      </w:r>
-      <w:proofErr w:type="spellEnd"/>
-      <w:r>
-        <w:rPr>
-          <w:rFonts w:ascii="Times New Roman" w:hAnsi="Times New Roman" w:cs="Times New Roman"/>
-          <w:sz w:val="24"/>
-          <w:szCs w:val="24"/>
-        </w:rPr>
-        <w:t xml:space="preserve"> qui décrit les fonctionnalités de chaque acteur et la répartition de ces User Stories.</w:t>
+        <w:t>Au cours de ce chapitre nous avons présenté les différents acteurs qui vont interagir avec notre application. Ensuite, nous avons cité les User stories, regroupées dans le Product Backlog qui décrit les fonctionnalités de chaque acteur et la répartition de ces User Stories.</w:t>
       </w:r>
     </w:p>
     <w:p>
@@ -24384,7 +23594,6 @@
           <w:szCs w:val="24"/>
         </w:rPr>
       </w:pPr>
-      <w:proofErr w:type="gramStart"/>
       <w:r>
         <w:rPr>
           <w:rFonts w:ascii="Times New Roman" w:hAnsi="Times New Roman" w:cs="Times New Roman"/>
@@ -24401,7 +23610,6 @@
         </w:rPr>
         <w:t>e</w:t>
       </w:r>
-      <w:proofErr w:type="gramEnd"/>
       <w:r>
         <w:rPr>
           <w:rFonts w:ascii="Times New Roman" w:hAnsi="Times New Roman" w:cs="Times New Roman"/>
@@ -24421,23 +23629,13 @@
           <w:szCs w:val="24"/>
         </w:rPr>
       </w:pPr>
-      <w:proofErr w:type="gramStart"/>
-      <w:r>
-        <w:rPr>
-          <w:rFonts w:ascii="Times New Roman" w:hAnsi="Times New Roman" w:cs="Times New Roman"/>
-          <w:sz w:val="24"/>
-          <w:szCs w:val="24"/>
-        </w:rPr>
-        <w:t>le</w:t>
-      </w:r>
-      <w:proofErr w:type="gramEnd"/>
-      <w:r>
-        <w:rPr>
-          <w:rFonts w:ascii="Times New Roman" w:hAnsi="Times New Roman" w:cs="Times New Roman"/>
-          <w:sz w:val="24"/>
-          <w:szCs w:val="24"/>
-        </w:rPr>
-        <w:t xml:space="preserve"> diagramme des classes et les diagrammes des séquences. Enfin, les interfaces graphiques de chaque sprint</w:t>
+      <w:r>
+        <w:rPr>
+          <w:rFonts w:ascii="Times New Roman" w:hAnsi="Times New Roman" w:cs="Times New Roman"/>
+          <w:sz w:val="24"/>
+          <w:szCs w:val="24"/>
+        </w:rPr>
+        <w:t>le diagramme des classes et les diagrammes des séquences. Enfin, les interfaces graphiques de chaque sprint</w:t>
       </w:r>
     </w:p>
     <w:p>
@@ -24468,23 +23666,13 @@
           <w:szCs w:val="24"/>
         </w:rPr>
       </w:pPr>
-      <w:proofErr w:type="gramStart"/>
-      <w:r>
-        <w:rPr>
-          <w:rFonts w:ascii="Times New Roman" w:hAnsi="Times New Roman" w:cs="Times New Roman"/>
-          <w:sz w:val="24"/>
-          <w:szCs w:val="24"/>
-        </w:rPr>
-        <w:t>de</w:t>
-      </w:r>
-      <w:proofErr w:type="gramEnd"/>
-      <w:r>
-        <w:rPr>
-          <w:rFonts w:ascii="Times New Roman" w:hAnsi="Times New Roman" w:cs="Times New Roman"/>
-          <w:sz w:val="24"/>
-          <w:szCs w:val="24"/>
-        </w:rPr>
-        <w:t xml:space="preserve"> chaque sprint et de guider la réalisation de la première release.</w:t>
+      <w:r>
+        <w:rPr>
+          <w:rFonts w:ascii="Times New Roman" w:hAnsi="Times New Roman" w:cs="Times New Roman"/>
+          <w:sz w:val="24"/>
+          <w:szCs w:val="24"/>
+        </w:rPr>
+        <w:t>de chaque sprint et de guider la réalisation de la première release.</w:t>
       </w:r>
     </w:p>
     <w:p>
@@ -24758,23 +23946,13 @@
           <w:szCs w:val="24"/>
         </w:rPr>
       </w:pPr>
-      <w:proofErr w:type="gramStart"/>
-      <w:r>
-        <w:rPr>
-          <w:rFonts w:ascii="Times New Roman" w:hAnsi="Times New Roman" w:cs="Times New Roman"/>
-          <w:sz w:val="24"/>
-          <w:szCs w:val="24"/>
-        </w:rPr>
-        <w:t>différentes</w:t>
-      </w:r>
-      <w:proofErr w:type="gramEnd"/>
-      <w:r>
-        <w:rPr>
-          <w:rFonts w:ascii="Times New Roman" w:hAnsi="Times New Roman" w:cs="Times New Roman"/>
-          <w:sz w:val="24"/>
-          <w:szCs w:val="24"/>
-        </w:rPr>
-        <w:t xml:space="preserve"> solutions envisageables afin de trouver l’outil le plus adapté pour garantir la </w:t>
+      <w:r>
+        <w:rPr>
+          <w:rFonts w:ascii="Times New Roman" w:hAnsi="Times New Roman" w:cs="Times New Roman"/>
+          <w:sz w:val="24"/>
+          <w:szCs w:val="24"/>
+        </w:rPr>
+        <w:t xml:space="preserve">différentes solutions envisageables afin de trouver l’outil le plus adapté pour garantir la </w:t>
       </w:r>
     </w:p>
     <w:p>
@@ -24786,7 +23964,6 @@
           <w:szCs w:val="24"/>
         </w:rPr>
       </w:pPr>
-      <w:proofErr w:type="gramStart"/>
       <w:r>
         <w:rPr>
           <w:rFonts w:ascii="Times New Roman" w:hAnsi="Times New Roman" w:cs="Times New Roman"/>
@@ -24795,7 +23972,6 @@
         </w:rPr>
         <w:t>réussite</w:t>
       </w:r>
-      <w:proofErr w:type="gramEnd"/>
       <w:r>
         <w:rPr>
           <w:rFonts w:ascii="Times New Roman" w:hAnsi="Times New Roman" w:cs="Times New Roman"/>
@@ -24862,24 +24038,14 @@
           <w:color w:val="000000" w:themeColor="text1"/>
         </w:rPr>
         <w:lastRenderedPageBreak/>
-        <w:t xml:space="preserve">Sprint </w:t>
-      </w:r>
-      <w:proofErr w:type="spellStart"/>
+        <w:t>Sprint Backlog</w:t>
+      </w:r>
       <w:r>
         <w:rPr>
           <w:rFonts w:ascii="Times New Roman" w:hAnsi="Times New Roman" w:cs="Times New Roman"/>
           <w:b/>
           <w:color w:val="000000" w:themeColor="text1"/>
         </w:rPr>
-        <w:t>Backlog</w:t>
-      </w:r>
-      <w:proofErr w:type="spellEnd"/>
-      <w:r>
-        <w:rPr>
-          <w:rFonts w:ascii="Times New Roman" w:hAnsi="Times New Roman" w:cs="Times New Roman"/>
-          <w:b/>
-          <w:color w:val="000000" w:themeColor="text1"/>
-        </w:rPr>
         <w:t> :</w:t>
       </w:r>
       <w:bookmarkEnd w:id="36"/>
@@ -24900,25 +24066,7 @@
           <w:sz w:val="24"/>
           <w:szCs w:val="24"/>
         </w:rPr>
-        <w:t xml:space="preserve">Le tableau ci-dessous présente le </w:t>
-      </w:r>
-      <w:proofErr w:type="spellStart"/>
-      <w:r>
-        <w:rPr>
-          <w:rFonts w:ascii="Times New Roman" w:hAnsi="Times New Roman" w:cs="Times New Roman"/>
-          <w:sz w:val="24"/>
-          <w:szCs w:val="24"/>
-        </w:rPr>
-        <w:t>Backlog</w:t>
-      </w:r>
-      <w:proofErr w:type="spellEnd"/>
-      <w:r>
-        <w:rPr>
-          <w:rFonts w:ascii="Times New Roman" w:hAnsi="Times New Roman" w:cs="Times New Roman"/>
-          <w:sz w:val="24"/>
-          <w:szCs w:val="24"/>
-        </w:rPr>
-        <w:t xml:space="preserve"> de notre pr</w:t>
+        <w:t>Le tableau ci-dessous présente le Backlog de notre pr</w:t>
       </w:r>
       <w:r>
         <w:rPr>
@@ -26067,7 +25215,23 @@
                 <w:lang w:eastAsia="fr-FR"/>
                 <w14:ligatures w14:val="none"/>
               </w:rPr>
-              <w:t xml:space="preserve"> avec authentification and </w:t>
+              <w:t xml:space="preserve"> avec authentification </w:t>
+            </w:r>
+            <w:r>
+              <w:rPr>
+                <w:rFonts w:ascii="Times New Roman" w:eastAsia="Times New Roman" w:hAnsi="Times New Roman" w:cs="Times New Roman"/>
+                <w:lang w:eastAsia="fr-FR"/>
+                <w14:ligatures w14:val="none"/>
+              </w:rPr>
+              <w:t xml:space="preserve">et </w:t>
+            </w:r>
+            <w:r>
+              <w:rPr>
+                <w:rFonts w:ascii="Times New Roman" w:eastAsia="Times New Roman" w:hAnsi="Times New Roman" w:cs="Times New Roman"/>
+                <w:lang w:eastAsia="fr-FR"/>
+                <w14:ligatures w14:val="none"/>
+              </w:rPr>
+              <w:t xml:space="preserve"> </w:t>
             </w:r>
             <w:r>
               <w:rPr>
@@ -26101,7 +25265,6 @@
               </w:rPr>
               <w:t xml:space="preserve"> de .NET et tester avec </w:t>
             </w:r>
-            <w:proofErr w:type="spellStart"/>
             <w:r>
               <w:rPr>
                 <w:rFonts w:ascii="Times New Roman" w:eastAsia="Times New Roman" w:hAnsi="Times New Roman" w:cs="Times New Roman"/>
@@ -26110,7 +25273,6 @@
               </w:rPr>
               <w:t>Postman</w:t>
             </w:r>
-            <w:proofErr w:type="spellEnd"/>
             <w:r>
               <w:rPr>
                 <w:rFonts w:ascii="Times New Roman" w:eastAsia="Times New Roman" w:hAnsi="Times New Roman" w:cs="Times New Roman"/>
@@ -26750,7 +25912,23 @@
                 <w:lang w:eastAsia="fr-FR"/>
                 <w14:ligatures w14:val="none"/>
               </w:rPr>
-              <w:t xml:space="preserve"> Designer ans Programmatique</w:t>
+              <w:t xml:space="preserve"> Designer </w:t>
+            </w:r>
+            <w:r>
+              <w:rPr>
+                <w:rFonts w:ascii="Times New Roman" w:eastAsia="Times New Roman" w:hAnsi="Times New Roman" w:cs="Times New Roman"/>
+                <w:lang w:eastAsia="fr-FR"/>
+                <w14:ligatures w14:val="none"/>
+              </w:rPr>
+              <w:t>et</w:t>
+            </w:r>
+            <w:r>
+              <w:rPr>
+                <w:rFonts w:ascii="Times New Roman" w:eastAsia="Times New Roman" w:hAnsi="Times New Roman" w:cs="Times New Roman"/>
+                <w:lang w:eastAsia="fr-FR"/>
+                <w14:ligatures w14:val="none"/>
+              </w:rPr>
+              <w:t xml:space="preserve"> Programmatique</w:t>
             </w:r>
             <w:r>
               <w:rPr>
@@ -26935,6 +26113,22 @@
                 <w:lang w:eastAsia="fr-FR"/>
                 <w14:ligatures w14:val="none"/>
               </w:rPr>
+              <w:t xml:space="preserve"> </w:t>
+            </w:r>
+            <w:r>
+              <w:rPr>
+                <w:rFonts w:ascii="Times New Roman" w:eastAsia="Times New Roman" w:hAnsi="Times New Roman" w:cs="Times New Roman"/>
+                <w:lang w:eastAsia="fr-FR"/>
+                <w14:ligatures w14:val="none"/>
+              </w:rPr>
+              <w:t>Prime Vue</w:t>
+            </w:r>
+            <w:r>
+              <w:rPr>
+                <w:rFonts w:ascii="Times New Roman" w:eastAsia="Times New Roman" w:hAnsi="Times New Roman" w:cs="Times New Roman"/>
+                <w:lang w:eastAsia="fr-FR"/>
+                <w14:ligatures w14:val="none"/>
+              </w:rPr>
               <w:t>.</w:t>
             </w:r>
           </w:p>
@@ -27440,7 +26634,6 @@
         </w:rPr>
         <w:t> </w:t>
       </w:r>
-      <w:proofErr w:type="gramStart"/>
       <w:r>
         <w:rPr>
           <w:rFonts w:ascii="Times New Roman" w:hAnsi="Times New Roman" w:cs="Times New Roman"/>
@@ -27459,9 +26652,8 @@
           <w:sz w:val="24"/>
           <w:szCs w:val="24"/>
         </w:rPr>
-        <w:t xml:space="preserve"> Sprint</w:t>
-      </w:r>
-      <w:proofErr w:type="gramEnd"/>
+        <w:t>Sprint</w:t>
+      </w:r>
       <w:r>
         <w:rPr>
           <w:rFonts w:ascii="Times New Roman" w:hAnsi="Times New Roman" w:cs="Times New Roman"/>
@@ -27470,29 +26662,7 @@
           <w:sz w:val="24"/>
           <w:szCs w:val="24"/>
         </w:rPr>
-        <w:t xml:space="preserve"> </w:t>
-      </w:r>
-      <w:proofErr w:type="spellStart"/>
-      <w:r>
-        <w:rPr>
-          <w:rFonts w:ascii="Times New Roman" w:hAnsi="Times New Roman" w:cs="Times New Roman"/>
-          <w:i w:val="0"/>
-          <w:color w:val="000000" w:themeColor="text1"/>
-          <w:sz w:val="24"/>
-          <w:szCs w:val="24"/>
-        </w:rPr>
-        <w:t>Backlog</w:t>
-      </w:r>
-      <w:proofErr w:type="spellEnd"/>
-      <w:r>
-        <w:rPr>
-          <w:rFonts w:ascii="Times New Roman" w:hAnsi="Times New Roman" w:cs="Times New Roman"/>
-          <w:i w:val="0"/>
-          <w:color w:val="000000" w:themeColor="text1"/>
-          <w:sz w:val="24"/>
-          <w:szCs w:val="24"/>
-        </w:rPr>
-        <w:t xml:space="preserve"> du sprint 1</w:t>
+        <w:t xml:space="preserve"> Backlog du sprint 1</w:t>
       </w:r>
       <w:bookmarkEnd w:id="37"/>
     </w:p>
@@ -27598,29 +26768,7 @@
           <w:sz w:val="24"/>
           <w:szCs w:val="24"/>
         </w:rPr>
-        <w:t xml:space="preserve">La première </w:t>
-      </w:r>
-      <w:proofErr w:type="spellStart"/>
-      <w:r>
-        <w:rPr>
-          <w:rFonts w:ascii="Times New Roman" w:hAnsi="Times New Roman" w:cs="Times New Roman"/>
-          <w:b/>
-          <w:color w:val="000000" w:themeColor="text1"/>
-          <w:sz w:val="24"/>
-          <w:szCs w:val="24"/>
-        </w:rPr>
-        <w:t>technical</w:t>
-      </w:r>
-      <w:proofErr w:type="spellEnd"/>
-      <w:r>
-        <w:rPr>
-          <w:rFonts w:ascii="Times New Roman" w:hAnsi="Times New Roman" w:cs="Times New Roman"/>
-          <w:b/>
-          <w:color w:val="000000" w:themeColor="text1"/>
-          <w:sz w:val="24"/>
-          <w:szCs w:val="24"/>
-        </w:rPr>
-        <w:t xml:space="preserve"> story :</w:t>
+        <w:t>La première technical story :</w:t>
       </w:r>
     </w:p>
     <w:p>
@@ -28126,27 +27274,7 @@
           <w:sz w:val="24"/>
           <w:szCs w:val="24"/>
         </w:rPr>
-        <w:t xml:space="preserve">La deuxième </w:t>
-      </w:r>
-      <w:proofErr w:type="spellStart"/>
-      <w:r>
-        <w:rPr>
-          <w:rFonts w:ascii="Times New Roman" w:hAnsi="Times New Roman" w:cs="Times New Roman"/>
-          <w:b/>
-          <w:sz w:val="24"/>
-          <w:szCs w:val="24"/>
-        </w:rPr>
-        <w:t>Technical</w:t>
-      </w:r>
-      <w:proofErr w:type="spellEnd"/>
-      <w:r>
-        <w:rPr>
-          <w:rFonts w:ascii="Times New Roman" w:hAnsi="Times New Roman" w:cs="Times New Roman"/>
-          <w:b/>
-          <w:sz w:val="24"/>
-          <w:szCs w:val="24"/>
-        </w:rPr>
-        <w:t xml:space="preserve"> Story</w:t>
+        <w:t>La deuxième Technical Story</w:t>
       </w:r>
       <w:r>
         <w:rPr>
@@ -28180,27 +27308,7 @@
           <w:sz w:val="24"/>
           <w:szCs w:val="24"/>
         </w:rPr>
-        <w:t xml:space="preserve">La Troisième </w:t>
-      </w:r>
-      <w:proofErr w:type="spellStart"/>
-      <w:r>
-        <w:rPr>
-          <w:rFonts w:ascii="Times New Roman" w:hAnsi="Times New Roman" w:cs="Times New Roman"/>
-          <w:b/>
-          <w:sz w:val="24"/>
-          <w:szCs w:val="24"/>
-        </w:rPr>
-        <w:t>Technical</w:t>
-      </w:r>
-      <w:proofErr w:type="spellEnd"/>
-      <w:r>
-        <w:rPr>
-          <w:rFonts w:ascii="Times New Roman" w:hAnsi="Times New Roman" w:cs="Times New Roman"/>
-          <w:b/>
-          <w:sz w:val="24"/>
-          <w:szCs w:val="24"/>
-        </w:rPr>
-        <w:t xml:space="preserve"> Story :</w:t>
+        <w:t>La Troisième Technical Story :</w:t>
       </w:r>
     </w:p>
     <w:p>
@@ -28248,7 +27356,6 @@
           <w14:ligatures w14:val="none"/>
         </w:rPr>
       </w:pPr>
-      <w:proofErr w:type="gramStart"/>
       <w:r>
         <w:rPr>
           <w:rFonts w:ascii="Times New Roman" w:eastAsia="Times New Roman" w:hAnsi="Times New Roman" w:cs="Times New Roman"/>
@@ -28257,18 +27364,7 @@
           <w:lang w:eastAsia="fr-FR"/>
           <w14:ligatures w14:val="none"/>
         </w:rPr>
-        <w:t>des</w:t>
-      </w:r>
-      <w:proofErr w:type="gramEnd"/>
-      <w:r>
-        <w:rPr>
-          <w:rFonts w:ascii="Times New Roman" w:eastAsia="Times New Roman" w:hAnsi="Times New Roman" w:cs="Times New Roman"/>
-          <w:sz w:val="24"/>
-          <w:szCs w:val="24"/>
-          <w:lang w:eastAsia="fr-FR"/>
-          <w14:ligatures w14:val="none"/>
-        </w:rPr>
-        <w:t xml:space="preserve"> Elsa</w:t>
+        <w:t>des Elsa</w:t>
       </w:r>
       <w:r>
         <w:rPr>
@@ -28429,7 +27525,29 @@
           <w14:ligatures w14:val="none"/>
         </w:rPr>
         <w:lastRenderedPageBreak/>
-        <w:t xml:space="preserve">Développer une application Gérer taches avec authentification and JWT pour </w:t>
+        <w:t xml:space="preserve">Développer une application Gérer taches avec authentification </w:t>
+      </w:r>
+      <w:r>
+        <w:rPr>
+          <w:rFonts w:ascii="Times New Roman" w:eastAsia="Times New Roman" w:hAnsi="Times New Roman" w:cs="Times New Roman"/>
+          <w:b/>
+          <w:sz w:val="24"/>
+          <w:szCs w:val="24"/>
+          <w:lang w:eastAsia="fr-FR"/>
+          <w14:ligatures w14:val="none"/>
+        </w:rPr>
+        <w:t>et</w:t>
+      </w:r>
+      <w:r>
+        <w:rPr>
+          <w:rFonts w:ascii="Times New Roman" w:eastAsia="Times New Roman" w:hAnsi="Times New Roman" w:cs="Times New Roman"/>
+          <w:b/>
+          <w:sz w:val="24"/>
+          <w:szCs w:val="24"/>
+          <w:lang w:eastAsia="fr-FR"/>
+          <w14:ligatures w14:val="none"/>
+        </w:rPr>
+        <w:t xml:space="preserve"> JWT pour </w:t>
       </w:r>
     </w:p>
     <w:p>
@@ -28445,7 +27563,6 @@
           <w14:ligatures w14:val="none"/>
         </w:rPr>
       </w:pPr>
-      <w:proofErr w:type="gramStart"/>
       <w:r>
         <w:rPr>
           <w:rFonts w:ascii="Times New Roman" w:eastAsia="Times New Roman" w:hAnsi="Times New Roman" w:cs="Times New Roman"/>
@@ -28455,9 +27572,8 @@
           <w:lang w:eastAsia="fr-FR"/>
           <w14:ligatures w14:val="none"/>
         </w:rPr>
-        <w:t>maitriser</w:t>
-      </w:r>
-      <w:proofErr w:type="gramEnd"/>
+        <w:t xml:space="preserve">maitriser les </w:t>
+      </w:r>
       <w:r>
         <w:rPr>
           <w:rFonts w:ascii="Times New Roman" w:eastAsia="Times New Roman" w:hAnsi="Times New Roman" w:cs="Times New Roman"/>
@@ -28467,7 +27583,7 @@
           <w:lang w:eastAsia="fr-FR"/>
           <w14:ligatures w14:val="none"/>
         </w:rPr>
-        <w:t xml:space="preserve"> les </w:t>
+        <w:t xml:space="preserve"> </w:t>
       </w:r>
       <w:r>
         <w:rPr>
@@ -28478,42 +27594,7 @@
           <w:lang w:eastAsia="fr-FR"/>
           <w14:ligatures w14:val="none"/>
         </w:rPr>
-        <w:t xml:space="preserve"> </w:t>
-      </w:r>
-      <w:r>
-        <w:rPr>
-          <w:rFonts w:ascii="Times New Roman" w:eastAsia="Times New Roman" w:hAnsi="Times New Roman" w:cs="Times New Roman"/>
-          <w:b/>
-          <w:sz w:val="24"/>
-          <w:szCs w:val="24"/>
-          <w:lang w:eastAsia="fr-FR"/>
-          <w14:ligatures w14:val="none"/>
-        </w:rPr>
-        <w:t xml:space="preserve">concepts de .NET et tester avec </w:t>
-      </w:r>
-      <w:proofErr w:type="spellStart"/>
-      <w:r>
-        <w:rPr>
-          <w:rFonts w:ascii="Times New Roman" w:eastAsia="Times New Roman" w:hAnsi="Times New Roman" w:cs="Times New Roman"/>
-          <w:b/>
-          <w:sz w:val="24"/>
-          <w:szCs w:val="24"/>
-          <w:lang w:eastAsia="fr-FR"/>
-          <w14:ligatures w14:val="none"/>
-        </w:rPr>
-        <w:t>Postman</w:t>
-      </w:r>
-      <w:proofErr w:type="spellEnd"/>
-      <w:r>
-        <w:rPr>
-          <w:rFonts w:ascii="Times New Roman" w:eastAsia="Times New Roman" w:hAnsi="Times New Roman" w:cs="Times New Roman"/>
-          <w:b/>
-          <w:sz w:val="24"/>
-          <w:szCs w:val="24"/>
-          <w:lang w:eastAsia="fr-FR"/>
-          <w14:ligatures w14:val="none"/>
-        </w:rPr>
-        <w:t>.</w:t>
+        <w:t>concepts de .NET et tester avec Postman.</w:t>
       </w:r>
     </w:p>
     <w:p>
@@ -28819,7 +27900,7 @@
         </w:rPr>
         <w:t xml:space="preserve"> Vérification Dans Base de </w:t>
       </w:r>
-      <w:proofErr w:type="gramStart"/>
+      <w:bookmarkEnd w:id="43"/>
       <w:r>
         <w:rPr>
           <w:rFonts w:ascii="Times New Roman" w:hAnsi="Times New Roman" w:cs="Times New Roman"/>
@@ -28827,10 +27908,8 @@
           <w:sz w:val="24"/>
           <w:szCs w:val="24"/>
         </w:rPr>
-        <w:t>Donnée</w:t>
-      </w:r>
-      <w:bookmarkEnd w:id="43"/>
-      <w:proofErr w:type="gramEnd"/>
+        <w:t>données</w:t>
+      </w:r>
     </w:p>
     <w:p>
       <w:pPr>
@@ -29759,14 +28838,6 @@
           <w:lang w:eastAsia="fr-FR"/>
           <w14:ligatures w14:val="none"/>
         </w:rPr>
-        <w:t xml:space="preserve"> </w:t>
-      </w:r>
-      <w:r>
-        <w:rPr>
-          <w:rFonts w:ascii="Times New Roman" w:eastAsia="Times New Roman" w:hAnsi="Times New Roman" w:cs="Times New Roman"/>
-          <w:lang w:eastAsia="fr-FR"/>
-          <w14:ligatures w14:val="none"/>
-        </w:rPr>
         <w:t>Workflow pour une meilleure visualisation</w:t>
       </w:r>
       <w:r>
@@ -30337,6 +29408,8 @@
         <w:rPr>
           <w:rFonts w:ascii="Times New Roman" w:eastAsia="Times New Roman" w:hAnsi="Times New Roman" w:cs="Times New Roman"/>
           <w:b/>
+          <w:sz w:val="24"/>
+          <w:szCs w:val="24"/>
           <w:lang w:eastAsia="fr-FR"/>
           <w14:ligatures w14:val="none"/>
         </w:rPr>
@@ -30345,6 +29418,8 @@
         <w:rPr>
           <w:rFonts w:ascii="Times New Roman" w:eastAsia="Times New Roman" w:hAnsi="Times New Roman" w:cs="Times New Roman"/>
           <w:b/>
+          <w:sz w:val="24"/>
+          <w:szCs w:val="24"/>
           <w:lang w:eastAsia="fr-FR"/>
           <w14:ligatures w14:val="none"/>
         </w:rPr>
@@ -30354,6 +29429,8 @@
         <w:rPr>
           <w:rFonts w:ascii="Times New Roman" w:eastAsia="Times New Roman" w:hAnsi="Times New Roman" w:cs="Times New Roman"/>
           <w:b/>
+          <w:sz w:val="24"/>
+          <w:szCs w:val="24"/>
           <w:lang w:eastAsia="fr-FR"/>
           <w14:ligatures w14:val="none"/>
         </w:rPr>
@@ -32412,7 +31489,7 @@
                 <w:lang w:eastAsia="fr-FR"/>
                 <w14:ligatures w14:val="none"/>
               </w:rPr>
-              <w:t xml:space="preserve"> de ressource et  </w:t>
+              <w:t xml:space="preserve"> de ressource et </w:t>
             </w:r>
             <w:r>
               <w:rPr>
@@ -32976,25 +32053,7 @@
         <w:sz w:val="24"/>
         <w:szCs w:val="24"/>
       </w:rPr>
-      <w:t xml:space="preserve"> : Planification du </w:t>
-    </w:r>
-    <w:proofErr w:type="spellStart"/>
-    <w:r>
-      <w:rPr>
-        <w:rFonts w:ascii="Times New Roman" w:hAnsi="Times New Roman" w:cs="Times New Roman"/>
-        <w:sz w:val="24"/>
-        <w:szCs w:val="24"/>
-      </w:rPr>
-      <w:t>Backlog</w:t>
-    </w:r>
-    <w:proofErr w:type="spellEnd"/>
-    <w:r>
-      <w:rPr>
-        <w:rFonts w:ascii="Times New Roman" w:hAnsi="Times New Roman" w:cs="Times New Roman"/>
-        <w:sz w:val="24"/>
-        <w:szCs w:val="24"/>
-      </w:rPr>
-      <w:t xml:space="preserve"> Produit</w:t>
+      <w:t xml:space="preserve"> : Planification du Backlog Produit</w:t>
     </w:r>
   </w:p>
 </w:hdr>
@@ -33017,25 +32076,7 @@
         <w:sz w:val="24"/>
         <w:szCs w:val="24"/>
       </w:rPr>
-      <w:t xml:space="preserve">Chapitre 3 : Planification du </w:t>
-    </w:r>
-    <w:proofErr w:type="spellStart"/>
-    <w:r>
-      <w:rPr>
-        <w:rFonts w:ascii="Times New Roman" w:hAnsi="Times New Roman" w:cs="Times New Roman"/>
-        <w:sz w:val="24"/>
-        <w:szCs w:val="24"/>
-      </w:rPr>
-      <w:t>Backlog</w:t>
-    </w:r>
-    <w:proofErr w:type="spellEnd"/>
-    <w:r>
-      <w:rPr>
-        <w:rFonts w:ascii="Times New Roman" w:hAnsi="Times New Roman" w:cs="Times New Roman"/>
-        <w:sz w:val="24"/>
-        <w:szCs w:val="24"/>
-      </w:rPr>
-      <w:t xml:space="preserve"> Produit</w:t>
+      <w:t>Chapitre 3 : Planification du Backlog Produit</w:t>
     </w:r>
   </w:p>
 </w:hdr>
@@ -37342,7 +36383,7 @@
 </file>
 
 <file path=customXml/itemProps1.xml><?xml version="1.0" encoding="utf-8"?>
-<ds:datastoreItem xmlns:ds="http://schemas.openxmlformats.org/officeDocument/2006/customXml" ds:itemID="{C3209A7F-6C3D-4F36-B0CE-375844600978}">
+<ds:datastoreItem xmlns:ds="http://schemas.openxmlformats.org/officeDocument/2006/customXml" ds:itemID="{D4A84D20-EAF6-42CB-8365-4CD7F1E72448}">
   <ds:schemaRefs>
     <ds:schemaRef ds:uri="http://schemas.openxmlformats.org/officeDocument/2006/bibliography"/>
   </ds:schemaRefs>

</xml_diff>

<commit_message>
zoom in,zoom out,keyboard shortcuts
</commit_message>
<xml_diff>
--- a/Rapport-Pfe-V1.docx
+++ b/Rapport-Pfe-V1.docx
@@ -7492,7 +7492,7 @@
               </wp:anchor>
             </w:drawing>
           </mc:Choice>
-          <mc:Fallback xmlns:w16se="http://schemas.microsoft.com/office/word/2015/wordml/symex" xmlns:w16sdtdh="http://schemas.microsoft.com/office/word/2020/wordml/sdtdatahash" xmlns:w16="http://schemas.microsoft.com/office/word/2018/wordml" xmlns:w16cid="http://schemas.microsoft.com/office/word/2016/wordml/cid" xmlns:w16cex="http://schemas.microsoft.com/office/word/2018/wordml/cex" xmlns:oel="http://schemas.microsoft.com/office/2019/extlst" xmlns:am3d="http://schemas.microsoft.com/office/drawing/2017/model3d" xmlns:aink="http://schemas.microsoft.com/office/drawing/2016/ink" xmlns:cx8="http://schemas.microsoft.com/office/drawing/2016/5/14/chartex" xmlns:cx7="http://schemas.microsoft.com/office/drawing/2016/5/13/chartex" xmlns:cx6="http://schemas.microsoft.com/office/drawing/2016/5/12/chartex" xmlns:cx5="http://schemas.microsoft.com/office/drawing/2016/5/11/chartex" xmlns:cx4="http://schemas.microsoft.com/office/drawing/2016/5/10/chartex" xmlns:cx3="http://schemas.microsoft.com/office/drawing/2016/5/9/chartex" xmlns:cx2="http://schemas.microsoft.com/office/drawing/2015/10/21/chartex" xmlns:cx1="http://schemas.microsoft.com/office/drawing/2015/9/8/chartex" xmlns:cx="http://schemas.microsoft.com/office/drawing/2014/chartex">
+          <mc:Fallback xmlns:cx="http://schemas.microsoft.com/office/drawing/2014/chartex" xmlns:cx1="http://schemas.microsoft.com/office/drawing/2015/9/8/chartex" xmlns:cx2="http://schemas.microsoft.com/office/drawing/2015/10/21/chartex" xmlns:cx3="http://schemas.microsoft.com/office/drawing/2016/5/9/chartex" xmlns:cx4="http://schemas.microsoft.com/office/drawing/2016/5/10/chartex" xmlns:cx5="http://schemas.microsoft.com/office/drawing/2016/5/11/chartex" xmlns:cx6="http://schemas.microsoft.com/office/drawing/2016/5/12/chartex" xmlns:cx7="http://schemas.microsoft.com/office/drawing/2016/5/13/chartex" xmlns:cx8="http://schemas.microsoft.com/office/drawing/2016/5/14/chartex" xmlns:aink="http://schemas.microsoft.com/office/drawing/2016/ink" xmlns:am3d="http://schemas.microsoft.com/office/drawing/2017/model3d" xmlns:oel="http://schemas.microsoft.com/office/2019/extlst" xmlns:w16cex="http://schemas.microsoft.com/office/word/2018/wordml/cex" xmlns:w16cid="http://schemas.microsoft.com/office/word/2016/wordml/cid" xmlns:w16="http://schemas.microsoft.com/office/word/2018/wordml" xmlns:w16sdtdh="http://schemas.microsoft.com/office/word/2020/wordml/sdtdatahash" xmlns:w16se="http://schemas.microsoft.com/office/word/2015/wordml/symex">
             <w:pict>
               <v:rect w14:anchorId="6D289FD1" id="Rectangle 5" o:spid="_x0000_s1026" style="position:absolute;margin-left:118.2pt;margin-top:12.85pt;width:216.5pt;height:51.9pt;z-index:251659264;visibility:visible;mso-wrap-style:square;mso-width-percent:0;mso-height-percent:0;mso-wrap-distance-left:9pt;mso-wrap-distance-top:0;mso-wrap-distance-right:9pt;mso-wrap-distance-bottom:0;mso-position-horizontal:absolute;mso-position-horizontal-relative:text;mso-position-vertical:absolute;mso-position-vertical-relative:text;mso-width-percent:0;mso-height-percent:0;mso-width-relative:margin;mso-height-relative:margin;v-text-anchor:top" o:gfxdata="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" filled="f" strokeweight="1pt"/>
             </w:pict>
@@ -9833,6 +9833,10 @@
         <w:spacing w:line="360" w:lineRule="auto"/>
       </w:pPr>
       <w:r>
+        <w:rPr>
+          <w:noProof/>
+          <w:lang w:eastAsia="fr-FR"/>
+        </w:rPr>
         <w:drawing>
           <wp:inline distT="0" distB="0" distL="0" distR="0" wp14:anchorId="1512F397" wp14:editId="2C188CA6">
             <wp:extent cx="5943600" cy="2689225"/>
@@ -11234,15 +11238,49 @@
     <w:p>
       <w:pPr>
         <w:pStyle w:val="Paragraphedeliste"/>
-        <w:spacing w:after="0" w:line="360" w:lineRule="auto"/>
-        <w:ind w:left="1069" w:firstLine="0"/>
-        <w:rPr>
-          <w:rFonts w:ascii="Times New Roman" w:hAnsi="Times New Roman" w:cs="Times New Roman"/>
-          <w:color w:val="000000" w:themeColor="text1"/>
-          <w:sz w:val="24"/>
-          <w:szCs w:val="24"/>
-        </w:rPr>
-      </w:pPr>
+        <w:numPr>
+          <w:ilvl w:val="0"/>
+          <w:numId w:val="19"/>
+        </w:numPr>
+        <w:spacing w:after="0" w:line="240" w:lineRule="auto"/>
+        <w:rPr>
+          <w:rFonts w:ascii="Times New Roman" w:eastAsia="Times New Roman" w:hAnsi="Times New Roman" w:cs="Times New Roman"/>
+          <w:sz w:val="24"/>
+          <w:szCs w:val="24"/>
+          <w:lang w:eastAsia="fr-FR"/>
+          <w14:ligatures w14:val="none"/>
+        </w:rPr>
+      </w:pPr>
+      <w:r>
+        <w:rPr>
+          <w:rFonts w:ascii="Times New Roman" w:eastAsia="Times New Roman" w:hAnsi="Times New Roman" w:cs="Times New Roman"/>
+          <w:sz w:val="24"/>
+          <w:szCs w:val="24"/>
+          <w:lang w:eastAsia="fr-FR"/>
+          <w14:ligatures w14:val="none"/>
+        </w:rPr>
+        <w:t xml:space="preserve">Utilisez l'éditeur XML </w:t>
+      </w:r>
+      <w:r>
+        <w:rPr>
+          <w:rFonts w:ascii="Times New Roman" w:eastAsia="Times New Roman" w:hAnsi="Times New Roman" w:cs="Times New Roman"/>
+          <w:sz w:val="24"/>
+          <w:szCs w:val="24"/>
+          <w:lang w:eastAsia="fr-FR"/>
+          <w14:ligatures w14:val="none"/>
+        </w:rPr>
+        <w:t>pour modifier le pr</w:t>
+      </w:r>
+      <w:r>
+        <w:rPr>
+          <w:rFonts w:ascii="Times New Roman" w:eastAsia="Times New Roman" w:hAnsi="Times New Roman" w:cs="Times New Roman"/>
+          <w:sz w:val="24"/>
+          <w:szCs w:val="24"/>
+          <w:lang w:eastAsia="fr-FR"/>
+          <w14:ligatures w14:val="none"/>
+        </w:rPr>
+        <w:t>ocessus dans le diagramme BPMN.</w:t>
+      </w:r>
     </w:p>
     <w:p>
       <w:pPr>
@@ -11887,21 +11925,8 @@
     </w:p>
     <w:p>
       <w:pPr>
-        <w:pStyle w:val="Paragraphedeliste"/>
         <w:spacing w:after="0" w:line="360" w:lineRule="auto"/>
-        <w:ind w:left="1004" w:firstLine="0"/>
-        <w:rPr>
-          <w:rFonts w:ascii="Times New Roman" w:hAnsi="Times New Roman" w:cs="Times New Roman"/>
-          <w:sz w:val="24"/>
-          <w:szCs w:val="24"/>
-        </w:rPr>
-      </w:pPr>
-    </w:p>
-    <w:p>
-      <w:pPr>
-        <w:pStyle w:val="Paragraphedeliste"/>
-        <w:spacing w:after="0" w:line="360" w:lineRule="auto"/>
-        <w:ind w:left="1004" w:firstLine="0"/>
+        <w:ind w:firstLine="0"/>
         <w:rPr>
           <w:rFonts w:ascii="Times New Roman" w:hAnsi="Times New Roman" w:cs="Times New Roman"/>
           <w:sz w:val="24"/>
@@ -11929,6 +11954,7 @@
           <w:sz w:val="32"/>
           <w:szCs w:val="32"/>
         </w:rPr>
+        <w:lastRenderedPageBreak/>
         <w:t>Les User Stories de l’utilisateur</w:t>
       </w:r>
     </w:p>
@@ -14907,6 +14933,18 @@
     </w:p>
     <w:p>
       <w:pPr>
+        <w:spacing w:after="0" w:line="360" w:lineRule="auto"/>
+        <w:ind w:firstLine="0"/>
+        <w:rPr>
+          <w:rFonts w:ascii="Times New Roman" w:hAnsi="Times New Roman" w:cs="Times New Roman"/>
+          <w:b/>
+          <w:sz w:val="32"/>
+          <w:szCs w:val="32"/>
+        </w:rPr>
+      </w:pPr>
+    </w:p>
+    <w:p>
+      <w:pPr>
         <w:pStyle w:val="Paragraphedeliste"/>
         <w:spacing w:after="0" w:line="360" w:lineRule="auto"/>
         <w:ind w:left="1004" w:firstLine="0"/>
@@ -14918,27 +14956,14 @@
           <w:szCs w:val="32"/>
         </w:rPr>
       </w:pPr>
-    </w:p>
-    <w:p>
-      <w:pPr>
-        <w:pStyle w:val="Paragraphedeliste"/>
-        <w:spacing w:after="0" w:line="360" w:lineRule="auto"/>
-        <w:ind w:left="1004" w:firstLine="0"/>
-        <w:jc w:val="center"/>
+      <w:r>
         <w:rPr>
           <w:rFonts w:ascii="Times New Roman" w:hAnsi="Times New Roman" w:cs="Times New Roman"/>
           <w:b/>
           <w:sz w:val="32"/>
           <w:szCs w:val="32"/>
         </w:rPr>
-      </w:pPr>
-      <w:r>
-        <w:rPr>
-          <w:rFonts w:ascii="Times New Roman" w:hAnsi="Times New Roman" w:cs="Times New Roman"/>
-          <w:b/>
-          <w:sz w:val="32"/>
-          <w:szCs w:val="32"/>
-        </w:rPr>
+        <w:lastRenderedPageBreak/>
         <w:t>Les User Stories de l’utilisateur</w:t>
       </w:r>
     </w:p>
@@ -16159,10 +16184,224 @@
         <mc:AlternateContent>
           <mc:Choice Requires="wps">
             <w:drawing>
-              <wp:anchor distT="0" distB="0" distL="114300" distR="114300" simplePos="0" relativeHeight="251666944" behindDoc="0" locked="0" layoutInCell="1" allowOverlap="1" wp14:anchorId="6DB0CCEA" wp14:editId="0F88D686">
+              <wp:anchor distT="0" distB="0" distL="114300" distR="114300" simplePos="0" relativeHeight="251670016" behindDoc="0" locked="0" layoutInCell="1" allowOverlap="1" wp14:anchorId="2965CDA6" wp14:editId="575112BD">
                 <wp:simplePos x="0" y="0"/>
                 <wp:positionH relativeFrom="column">
-                  <wp:posOffset>1828800</wp:posOffset>
+                  <wp:posOffset>1911350</wp:posOffset>
+                </wp:positionH>
+                <wp:positionV relativeFrom="paragraph">
+                  <wp:posOffset>83820</wp:posOffset>
+                </wp:positionV>
+                <wp:extent cx="1905000" cy="1809750"/>
+                <wp:effectExtent l="0" t="0" r="57150" b="19050"/>
+                <wp:wrapNone/>
+                <wp:docPr id="42" name="Carré corné 42"/>
+                <wp:cNvGraphicFramePr/>
+                <a:graphic xmlns:a="http://schemas.openxmlformats.org/drawingml/2006/main">
+                  <a:graphicData uri="http://schemas.microsoft.com/office/word/2010/wordprocessingShape">
+                    <wps:wsp>
+                      <wps:cNvSpPr/>
+                      <wps:spPr>
+                        <a:xfrm>
+                          <a:off x="0" y="0"/>
+                          <a:ext cx="1905000" cy="1809750"/>
+                        </a:xfrm>
+                        <a:prstGeom prst="foldedCorner">
+                          <a:avLst/>
+                        </a:prstGeom>
+                        <a:solidFill>
+                          <a:schemeClr val="accent5">
+                            <a:lumMod val="20000"/>
+                            <a:lumOff val="80000"/>
+                          </a:schemeClr>
+                        </a:solidFill>
+                        <a:ln>
+                          <a:solidFill>
+                            <a:srgbClr val="7030A0"/>
+                          </a:solidFill>
+                        </a:ln>
+                      </wps:spPr>
+                      <wps:style>
+                        <a:lnRef idx="2">
+                          <a:schemeClr val="accent1">
+                            <a:shade val="50000"/>
+                          </a:schemeClr>
+                        </a:lnRef>
+                        <a:fillRef idx="1">
+                          <a:schemeClr val="accent1"/>
+                        </a:fillRef>
+                        <a:effectRef idx="0">
+                          <a:schemeClr val="accent1"/>
+                        </a:effectRef>
+                        <a:fontRef idx="minor">
+                          <a:schemeClr val="lt1"/>
+                        </a:fontRef>
+                      </wps:style>
+                      <wps:txbx>
+                        <w:txbxContent>
+                          <w:p>
+                            <w:pPr>
+                              <w:ind w:firstLine="0"/>
+                              <w:rPr>
+                                <w:rFonts w:ascii="Times New Roman" w:hAnsi="Times New Roman" w:cs="Times New Roman"/>
+                                <w:color w:val="000000" w:themeColor="text1"/>
+                                <w:sz w:val="24"/>
+                                <w:szCs w:val="24"/>
+                              </w:rPr>
+                            </w:pPr>
+                          </w:p>
+                          <w:p>
+                            <w:pPr>
+                              <w:ind w:firstLine="0"/>
+                              <w:rPr>
+                                <w:rFonts w:ascii="Times New Roman" w:hAnsi="Times New Roman" w:cs="Times New Roman"/>
+                                <w:color w:val="000000" w:themeColor="text1"/>
+                                <w:sz w:val="24"/>
+                                <w:szCs w:val="24"/>
+                              </w:rPr>
+                            </w:pPr>
+                          </w:p>
+                          <w:p>
+                            <w:pPr>
+                              <w:ind w:firstLine="0"/>
+                              <w:rPr>
+                                <w:color w:val="000000" w:themeColor="text1"/>
+                              </w:rPr>
+                            </w:pPr>
+                            <w:r>
+                              <w:rPr>
+                                <w:rFonts w:ascii="Times New Roman" w:hAnsi="Times New Roman" w:cs="Times New Roman"/>
+                                <w:color w:val="000000" w:themeColor="text1"/>
+                                <w:sz w:val="24"/>
+                                <w:szCs w:val="24"/>
+                              </w:rPr>
+                              <w:t xml:space="preserve">En tant qu'utilisateur, je peux </w:t>
+                            </w:r>
+                            <w:r>
+                              <w:rPr>
+                                <w:rFonts w:ascii="Times New Roman" w:hAnsi="Times New Roman" w:cs="Times New Roman"/>
+                                <w:color w:val="000000" w:themeColor="text1"/>
+                                <w:sz w:val="24"/>
+                                <w:szCs w:val="24"/>
+                              </w:rPr>
+                              <w:t>modifier un processus à l’aide de l</w:t>
+                            </w:r>
+                            <w:r>
+                              <w:rPr>
+                                <w:rFonts w:ascii="Times New Roman" w:hAnsi="Times New Roman" w:cs="Times New Roman"/>
+                                <w:color w:val="000000" w:themeColor="text1"/>
+                                <w:sz w:val="24"/>
+                                <w:szCs w:val="24"/>
+                              </w:rPr>
+                              <w:t>'éditeur XML</w:t>
+                            </w:r>
+                          </w:p>
+                        </w:txbxContent>
+                      </wps:txbx>
+                      <wps:bodyPr rot="0" spcFirstLastPara="0" vertOverflow="overflow" horzOverflow="overflow" vert="horz" wrap="square" lIns="91440" tIns="45720" rIns="91440" bIns="45720" numCol="1" spcCol="0" rtlCol="0" fromWordArt="0" anchor="t" anchorCtr="0" forceAA="0" compatLnSpc="1">
+                        <a:prstTxWarp prst="textNoShape">
+                          <a:avLst/>
+                        </a:prstTxWarp>
+                        <a:noAutofit/>
+                      </wps:bodyPr>
+                    </wps:wsp>
+                  </a:graphicData>
+                </a:graphic>
+                <wp14:sizeRelH relativeFrom="margin">
+                  <wp14:pctWidth>0</wp14:pctWidth>
+                </wp14:sizeRelH>
+                <wp14:sizeRelV relativeFrom="margin">
+                  <wp14:pctHeight>0</wp14:pctHeight>
+                </wp14:sizeRelV>
+              </wp:anchor>
+            </w:drawing>
+          </mc:Choice>
+          <mc:Fallback>
+            <w:pict>
+              <v:shape w14:anchorId="2965CDA6" id="Carré corné 42" o:spid="_x0000_s1038" type="#_x0000_t65" style="position:absolute;left:0;text-align:left;margin-left:150.5pt;margin-top:6.6pt;width:150pt;height:142.5pt;z-index:251670016;visibility:visible;mso-wrap-style:square;mso-width-percent:0;mso-height-percent:0;mso-wrap-distance-left:9pt;mso-wrap-distance-top:0;mso-wrap-distance-right:9pt;mso-wrap-distance-bottom:0;mso-position-horizontal:absolute;mso-position-horizontal-relative:text;mso-position-vertical:absolute;mso-position-vertical-relative:text;mso-width-percent:0;mso-height-percent:0;mso-width-relative:margin;mso-height-relative:margin;v-text-anchor:top" o:gfxdata="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" adj="18000" fillcolor="#f2ceed [664]" strokecolor="#7030a0" strokeweight="1pt">
+                <v:stroke joinstyle="miter"/>
+                <v:textbox>
+                  <w:txbxContent>
+                    <w:p>
+                      <w:pPr>
+                        <w:ind w:firstLine="0"/>
+                        <w:rPr>
+                          <w:rFonts w:ascii="Times New Roman" w:hAnsi="Times New Roman" w:cs="Times New Roman"/>
+                          <w:color w:val="000000" w:themeColor="text1"/>
+                          <w:sz w:val="24"/>
+                          <w:szCs w:val="24"/>
+                        </w:rPr>
+                      </w:pPr>
+                    </w:p>
+                    <w:p>
+                      <w:pPr>
+                        <w:ind w:firstLine="0"/>
+                        <w:rPr>
+                          <w:rFonts w:ascii="Times New Roman" w:hAnsi="Times New Roman" w:cs="Times New Roman"/>
+                          <w:color w:val="000000" w:themeColor="text1"/>
+                          <w:sz w:val="24"/>
+                          <w:szCs w:val="24"/>
+                        </w:rPr>
+                      </w:pPr>
+                    </w:p>
+                    <w:p>
+                      <w:pPr>
+                        <w:ind w:firstLine="0"/>
+                        <w:rPr>
+                          <w:color w:val="000000" w:themeColor="text1"/>
+                        </w:rPr>
+                      </w:pPr>
+                      <w:r>
+                        <w:rPr>
+                          <w:rFonts w:ascii="Times New Roman" w:hAnsi="Times New Roman" w:cs="Times New Roman"/>
+                          <w:color w:val="000000" w:themeColor="text1"/>
+                          <w:sz w:val="24"/>
+                          <w:szCs w:val="24"/>
+                        </w:rPr>
+                        <w:t xml:space="preserve">En tant qu'utilisateur, je peux </w:t>
+                      </w:r>
+                      <w:r>
+                        <w:rPr>
+                          <w:rFonts w:ascii="Times New Roman" w:hAnsi="Times New Roman" w:cs="Times New Roman"/>
+                          <w:color w:val="000000" w:themeColor="text1"/>
+                          <w:sz w:val="24"/>
+                          <w:szCs w:val="24"/>
+                        </w:rPr>
+                        <w:t>modifier un processus à l’aide de l</w:t>
+                      </w:r>
+                      <w:r>
+                        <w:rPr>
+                          <w:rFonts w:ascii="Times New Roman" w:hAnsi="Times New Roman" w:cs="Times New Roman"/>
+                          <w:color w:val="000000" w:themeColor="text1"/>
+                          <w:sz w:val="24"/>
+                          <w:szCs w:val="24"/>
+                        </w:rPr>
+                        <w:t>'éditeur XML</w:t>
+                      </w:r>
+                    </w:p>
+                  </w:txbxContent>
+                </v:textbox>
+              </v:shape>
+            </w:pict>
+          </mc:Fallback>
+        </mc:AlternateContent>
+      </w:r>
+      <w:r>
+        <w:rPr>
+          <w:rFonts w:ascii="Times New Roman" w:hAnsi="Times New Roman" w:cs="Times New Roman"/>
+          <w:b/>
+          <w:noProof/>
+          <w:sz w:val="32"/>
+          <w:szCs w:val="32"/>
+          <w:lang w:eastAsia="fr-FR"/>
+        </w:rPr>
+        <mc:AlternateContent>
+          <mc:Choice Requires="wps">
+            <w:drawing>
+              <wp:anchor distT="0" distB="0" distL="114300" distR="114300" simplePos="0" relativeHeight="251666944" behindDoc="0" locked="0" layoutInCell="1" allowOverlap="1" wp14:anchorId="6DB0CCEA" wp14:editId="7567630E">
+                <wp:simplePos x="0" y="0"/>
+                <wp:positionH relativeFrom="column">
+                  <wp:posOffset>-412750</wp:posOffset>
                 </wp:positionH>
                 <wp:positionV relativeFrom="paragraph">
                   <wp:posOffset>83820</wp:posOffset>
@@ -16275,7 +16514,7 @@
           </mc:Choice>
           <mc:Fallback>
             <w:pict>
-              <v:shape w14:anchorId="6DB0CCEA" id="Carré corné 16" o:spid="_x0000_s1038" type="#_x0000_t65" style="position:absolute;left:0;text-align:left;margin-left:2in;margin-top:6.6pt;width:150pt;height:142.5pt;z-index:251666944;visibility:visible;mso-wrap-style:square;mso-width-percent:0;mso-height-percent:0;mso-wrap-distance-left:9pt;mso-wrap-distance-top:0;mso-wrap-distance-right:9pt;mso-wrap-distance-bottom:0;mso-position-horizontal:absolute;mso-position-horizontal-relative:text;mso-position-vertical:absolute;mso-position-vertical-relative:text;mso-width-percent:0;mso-height-percent:0;mso-width-relative:margin;mso-height-relative:margin;v-text-anchor:top" o:gfxdata="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" adj="18000" fillcolor="#f2ceed [664]" strokecolor="#7030a0" strokeweight="1pt">
+              <v:shape w14:anchorId="6DB0CCEA" id="Carré corné 16" o:spid="_x0000_s1039" type="#_x0000_t65" style="position:absolute;left:0;text-align:left;margin-left:-32.5pt;margin-top:6.6pt;width:150pt;height:142.5pt;z-index:251666944;visibility:visible;mso-wrap-style:square;mso-width-percent:0;mso-height-percent:0;mso-wrap-distance-left:9pt;mso-wrap-distance-top:0;mso-wrap-distance-right:9pt;mso-wrap-distance-bottom:0;mso-position-horizontal:absolute;mso-position-horizontal-relative:text;mso-position-vertical:absolute;mso-position-vertical-relative:text;mso-width-percent:0;mso-height-percent:0;mso-width-relative:margin;mso-height-relative:margin;v-text-anchor:top" o:gfxdata="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" adj="18000" fillcolor="#f2ceed [664]" strokecolor="#7030a0" strokeweight="1pt">
                 <v:stroke joinstyle="miter"/>
                 <v:textbox>
                   <w:txbxContent>
@@ -16667,7 +16906,7 @@
           </mc:Choice>
           <mc:Fallback>
             <w:pict>
-              <v:shape w14:anchorId="4A131D5F" id="Carré corné 14" o:spid="_x0000_s1039" type="#_x0000_t65" style="position:absolute;left:0;text-align:left;margin-left:-20.25pt;margin-top:29.1pt;width:150pt;height:204pt;z-index:251663872;visibility:visible;mso-wrap-style:square;mso-width-percent:0;mso-height-percent:0;mso-wrap-distance-left:9pt;mso-wrap-distance-top:0;mso-wrap-distance-right:9pt;mso-wrap-distance-bottom:0;mso-position-horizontal:absolute;mso-position-horizontal-relative:text;mso-position-vertical:absolute;mso-position-vertical-relative:text;mso-width-percent:0;mso-height-percent:0;mso-width-relative:margin;mso-height-relative:margin;v-text-anchor:top" o:gfxdata="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" adj="18000" fillcolor="#83caeb [1300]" strokecolor="#83caeb [1300]" strokeweight="1pt">
+              <v:shape w14:anchorId="4A131D5F" id="Carré corné 14" o:spid="_x0000_s1040" type="#_x0000_t65" style="position:absolute;left:0;text-align:left;margin-left:-20.25pt;margin-top:29.1pt;width:150pt;height:204pt;z-index:251663872;visibility:visible;mso-wrap-style:square;mso-width-percent:0;mso-height-percent:0;mso-wrap-distance-left:9pt;mso-wrap-distance-top:0;mso-wrap-distance-right:9pt;mso-wrap-distance-bottom:0;mso-position-horizontal:absolute;mso-position-horizontal-relative:text;mso-position-vertical:absolute;mso-position-vertical-relative:text;mso-width-percent:0;mso-height-percent:0;mso-width-relative:margin;mso-height-relative:margin;v-text-anchor:top" o:gfxdata="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" adj="18000" fillcolor="#83caeb [1300]" strokecolor="#83caeb [1300]" strokeweight="1pt">
                 <v:stroke joinstyle="miter"/>
                 <v:textbox>
                   <w:txbxContent>
@@ -16894,9 +17133,7 @@
     </w:p>
     <w:p>
       <w:pPr>
-        <w:pStyle w:val="Paragraphedeliste"/>
         <w:spacing w:after="0" w:line="360" w:lineRule="auto"/>
-        <w:ind w:left="1004" w:firstLine="0"/>
         <w:rPr>
           <w:rFonts w:ascii="Times New Roman" w:hAnsi="Times New Roman" w:cs="Times New Roman"/>
           <w:b/>
@@ -16958,16 +17195,8 @@
       <w:bookmarkEnd w:id="25"/>
     </w:p>
     <w:p>
-      <w:pPr>
-        <w:spacing w:after="0" w:line="360" w:lineRule="auto"/>
-        <w:ind w:firstLine="0"/>
-        <w:rPr>
-          <w:rFonts w:ascii="Times New Roman" w:hAnsi="Times New Roman" w:cs="Times New Roman"/>
-          <w:b/>
-          <w:sz w:val="32"/>
-          <w:szCs w:val="32"/>
-        </w:rPr>
-      </w:pPr>
+      <w:bookmarkStart w:id="26" w:name="_GoBack"/>
+      <w:bookmarkEnd w:id="26"/>
     </w:p>
     <w:tbl>
       <w:tblPr>
@@ -16979,12 +17208,12 @@
         <w:tblLook w:val="04A0" w:firstRow="1" w:lastRow="0" w:firstColumn="1" w:lastColumn="0" w:noHBand="0" w:noVBand="1"/>
       </w:tblPr>
       <w:tblGrid>
-        <w:gridCol w:w="2095"/>
+        <w:gridCol w:w="2118"/>
         <w:gridCol w:w="602"/>
-        <w:gridCol w:w="2138"/>
-        <w:gridCol w:w="3971"/>
+        <w:gridCol w:w="2180"/>
+        <w:gridCol w:w="3798"/>
         <w:gridCol w:w="921"/>
-        <w:gridCol w:w="3217"/>
+        <w:gridCol w:w="3325"/>
       </w:tblGrid>
       <w:tr>
         <w:trPr>
@@ -17072,6 +17301,7 @@
                 <w14:ligatures w14:val="none"/>
               </w:rPr>
             </w:pPr>
+            <w:proofErr w:type="spellStart"/>
             <w:r>
               <w:rPr>
                 <w:rFonts w:ascii="Times New Roman" w:eastAsia="Times New Roman" w:hAnsi="Times New Roman" w:cs="Times New Roman"/>
@@ -17084,6 +17314,7 @@
               </w:rPr>
               <w:t>Num</w:t>
             </w:r>
+            <w:proofErr w:type="spellEnd"/>
           </w:p>
         </w:tc>
         <w:tc>
@@ -17444,15 +17675,25 @@
                 <w:lang w:eastAsia="fr-FR"/>
                 <w14:ligatures w14:val="none"/>
               </w:rPr>
-              <w:t>En tant que Scrum team, nous voulons initialiser l'environnement de développement, afin de pouvoir commencer à travailler sur le projet et livrer efficacement les histoires utilisateur.</w:t>
-            </w:r>
-            <w:r>
-              <w:rPr>
-                <w:rFonts w:ascii="Times New Roman" w:eastAsia="Times New Roman" w:hAnsi="Times New Roman" w:cs="Times New Roman"/>
-                <w:lang w:eastAsia="fr-FR"/>
-                <w14:ligatures w14:val="none"/>
-              </w:rPr>
-              <w:t>//installer</w:t>
+              <w:t xml:space="preserve">En tant que </w:t>
+            </w:r>
+            <w:proofErr w:type="spellStart"/>
+            <w:r>
+              <w:rPr>
+                <w:rFonts w:ascii="Times New Roman" w:eastAsia="Times New Roman" w:hAnsi="Times New Roman" w:cs="Times New Roman"/>
+                <w:lang w:eastAsia="fr-FR"/>
+                <w14:ligatures w14:val="none"/>
+              </w:rPr>
+              <w:t>Scrum</w:t>
+            </w:r>
+            <w:proofErr w:type="spellEnd"/>
+            <w:r>
+              <w:rPr>
+                <w:rFonts w:ascii="Times New Roman" w:eastAsia="Times New Roman" w:hAnsi="Times New Roman" w:cs="Times New Roman"/>
+                <w:lang w:eastAsia="fr-FR"/>
+                <w14:ligatures w14:val="none"/>
+              </w:rPr>
+              <w:t xml:space="preserve"> team, nous voulons initialiser l'environnement de développement, afin de pouvoir commencer à travailler sur le projet et livrer efficacement les histoires utilisateur.</w:t>
             </w:r>
           </w:p>
         </w:tc>
@@ -17688,14 +17929,16 @@
               </w:rPr>
               <w:t xml:space="preserve">En tant que membre de l’équipe </w:t>
             </w:r>
-            <w:r>
-              <w:rPr>
-                <w:rFonts w:ascii="Times New Roman" w:eastAsia="Times New Roman" w:hAnsi="Times New Roman" w:cs="Times New Roman"/>
-                <w:lang w:eastAsia="fr-FR"/>
-                <w14:ligatures w14:val="none"/>
-              </w:rPr>
-              <w:t>SCRUM</w:t>
-            </w:r>
+            <w:proofErr w:type="spellStart"/>
+            <w:r>
+              <w:rPr>
+                <w:rFonts w:ascii="Times New Roman" w:eastAsia="Times New Roman" w:hAnsi="Times New Roman" w:cs="Times New Roman"/>
+                <w:lang w:eastAsia="fr-FR"/>
+                <w14:ligatures w14:val="none"/>
+              </w:rPr>
+              <w:t>scrum</w:t>
+            </w:r>
+            <w:proofErr w:type="spellEnd"/>
             <w:r>
               <w:rPr>
                 <w:rFonts w:ascii="Times New Roman" w:eastAsia="Times New Roman" w:hAnsi="Times New Roman" w:cs="Times New Roman"/>
@@ -17886,14 +18129,16 @@
               </w:rPr>
               <w:t xml:space="preserve">Maîtriser le développement avec les </w:t>
             </w:r>
-            <w:r>
-              <w:rPr>
-                <w:rFonts w:ascii="Times New Roman" w:eastAsia="Times New Roman" w:hAnsi="Times New Roman" w:cs="Times New Roman"/>
-                <w:lang w:eastAsia="fr-FR"/>
-                <w14:ligatures w14:val="none"/>
-              </w:rPr>
-              <w:t>Framework</w:t>
-            </w:r>
+            <w:proofErr w:type="spellStart"/>
+            <w:r>
+              <w:rPr>
+                <w:rFonts w:ascii="Times New Roman" w:eastAsia="Times New Roman" w:hAnsi="Times New Roman" w:cs="Times New Roman"/>
+                <w:lang w:eastAsia="fr-FR"/>
+                <w14:ligatures w14:val="none"/>
+              </w:rPr>
+              <w:t>frameworks</w:t>
+            </w:r>
+            <w:proofErr w:type="spellEnd"/>
             <w:r>
               <w:rPr>
                 <w:rFonts w:ascii="Times New Roman" w:eastAsia="Times New Roman" w:hAnsi="Times New Roman" w:cs="Times New Roman"/>
@@ -17938,16 +18183,36 @@
                 <w:lang w:eastAsia="fr-FR"/>
                 <w14:ligatures w14:val="none"/>
               </w:rPr>
-              <w:t xml:space="preserve">En tant qu'équipe Scrum, nous voulons maîtriser l'utilisation d'Elsa Workflow et développer une application Vue.js avec BPMN.js. Notre équipe va acquérir les connaissances et les compétences nécessaires pour développer une application en utilisant le </w:t>
-            </w:r>
-            <w:r>
-              <w:rPr>
-                <w:rFonts w:ascii="Times New Roman" w:eastAsia="Times New Roman" w:hAnsi="Times New Roman" w:cs="Times New Roman"/>
-                <w:lang w:eastAsia="fr-FR"/>
-                <w14:ligatures w14:val="none"/>
-              </w:rPr>
-              <w:t>Framework</w:t>
-            </w:r>
+              <w:t xml:space="preserve">En tant qu'équipe </w:t>
+            </w:r>
+            <w:proofErr w:type="spellStart"/>
+            <w:r>
+              <w:rPr>
+                <w:rFonts w:ascii="Times New Roman" w:eastAsia="Times New Roman" w:hAnsi="Times New Roman" w:cs="Times New Roman"/>
+                <w:lang w:eastAsia="fr-FR"/>
+                <w14:ligatures w14:val="none"/>
+              </w:rPr>
+              <w:t>Scrum</w:t>
+            </w:r>
+            <w:proofErr w:type="spellEnd"/>
+            <w:r>
+              <w:rPr>
+                <w:rFonts w:ascii="Times New Roman" w:eastAsia="Times New Roman" w:hAnsi="Times New Roman" w:cs="Times New Roman"/>
+                <w:lang w:eastAsia="fr-FR"/>
+                <w14:ligatures w14:val="none"/>
+              </w:rPr>
+              <w:t xml:space="preserve">, nous voulons maîtriser l'utilisation d'Elsa Workflow et développer une application Vue.js avec BPMN.js. Notre équipe va acquérir les connaissances et les compétences nécessaires pour développer une application en utilisant le </w:t>
+            </w:r>
+            <w:proofErr w:type="spellStart"/>
+            <w:r>
+              <w:rPr>
+                <w:rFonts w:ascii="Times New Roman" w:eastAsia="Times New Roman" w:hAnsi="Times New Roman" w:cs="Times New Roman"/>
+                <w:lang w:eastAsia="fr-FR"/>
+                <w14:ligatures w14:val="none"/>
+              </w:rPr>
+              <w:t>framework</w:t>
+            </w:r>
+            <w:proofErr w:type="spellEnd"/>
             <w:r>
               <w:rPr>
                 <w:rFonts w:ascii="Times New Roman" w:eastAsia="Times New Roman" w:hAnsi="Times New Roman" w:cs="Times New Roman"/>
@@ -18038,8 +18303,9 @@
                 <w:lang w:eastAsia="fr-FR"/>
                 <w14:ligatures w14:val="none"/>
               </w:rPr>
-              <w:t>L'équipe a acquis une connaissance appr</w:t>
-            </w:r>
+              <w:t xml:space="preserve">L'équipe a acquis une connaissance approfondie de Elsa </w:t>
+            </w:r>
+            <w:proofErr w:type="gramStart"/>
             <w:r>
               <w:rPr>
                 <w:rFonts w:ascii="Times New Roman" w:eastAsia="Times New Roman" w:hAnsi="Times New Roman" w:cs="Times New Roman"/>
@@ -18049,8 +18315,9 @@
                 <w:lang w:eastAsia="fr-FR"/>
                 <w14:ligatures w14:val="none"/>
               </w:rPr>
-              <w:t>ofondie d’</w:t>
-            </w:r>
+              <w:t>Workflow ,</w:t>
+            </w:r>
+            <w:proofErr w:type="gramEnd"/>
             <w:r>
               <w:rPr>
                 <w:rFonts w:ascii="Times New Roman" w:eastAsia="Times New Roman" w:hAnsi="Times New Roman" w:cs="Times New Roman"/>
@@ -18060,8 +18327,9 @@
                 <w:lang w:eastAsia="fr-FR"/>
                 <w14:ligatures w14:val="none"/>
               </w:rPr>
-              <w:t>ELSA</w:t>
-            </w:r>
+              <w:t xml:space="preserve"> </w:t>
+            </w:r>
+            <w:proofErr w:type="spellStart"/>
             <w:r>
               <w:rPr>
                 <w:rFonts w:ascii="Times New Roman" w:eastAsia="Times New Roman" w:hAnsi="Times New Roman" w:cs="Times New Roman"/>
@@ -18071,8 +18339,9 @@
                 <w:lang w:eastAsia="fr-FR"/>
                 <w14:ligatures w14:val="none"/>
               </w:rPr>
-              <w:t xml:space="preserve"> </w:t>
-            </w:r>
+              <w:t>bpmn,js</w:t>
+            </w:r>
+            <w:proofErr w:type="spellEnd"/>
             <w:r>
               <w:rPr>
                 <w:rFonts w:ascii="Times New Roman" w:eastAsia="Times New Roman" w:hAnsi="Times New Roman" w:cs="Times New Roman"/>
@@ -18082,8 +18351,9 @@
                 <w:lang w:eastAsia="fr-FR"/>
                 <w14:ligatures w14:val="none"/>
               </w:rPr>
-              <w:t>Workflow,</w:t>
-            </w:r>
+              <w:t xml:space="preserve"> et </w:t>
+            </w:r>
+            <w:proofErr w:type="spellStart"/>
             <w:r>
               <w:rPr>
                 <w:rFonts w:ascii="Times New Roman" w:eastAsia="Times New Roman" w:hAnsi="Times New Roman" w:cs="Times New Roman"/>
@@ -18093,41 +18363,9 @@
                 <w:lang w:eastAsia="fr-FR"/>
                 <w14:ligatures w14:val="none"/>
               </w:rPr>
-              <w:t xml:space="preserve"> </w:t>
-            </w:r>
-            <w:r>
-              <w:rPr>
-                <w:rFonts w:ascii="Times New Roman" w:eastAsia="Times New Roman" w:hAnsi="Times New Roman" w:cs="Times New Roman"/>
-                <w:b/>
-                <w:bCs/>
-                <w:color w:val="0000FF"/>
-                <w:lang w:eastAsia="fr-FR"/>
-                <w14:ligatures w14:val="none"/>
-              </w:rPr>
-              <w:t>BPMN.js</w:t>
-            </w:r>
-            <w:r>
-              <w:rPr>
-                <w:rFonts w:ascii="Times New Roman" w:eastAsia="Times New Roman" w:hAnsi="Times New Roman" w:cs="Times New Roman"/>
-                <w:b/>
-                <w:bCs/>
-                <w:color w:val="0000FF"/>
-                <w:lang w:eastAsia="fr-FR"/>
-                <w14:ligatures w14:val="none"/>
-              </w:rPr>
-              <w:t xml:space="preserve"> et </w:t>
-            </w:r>
-            <w:r>
-              <w:rPr>
-                <w:rFonts w:ascii="Times New Roman" w:eastAsia="Times New Roman" w:hAnsi="Times New Roman" w:cs="Times New Roman"/>
-                <w:b/>
-                <w:bCs/>
-                <w:color w:val="0000FF"/>
-                <w:lang w:eastAsia="fr-FR"/>
-                <w14:ligatures w14:val="none"/>
-              </w:rPr>
-              <w:t>ASP.NET</w:t>
-            </w:r>
+              <w:t>Asp,net</w:t>
+            </w:r>
+            <w:proofErr w:type="spellEnd"/>
           </w:p>
         </w:tc>
       </w:tr>
@@ -18296,24 +18534,54 @@
                 <w:lang w:eastAsia="fr-FR"/>
                 <w14:ligatures w14:val="none"/>
               </w:rPr>
-              <w:t xml:space="preserve">En tant que Scrum team, nous voulons étudier différentes méthode pour ajouter </w:t>
-            </w:r>
-            <w:r>
-              <w:rPr>
-                <w:rFonts w:ascii="Times New Roman" w:eastAsia="Times New Roman" w:hAnsi="Times New Roman" w:cs="Times New Roman"/>
-                <w:lang w:eastAsia="fr-FR"/>
-                <w14:ligatures w14:val="none"/>
-              </w:rPr>
-              <w:t xml:space="preserve">propriété </w:t>
-            </w:r>
-            <w:r>
-              <w:rPr>
-                <w:rFonts w:ascii="Times New Roman" w:eastAsia="Times New Roman" w:hAnsi="Times New Roman" w:cs="Times New Roman"/>
-                <w:lang w:eastAsia="fr-FR"/>
-                <w14:ligatures w14:val="none"/>
-              </w:rPr>
-              <w:t>panel</w:t>
-            </w:r>
+              <w:t xml:space="preserve">En tant que </w:t>
+            </w:r>
+            <w:proofErr w:type="spellStart"/>
+            <w:r>
+              <w:rPr>
+                <w:rFonts w:ascii="Times New Roman" w:eastAsia="Times New Roman" w:hAnsi="Times New Roman" w:cs="Times New Roman"/>
+                <w:lang w:eastAsia="fr-FR"/>
+                <w14:ligatures w14:val="none"/>
+              </w:rPr>
+              <w:t>Scrum</w:t>
+            </w:r>
+            <w:proofErr w:type="spellEnd"/>
+            <w:r>
+              <w:rPr>
+                <w:rFonts w:ascii="Times New Roman" w:eastAsia="Times New Roman" w:hAnsi="Times New Roman" w:cs="Times New Roman"/>
+                <w:lang w:eastAsia="fr-FR"/>
+                <w14:ligatures w14:val="none"/>
+              </w:rPr>
+              <w:t xml:space="preserve"> team, nous voulons étudier différentes méthode pour ajouter </w:t>
+            </w:r>
+            <w:proofErr w:type="spellStart"/>
+            <w:r>
+              <w:rPr>
+                <w:rFonts w:ascii="Times New Roman" w:eastAsia="Times New Roman" w:hAnsi="Times New Roman" w:cs="Times New Roman"/>
+                <w:lang w:eastAsia="fr-FR"/>
+                <w14:ligatures w14:val="none"/>
+              </w:rPr>
+              <w:t>properties</w:t>
+            </w:r>
+            <w:proofErr w:type="spellEnd"/>
+            <w:r>
+              <w:rPr>
+                <w:rFonts w:ascii="Times New Roman" w:eastAsia="Times New Roman" w:hAnsi="Times New Roman" w:cs="Times New Roman"/>
+                <w:lang w:eastAsia="fr-FR"/>
+                <w14:ligatures w14:val="none"/>
+              </w:rPr>
+              <w:t xml:space="preserve"> </w:t>
+            </w:r>
+            <w:proofErr w:type="spellStart"/>
+            <w:r>
+              <w:rPr>
+                <w:rFonts w:ascii="Times New Roman" w:eastAsia="Times New Roman" w:hAnsi="Times New Roman" w:cs="Times New Roman"/>
+                <w:lang w:eastAsia="fr-FR"/>
+                <w14:ligatures w14:val="none"/>
+              </w:rPr>
+              <w:t>pannel</w:t>
+            </w:r>
+            <w:proofErr w:type="spellEnd"/>
             <w:r>
               <w:rPr>
                 <w:rFonts w:ascii="Times New Roman" w:eastAsia="Times New Roman" w:hAnsi="Times New Roman" w:cs="Times New Roman"/>
@@ -18322,14 +18590,16 @@
               </w:rPr>
               <w:t xml:space="preserve"> pour chaque </w:t>
             </w:r>
-            <w:r>
-              <w:rPr>
-                <w:rFonts w:ascii="Times New Roman" w:eastAsia="Times New Roman" w:hAnsi="Times New Roman" w:cs="Times New Roman"/>
-                <w:lang w:eastAsia="fr-FR"/>
-                <w14:ligatures w14:val="none"/>
-              </w:rPr>
-              <w:t>activité</w:t>
-            </w:r>
+            <w:proofErr w:type="spellStart"/>
+            <w:r>
+              <w:rPr>
+                <w:rFonts w:ascii="Times New Roman" w:eastAsia="Times New Roman" w:hAnsi="Times New Roman" w:cs="Times New Roman"/>
+                <w:lang w:eastAsia="fr-FR"/>
+                <w14:ligatures w14:val="none"/>
+              </w:rPr>
+              <w:t>activitie</w:t>
+            </w:r>
+            <w:proofErr w:type="spellEnd"/>
           </w:p>
         </w:tc>
         <w:tc>
@@ -18562,7 +18832,61 @@
                 <w:lang w:eastAsia="fr-FR"/>
                 <w14:ligatures w14:val="none"/>
               </w:rPr>
-              <w:t>En tant que Scrum Team, nous souhaitons créer un nouveau descripteur propre à la société Neoledge, que nous choisirons de nommer "neo", pour gérer les propriétés personnalisées dans le processus.</w:t>
+              <w:t xml:space="preserve">En tant que </w:t>
+            </w:r>
+            <w:proofErr w:type="spellStart"/>
+            <w:r>
+              <w:rPr>
+                <w:rFonts w:ascii="Times New Roman" w:eastAsia="Times New Roman" w:hAnsi="Times New Roman" w:cs="Times New Roman"/>
+                <w:lang w:eastAsia="fr-FR"/>
+                <w14:ligatures w14:val="none"/>
+              </w:rPr>
+              <w:t>Scrum</w:t>
+            </w:r>
+            <w:proofErr w:type="spellEnd"/>
+            <w:r>
+              <w:rPr>
+                <w:rFonts w:ascii="Times New Roman" w:eastAsia="Times New Roman" w:hAnsi="Times New Roman" w:cs="Times New Roman"/>
+                <w:lang w:eastAsia="fr-FR"/>
+                <w14:ligatures w14:val="none"/>
+              </w:rPr>
+              <w:t xml:space="preserve"> Team, nous souhaitons créer un nouveau descripteur propre à la société </w:t>
+            </w:r>
+            <w:proofErr w:type="spellStart"/>
+            <w:r>
+              <w:rPr>
+                <w:rFonts w:ascii="Times New Roman" w:eastAsia="Times New Roman" w:hAnsi="Times New Roman" w:cs="Times New Roman"/>
+                <w:lang w:eastAsia="fr-FR"/>
+                <w14:ligatures w14:val="none"/>
+              </w:rPr>
+              <w:t>Neoledge</w:t>
+            </w:r>
+            <w:proofErr w:type="spellEnd"/>
+            <w:r>
+              <w:rPr>
+                <w:rFonts w:ascii="Times New Roman" w:eastAsia="Times New Roman" w:hAnsi="Times New Roman" w:cs="Times New Roman"/>
+                <w:lang w:eastAsia="fr-FR"/>
+                <w14:ligatures w14:val="none"/>
+              </w:rPr>
+              <w:t>, que nous choisirons de nommer "</w:t>
+            </w:r>
+            <w:proofErr w:type="spellStart"/>
+            <w:r>
+              <w:rPr>
+                <w:rFonts w:ascii="Times New Roman" w:eastAsia="Times New Roman" w:hAnsi="Times New Roman" w:cs="Times New Roman"/>
+                <w:lang w:eastAsia="fr-FR"/>
+                <w14:ligatures w14:val="none"/>
+              </w:rPr>
+              <w:t>neo</w:t>
+            </w:r>
+            <w:proofErr w:type="spellEnd"/>
+            <w:r>
+              <w:rPr>
+                <w:rFonts w:ascii="Times New Roman" w:eastAsia="Times New Roman" w:hAnsi="Times New Roman" w:cs="Times New Roman"/>
+                <w:lang w:eastAsia="fr-FR"/>
+                <w14:ligatures w14:val="none"/>
+              </w:rPr>
+              <w:t>", pour gérer les propriétés personnalisées dans le processus.</w:t>
             </w:r>
           </w:p>
         </w:tc>
@@ -18802,14 +19126,16 @@
               </w:rPr>
               <w:t xml:space="preserve">En tant qu'utilisateur, je souhaite ajouter des </w:t>
             </w:r>
-            <w:r>
-              <w:rPr>
-                <w:rFonts w:ascii="Times New Roman" w:eastAsia="Times New Roman" w:hAnsi="Times New Roman" w:cs="Times New Roman"/>
-                <w:lang w:eastAsia="fr-FR"/>
-                <w14:ligatures w14:val="none"/>
-              </w:rPr>
-              <w:t>commentaires</w:t>
-            </w:r>
+            <w:proofErr w:type="spellStart"/>
+            <w:r>
+              <w:rPr>
+                <w:rFonts w:ascii="Times New Roman" w:eastAsia="Times New Roman" w:hAnsi="Times New Roman" w:cs="Times New Roman"/>
+                <w:lang w:eastAsia="fr-FR"/>
+                <w14:ligatures w14:val="none"/>
+              </w:rPr>
+              <w:t>commenatires</w:t>
+            </w:r>
+            <w:proofErr w:type="spellEnd"/>
             <w:r>
               <w:rPr>
                 <w:rFonts w:ascii="Times New Roman" w:eastAsia="Times New Roman" w:hAnsi="Times New Roman" w:cs="Times New Roman"/>
@@ -19052,14 +19378,16 @@
               </w:rPr>
               <w:t xml:space="preserve">En tant qu'utilisateur, je souhaite </w:t>
             </w:r>
-            <w:r>
-              <w:rPr>
-                <w:rFonts w:ascii="Times New Roman" w:eastAsia="Times New Roman" w:hAnsi="Times New Roman" w:cs="Times New Roman"/>
-                <w:lang w:eastAsia="fr-FR"/>
-                <w14:ligatures w14:val="none"/>
-              </w:rPr>
-              <w:t>supprimer</w:t>
-            </w:r>
+            <w:proofErr w:type="spellStart"/>
+            <w:r>
+              <w:rPr>
+                <w:rFonts w:ascii="Times New Roman" w:eastAsia="Times New Roman" w:hAnsi="Times New Roman" w:cs="Times New Roman"/>
+                <w:lang w:eastAsia="fr-FR"/>
+                <w14:ligatures w14:val="none"/>
+              </w:rPr>
+              <w:t>suppirmer</w:t>
+            </w:r>
+            <w:proofErr w:type="spellEnd"/>
             <w:r>
               <w:rPr>
                 <w:rFonts w:ascii="Times New Roman" w:eastAsia="Times New Roman" w:hAnsi="Times New Roman" w:cs="Times New Roman"/>
@@ -19068,14 +19396,16 @@
               </w:rPr>
               <w:t xml:space="preserve"> des </w:t>
             </w:r>
-            <w:r>
-              <w:rPr>
-                <w:rFonts w:ascii="Times New Roman" w:eastAsia="Times New Roman" w:hAnsi="Times New Roman" w:cs="Times New Roman"/>
-                <w:lang w:eastAsia="fr-FR"/>
-                <w14:ligatures w14:val="none"/>
-              </w:rPr>
-              <w:t>commentaires</w:t>
-            </w:r>
+            <w:proofErr w:type="spellStart"/>
+            <w:r>
+              <w:rPr>
+                <w:rFonts w:ascii="Times New Roman" w:eastAsia="Times New Roman" w:hAnsi="Times New Roman" w:cs="Times New Roman"/>
+                <w:lang w:eastAsia="fr-FR"/>
+                <w14:ligatures w14:val="none"/>
+              </w:rPr>
+              <w:t>commenatires</w:t>
+            </w:r>
+            <w:proofErr w:type="spellEnd"/>
             <w:r>
               <w:rPr>
                 <w:rFonts w:ascii="Times New Roman" w:eastAsia="Times New Roman" w:hAnsi="Times New Roman" w:cs="Times New Roman"/>
@@ -19280,29 +19610,23 @@
               </w:rPr>
               <w:t xml:space="preserve">Ajouter des </w:t>
             </w:r>
-            <w:r>
-              <w:rPr>
-                <w:rFonts w:ascii="Times New Roman" w:eastAsia="Times New Roman" w:hAnsi="Times New Roman" w:cs="Times New Roman"/>
-                <w:lang w:eastAsia="fr-FR"/>
-                <w14:ligatures w14:val="none"/>
-              </w:rPr>
-              <w:t>propriétés</w:t>
-            </w:r>
-            <w:r>
-              <w:rPr>
-                <w:rFonts w:ascii="Times New Roman" w:eastAsia="Times New Roman" w:hAnsi="Times New Roman" w:cs="Times New Roman"/>
-                <w:lang w:eastAsia="fr-FR"/>
-                <w14:ligatures w14:val="none"/>
-              </w:rPr>
-              <w:t xml:space="preserve"> </w:t>
-            </w:r>
-            <w:r>
-              <w:rPr>
-                <w:rFonts w:ascii="Times New Roman" w:eastAsia="Times New Roman" w:hAnsi="Times New Roman" w:cs="Times New Roman"/>
-                <w:lang w:eastAsia="fr-FR"/>
-                <w14:ligatures w14:val="none"/>
-              </w:rPr>
-              <w:t xml:space="preserve">spécifiques pour chaque activité </w:t>
+            <w:proofErr w:type="spellStart"/>
+            <w:r>
+              <w:rPr>
+                <w:rFonts w:ascii="Times New Roman" w:eastAsia="Times New Roman" w:hAnsi="Times New Roman" w:cs="Times New Roman"/>
+                <w:lang w:eastAsia="fr-FR"/>
+                <w14:ligatures w14:val="none"/>
+              </w:rPr>
+              <w:t>properties</w:t>
+            </w:r>
+            <w:proofErr w:type="spellEnd"/>
+            <w:r>
+              <w:rPr>
+                <w:rFonts w:ascii="Times New Roman" w:eastAsia="Times New Roman" w:hAnsi="Times New Roman" w:cs="Times New Roman"/>
+                <w:lang w:eastAsia="fr-FR"/>
+                <w14:ligatures w14:val="none"/>
+              </w:rPr>
+              <w:t xml:space="preserve"> spécifiques pour chaque activité </w:t>
             </w:r>
           </w:p>
         </w:tc>
@@ -19342,29 +19666,23 @@
               </w:rPr>
               <w:t xml:space="preserve">En tant qu'utilisateur, je veux ajouter des </w:t>
             </w:r>
-            <w:r>
-              <w:rPr>
-                <w:rFonts w:ascii="Times New Roman" w:eastAsia="Times New Roman" w:hAnsi="Times New Roman" w:cs="Times New Roman"/>
-                <w:lang w:eastAsia="fr-FR"/>
-                <w14:ligatures w14:val="none"/>
-              </w:rPr>
-              <w:t>propriétés</w:t>
-            </w:r>
-            <w:r>
-              <w:rPr>
-                <w:rFonts w:ascii="Times New Roman" w:eastAsia="Times New Roman" w:hAnsi="Times New Roman" w:cs="Times New Roman"/>
-                <w:lang w:eastAsia="fr-FR"/>
-                <w14:ligatures w14:val="none"/>
-              </w:rPr>
-              <w:t xml:space="preserve"> </w:t>
-            </w:r>
-            <w:r>
-              <w:rPr>
-                <w:rFonts w:ascii="Times New Roman" w:eastAsia="Times New Roman" w:hAnsi="Times New Roman" w:cs="Times New Roman"/>
-                <w:lang w:eastAsia="fr-FR"/>
-                <w14:ligatures w14:val="none"/>
-              </w:rPr>
-              <w:t xml:space="preserve">dans mon activité inclure la gestion des tâches, des flux de travail, des règles métier et des événements. </w:t>
+            <w:proofErr w:type="spellStart"/>
+            <w:r>
+              <w:rPr>
+                <w:rFonts w:ascii="Times New Roman" w:eastAsia="Times New Roman" w:hAnsi="Times New Roman" w:cs="Times New Roman"/>
+                <w:lang w:eastAsia="fr-FR"/>
+                <w14:ligatures w14:val="none"/>
+              </w:rPr>
+              <w:t>properties</w:t>
+            </w:r>
+            <w:proofErr w:type="spellEnd"/>
+            <w:r>
+              <w:rPr>
+                <w:rFonts w:ascii="Times New Roman" w:eastAsia="Times New Roman" w:hAnsi="Times New Roman" w:cs="Times New Roman"/>
+                <w:lang w:eastAsia="fr-FR"/>
+                <w14:ligatures w14:val="none"/>
+              </w:rPr>
+              <w:t xml:space="preserve"> dans mon activité inclure la gestion des tâches, des flux de travail, des règles métier et des événements. </w:t>
             </w:r>
           </w:p>
         </w:tc>
@@ -19450,6 +19768,7 @@
               </w:rPr>
               <w:t xml:space="preserve">l'utilisateur peut ajouter des </w:t>
             </w:r>
+            <w:proofErr w:type="spellStart"/>
             <w:r>
               <w:rPr>
                 <w:rFonts w:ascii="Times New Roman" w:eastAsia="Times New Roman" w:hAnsi="Times New Roman" w:cs="Times New Roman"/>
@@ -19459,8 +19778,9 @@
                 <w:lang w:eastAsia="fr-FR"/>
                 <w14:ligatures w14:val="none"/>
               </w:rPr>
-              <w:t>propriétés</w:t>
-            </w:r>
+              <w:t>properties</w:t>
+            </w:r>
+            <w:proofErr w:type="spellEnd"/>
           </w:p>
         </w:tc>
       </w:tr>
@@ -19573,29 +19893,23 @@
               </w:rPr>
               <w:t xml:space="preserve">Supprimer des </w:t>
             </w:r>
-            <w:r>
-              <w:rPr>
-                <w:rFonts w:ascii="Times New Roman" w:eastAsia="Times New Roman" w:hAnsi="Times New Roman" w:cs="Times New Roman"/>
-                <w:lang w:eastAsia="fr-FR"/>
-                <w14:ligatures w14:val="none"/>
-              </w:rPr>
-              <w:t>propriétés</w:t>
-            </w:r>
-            <w:r>
-              <w:rPr>
-                <w:rFonts w:ascii="Times New Roman" w:eastAsia="Times New Roman" w:hAnsi="Times New Roman" w:cs="Times New Roman"/>
-                <w:lang w:eastAsia="fr-FR"/>
-                <w14:ligatures w14:val="none"/>
-              </w:rPr>
-              <w:t xml:space="preserve"> </w:t>
-            </w:r>
-            <w:r>
-              <w:rPr>
-                <w:rFonts w:ascii="Times New Roman" w:eastAsia="Times New Roman" w:hAnsi="Times New Roman" w:cs="Times New Roman"/>
-                <w:lang w:eastAsia="fr-FR"/>
-                <w14:ligatures w14:val="none"/>
-              </w:rPr>
-              <w:t xml:space="preserve">spécifiques pour chaque activité </w:t>
+            <w:proofErr w:type="spellStart"/>
+            <w:r>
+              <w:rPr>
+                <w:rFonts w:ascii="Times New Roman" w:eastAsia="Times New Roman" w:hAnsi="Times New Roman" w:cs="Times New Roman"/>
+                <w:lang w:eastAsia="fr-FR"/>
+                <w14:ligatures w14:val="none"/>
+              </w:rPr>
+              <w:t>properties</w:t>
+            </w:r>
+            <w:proofErr w:type="spellEnd"/>
+            <w:r>
+              <w:rPr>
+                <w:rFonts w:ascii="Times New Roman" w:eastAsia="Times New Roman" w:hAnsi="Times New Roman" w:cs="Times New Roman"/>
+                <w:lang w:eastAsia="fr-FR"/>
+                <w14:ligatures w14:val="none"/>
+              </w:rPr>
+              <w:t xml:space="preserve"> spécifiques pour chaque activité </w:t>
             </w:r>
           </w:p>
         </w:tc>
@@ -19635,14 +19949,16 @@
               </w:rPr>
               <w:t xml:space="preserve">En tant qu'utilisateur, je veux </w:t>
             </w:r>
-            <w:r>
-              <w:rPr>
-                <w:rFonts w:ascii="Times New Roman" w:eastAsia="Times New Roman" w:hAnsi="Times New Roman" w:cs="Times New Roman"/>
-                <w:lang w:eastAsia="fr-FR"/>
-                <w14:ligatures w14:val="none"/>
-              </w:rPr>
-              <w:t>supprimer</w:t>
-            </w:r>
+            <w:proofErr w:type="spellStart"/>
+            <w:r>
+              <w:rPr>
+                <w:rFonts w:ascii="Times New Roman" w:eastAsia="Times New Roman" w:hAnsi="Times New Roman" w:cs="Times New Roman"/>
+                <w:lang w:eastAsia="fr-FR"/>
+                <w14:ligatures w14:val="none"/>
+              </w:rPr>
+              <w:t>suppprimer</w:t>
+            </w:r>
+            <w:proofErr w:type="spellEnd"/>
             <w:r>
               <w:rPr>
                 <w:rFonts w:ascii="Times New Roman" w:eastAsia="Times New Roman" w:hAnsi="Times New Roman" w:cs="Times New Roman"/>
@@ -19651,29 +19967,23 @@
               </w:rPr>
               <w:t xml:space="preserve"> des </w:t>
             </w:r>
-            <w:r>
-              <w:rPr>
-                <w:rFonts w:ascii="Times New Roman" w:eastAsia="Times New Roman" w:hAnsi="Times New Roman" w:cs="Times New Roman"/>
-                <w:lang w:eastAsia="fr-FR"/>
-                <w14:ligatures w14:val="none"/>
-              </w:rPr>
-              <w:t>propriétés</w:t>
-            </w:r>
-            <w:r>
-              <w:rPr>
-                <w:rFonts w:ascii="Times New Roman" w:eastAsia="Times New Roman" w:hAnsi="Times New Roman" w:cs="Times New Roman"/>
-                <w:lang w:eastAsia="fr-FR"/>
-                <w14:ligatures w14:val="none"/>
-              </w:rPr>
-              <w:t xml:space="preserve"> </w:t>
-            </w:r>
-            <w:r>
-              <w:rPr>
-                <w:rFonts w:ascii="Times New Roman" w:eastAsia="Times New Roman" w:hAnsi="Times New Roman" w:cs="Times New Roman"/>
-                <w:lang w:eastAsia="fr-FR"/>
-                <w14:ligatures w14:val="none"/>
-              </w:rPr>
-              <w:t xml:space="preserve">dans mon activité </w:t>
+            <w:proofErr w:type="spellStart"/>
+            <w:r>
+              <w:rPr>
+                <w:rFonts w:ascii="Times New Roman" w:eastAsia="Times New Roman" w:hAnsi="Times New Roman" w:cs="Times New Roman"/>
+                <w:lang w:eastAsia="fr-FR"/>
+                <w14:ligatures w14:val="none"/>
+              </w:rPr>
+              <w:t>properties</w:t>
+            </w:r>
+            <w:proofErr w:type="spellEnd"/>
+            <w:r>
+              <w:rPr>
+                <w:rFonts w:ascii="Times New Roman" w:eastAsia="Times New Roman" w:hAnsi="Times New Roman" w:cs="Times New Roman"/>
+                <w:lang w:eastAsia="fr-FR"/>
+                <w14:ligatures w14:val="none"/>
+              </w:rPr>
+              <w:t xml:space="preserve"> dans mon activité </w:t>
             </w:r>
           </w:p>
         </w:tc>
@@ -19763,6 +20073,7 @@
               </w:rPr>
               <w:t xml:space="preserve">l'utilisateur peut supprimer des </w:t>
             </w:r>
+            <w:proofErr w:type="spellStart"/>
             <w:r>
               <w:rPr>
                 <w:rFonts w:ascii="Times New Roman" w:eastAsia="Times New Roman" w:hAnsi="Times New Roman" w:cs="Times New Roman"/>
@@ -19772,8 +20083,9 @@
                 <w:lang w:eastAsia="fr-FR"/>
                 <w14:ligatures w14:val="none"/>
               </w:rPr>
-              <w:t>propriétés</w:t>
-            </w:r>
+              <w:t>properties</w:t>
+            </w:r>
+            <w:proofErr w:type="spellEnd"/>
           </w:p>
         </w:tc>
       </w:tr>
@@ -19886,14 +20198,16 @@
               </w:rPr>
               <w:t xml:space="preserve">Modifier des </w:t>
             </w:r>
-            <w:r>
-              <w:rPr>
-                <w:rFonts w:ascii="Times New Roman" w:eastAsia="Times New Roman" w:hAnsi="Times New Roman" w:cs="Times New Roman"/>
-                <w:lang w:eastAsia="fr-FR"/>
-                <w14:ligatures w14:val="none"/>
-              </w:rPr>
-              <w:t>propriétés</w:t>
-            </w:r>
+            <w:proofErr w:type="spellStart"/>
+            <w:r>
+              <w:rPr>
+                <w:rFonts w:ascii="Times New Roman" w:eastAsia="Times New Roman" w:hAnsi="Times New Roman" w:cs="Times New Roman"/>
+                <w:lang w:eastAsia="fr-FR"/>
+                <w14:ligatures w14:val="none"/>
+              </w:rPr>
+              <w:t>properties</w:t>
+            </w:r>
+            <w:proofErr w:type="spellEnd"/>
             <w:r>
               <w:rPr>
                 <w:rFonts w:ascii="Times New Roman" w:eastAsia="Times New Roman" w:hAnsi="Times New Roman" w:cs="Times New Roman"/>
@@ -19940,29 +20254,23 @@
               </w:rPr>
               <w:t xml:space="preserve">En tant qu'utilisateur, je veux modifier des </w:t>
             </w:r>
-            <w:r>
-              <w:rPr>
-                <w:rFonts w:ascii="Times New Roman" w:eastAsia="Times New Roman" w:hAnsi="Times New Roman" w:cs="Times New Roman"/>
-                <w:lang w:eastAsia="fr-FR"/>
-                <w14:ligatures w14:val="none"/>
-              </w:rPr>
-              <w:t>propriétés</w:t>
-            </w:r>
-            <w:r>
-              <w:rPr>
-                <w:rFonts w:ascii="Times New Roman" w:eastAsia="Times New Roman" w:hAnsi="Times New Roman" w:cs="Times New Roman"/>
-                <w:lang w:eastAsia="fr-FR"/>
-                <w14:ligatures w14:val="none"/>
-              </w:rPr>
-              <w:t xml:space="preserve"> </w:t>
-            </w:r>
-            <w:r>
-              <w:rPr>
-                <w:rFonts w:ascii="Times New Roman" w:eastAsia="Times New Roman" w:hAnsi="Times New Roman" w:cs="Times New Roman"/>
-                <w:lang w:eastAsia="fr-FR"/>
-                <w14:ligatures w14:val="none"/>
-              </w:rPr>
-              <w:t xml:space="preserve">dans mon activité </w:t>
+            <w:proofErr w:type="spellStart"/>
+            <w:r>
+              <w:rPr>
+                <w:rFonts w:ascii="Times New Roman" w:eastAsia="Times New Roman" w:hAnsi="Times New Roman" w:cs="Times New Roman"/>
+                <w:lang w:eastAsia="fr-FR"/>
+                <w14:ligatures w14:val="none"/>
+              </w:rPr>
+              <w:t>properties</w:t>
+            </w:r>
+            <w:proofErr w:type="spellEnd"/>
+            <w:r>
+              <w:rPr>
+                <w:rFonts w:ascii="Times New Roman" w:eastAsia="Times New Roman" w:hAnsi="Times New Roman" w:cs="Times New Roman"/>
+                <w:lang w:eastAsia="fr-FR"/>
+                <w14:ligatures w14:val="none"/>
+              </w:rPr>
+              <w:t xml:space="preserve"> dans mon activité </w:t>
             </w:r>
           </w:p>
         </w:tc>
@@ -20052,6 +20360,7 @@
               </w:rPr>
               <w:t xml:space="preserve">l'utilisateur peut modifier des </w:t>
             </w:r>
+            <w:proofErr w:type="spellStart"/>
             <w:r>
               <w:rPr>
                 <w:rFonts w:ascii="Times New Roman" w:eastAsia="Times New Roman" w:hAnsi="Times New Roman" w:cs="Times New Roman"/>
@@ -20061,8 +20370,9 @@
                 <w:lang w:eastAsia="fr-FR"/>
                 <w14:ligatures w14:val="none"/>
               </w:rPr>
-              <w:t>propriétés</w:t>
-            </w:r>
+              <w:t>properties</w:t>
+            </w:r>
+            <w:proofErr w:type="spellEnd"/>
           </w:p>
         </w:tc>
       </w:tr>
@@ -20130,6 +20440,7 @@
               <w:br/>
               <w:t xml:space="preserve">des processus </w:t>
             </w:r>
+            <w:proofErr w:type="gramStart"/>
             <w:r>
               <w:rPr>
                 <w:rFonts w:ascii="Times New Roman" w:eastAsia="Times New Roman" w:hAnsi="Times New Roman" w:cs="Times New Roman"/>
@@ -20140,8 +20451,9 @@
                 <w:lang w:eastAsia="fr-FR"/>
                 <w14:ligatures w14:val="none"/>
               </w:rPr>
-              <w:t>(digramme</w:t>
-            </w:r>
+              <w:t xml:space="preserve">( </w:t>
+            </w:r>
+            <w:proofErr w:type="spellStart"/>
             <w:r>
               <w:rPr>
                 <w:rFonts w:ascii="Times New Roman" w:eastAsia="Times New Roman" w:hAnsi="Times New Roman" w:cs="Times New Roman"/>
@@ -20152,8 +20464,10 @@
                 <w:lang w:eastAsia="fr-FR"/>
                 <w14:ligatures w14:val="none"/>
               </w:rPr>
-              <w:t xml:space="preserve"> </w:t>
-            </w:r>
+              <w:t>digram</w:t>
+            </w:r>
+            <w:proofErr w:type="spellEnd"/>
+            <w:proofErr w:type="gramEnd"/>
             <w:r>
               <w:rPr>
                 <w:rFonts w:ascii="Times New Roman" w:eastAsia="Times New Roman" w:hAnsi="Times New Roman" w:cs="Times New Roman"/>
@@ -20164,8 +20478,22 @@
                 <w:lang w:eastAsia="fr-FR"/>
                 <w14:ligatures w14:val="none"/>
               </w:rPr>
-              <w:t>BPMN</w:t>
-            </w:r>
+              <w:t xml:space="preserve"> </w:t>
+            </w:r>
+            <w:proofErr w:type="spellStart"/>
+            <w:r>
+              <w:rPr>
+                <w:rFonts w:ascii="Times New Roman" w:eastAsia="Times New Roman" w:hAnsi="Times New Roman" w:cs="Times New Roman"/>
+                <w:b/>
+                <w:bCs/>
+                <w:sz w:val="24"/>
+                <w:szCs w:val="24"/>
+                <w:lang w:eastAsia="fr-FR"/>
+                <w14:ligatures w14:val="none"/>
+              </w:rPr>
+              <w:t>bpmn</w:t>
+            </w:r>
+            <w:proofErr w:type="spellEnd"/>
             <w:r>
               <w:rPr>
                 <w:rFonts w:ascii="Times New Roman" w:eastAsia="Times New Roman" w:hAnsi="Times New Roman" w:cs="Times New Roman"/>
@@ -20298,14 +20626,16 @@
               </w:rPr>
               <w:t xml:space="preserve">En tant qu'utilisateur, je veux télécharger </w:t>
             </w:r>
-            <w:r>
-              <w:rPr>
-                <w:rFonts w:ascii="Times New Roman" w:eastAsia="Times New Roman" w:hAnsi="Times New Roman" w:cs="Times New Roman"/>
-                <w:lang w:eastAsia="fr-FR"/>
-                <w14:ligatures w14:val="none"/>
-              </w:rPr>
-              <w:t>diagramme</w:t>
-            </w:r>
+            <w:proofErr w:type="spellStart"/>
+            <w:r>
+              <w:rPr>
+                <w:rFonts w:ascii="Times New Roman" w:eastAsia="Times New Roman" w:hAnsi="Times New Roman" w:cs="Times New Roman"/>
+                <w:lang w:eastAsia="fr-FR"/>
+                <w14:ligatures w14:val="none"/>
+              </w:rPr>
+              <w:t>diagram</w:t>
+            </w:r>
+            <w:proofErr w:type="spellEnd"/>
             <w:r>
               <w:rPr>
                 <w:rFonts w:ascii="Times New Roman" w:eastAsia="Times New Roman" w:hAnsi="Times New Roman" w:cs="Times New Roman"/>
@@ -20314,14 +20644,26 @@
               </w:rPr>
               <w:t xml:space="preserve"> (fichier </w:t>
             </w:r>
-            <w:r>
-              <w:rPr>
-                <w:rFonts w:ascii="Times New Roman" w:eastAsia="Times New Roman" w:hAnsi="Times New Roman" w:cs="Times New Roman"/>
-                <w:lang w:eastAsia="fr-FR"/>
-                <w14:ligatures w14:val="none"/>
-              </w:rPr>
-              <w:t>XML, fichier</w:t>
-            </w:r>
+            <w:proofErr w:type="spellStart"/>
+            <w:r>
+              <w:rPr>
+                <w:rFonts w:ascii="Times New Roman" w:eastAsia="Times New Roman" w:hAnsi="Times New Roman" w:cs="Times New Roman"/>
+                <w:lang w:eastAsia="fr-FR"/>
+                <w14:ligatures w14:val="none"/>
+              </w:rPr>
+              <w:t>xml</w:t>
+            </w:r>
+            <w:proofErr w:type="gramStart"/>
+            <w:r>
+              <w:rPr>
+                <w:rFonts w:ascii="Times New Roman" w:eastAsia="Times New Roman" w:hAnsi="Times New Roman" w:cs="Times New Roman"/>
+                <w:lang w:eastAsia="fr-FR"/>
+                <w14:ligatures w14:val="none"/>
+              </w:rPr>
+              <w:t>,fichier</w:t>
+            </w:r>
+            <w:proofErr w:type="spellEnd"/>
+            <w:proofErr w:type="gramEnd"/>
             <w:r>
               <w:rPr>
                 <w:rFonts w:ascii="Times New Roman" w:eastAsia="Times New Roman" w:hAnsi="Times New Roman" w:cs="Times New Roman"/>
@@ -20418,6 +20760,7 @@
               </w:rPr>
               <w:t xml:space="preserve">l'utilisateur peut télécharger diagramme </w:t>
             </w:r>
+            <w:proofErr w:type="spellStart"/>
             <w:r>
               <w:rPr>
                 <w:rFonts w:ascii="Times New Roman" w:eastAsia="Times New Roman" w:hAnsi="Times New Roman" w:cs="Times New Roman"/>
@@ -20427,8 +20770,9 @@
                 <w:lang w:eastAsia="fr-FR"/>
                 <w14:ligatures w14:val="none"/>
               </w:rPr>
-              <w:t>XML</w:t>
-            </w:r>
+              <w:t>xml</w:t>
+            </w:r>
+            <w:proofErr w:type="spellEnd"/>
             <w:r>
               <w:rPr>
                 <w:rFonts w:ascii="Times New Roman" w:eastAsia="Times New Roman" w:hAnsi="Times New Roman" w:cs="Times New Roman"/>
@@ -20440,6 +20784,7 @@
               </w:rPr>
               <w:t xml:space="preserve"> ou bien </w:t>
             </w:r>
+            <w:proofErr w:type="spellStart"/>
             <w:r>
               <w:rPr>
                 <w:rFonts w:ascii="Times New Roman" w:eastAsia="Times New Roman" w:hAnsi="Times New Roman" w:cs="Times New Roman"/>
@@ -20449,8 +20794,9 @@
                 <w:lang w:eastAsia="fr-FR"/>
                 <w14:ligatures w14:val="none"/>
               </w:rPr>
-              <w:t>SVG</w:t>
-            </w:r>
+              <w:t>svg</w:t>
+            </w:r>
+            <w:proofErr w:type="spellEnd"/>
           </w:p>
         </w:tc>
       </w:tr>
@@ -20935,6 +21281,7 @@
               </w:rPr>
               <w:t xml:space="preserve">l'utilisateur peut </w:t>
             </w:r>
+            <w:proofErr w:type="spellStart"/>
             <w:r>
               <w:rPr>
                 <w:rFonts w:ascii="Times New Roman" w:eastAsia="Times New Roman" w:hAnsi="Times New Roman" w:cs="Times New Roman"/>
@@ -20944,8 +21291,9 @@
                 <w:lang w:eastAsia="fr-FR"/>
                 <w14:ligatures w14:val="none"/>
               </w:rPr>
-              <w:t>revenir</w:t>
-            </w:r>
+              <w:t>reveinir</w:t>
+            </w:r>
+            <w:proofErr w:type="spellEnd"/>
             <w:r>
               <w:rPr>
                 <w:rFonts w:ascii="Times New Roman" w:eastAsia="Times New Roman" w:hAnsi="Times New Roman" w:cs="Times New Roman"/>
@@ -21111,14 +21459,16 @@
               </w:rPr>
               <w:t xml:space="preserve">En tant qu'utilisateur, je veux changer </w:t>
             </w:r>
-            <w:r>
-              <w:rPr>
-                <w:rFonts w:ascii="Times New Roman" w:eastAsia="Times New Roman" w:hAnsi="Times New Roman" w:cs="Times New Roman"/>
-                <w:lang w:eastAsia="fr-FR"/>
-                <w14:ligatures w14:val="none"/>
-              </w:rPr>
-              <w:t>couleur</w:t>
-            </w:r>
+            <w:proofErr w:type="spellStart"/>
+            <w:r>
+              <w:rPr>
+                <w:rFonts w:ascii="Times New Roman" w:eastAsia="Times New Roman" w:hAnsi="Times New Roman" w:cs="Times New Roman"/>
+                <w:lang w:eastAsia="fr-FR"/>
+                <w14:ligatures w14:val="none"/>
+              </w:rPr>
+              <w:t>color</w:t>
+            </w:r>
+            <w:proofErr w:type="spellEnd"/>
             <w:r>
               <w:rPr>
                 <w:rFonts w:ascii="Times New Roman" w:eastAsia="Times New Roman" w:hAnsi="Times New Roman" w:cs="Times New Roman"/>
@@ -21127,14 +21477,16 @@
               </w:rPr>
               <w:t xml:space="preserve"> des </w:t>
             </w:r>
-            <w:r>
-              <w:rPr>
-                <w:rFonts w:ascii="Times New Roman" w:eastAsia="Times New Roman" w:hAnsi="Times New Roman" w:cs="Times New Roman"/>
-                <w:lang w:eastAsia="fr-FR"/>
-                <w14:ligatures w14:val="none"/>
-              </w:rPr>
-              <w:t>activités</w:t>
-            </w:r>
+            <w:proofErr w:type="spellStart"/>
+            <w:r>
+              <w:rPr>
+                <w:rFonts w:ascii="Times New Roman" w:eastAsia="Times New Roman" w:hAnsi="Times New Roman" w:cs="Times New Roman"/>
+                <w:lang w:eastAsia="fr-FR"/>
+                <w14:ligatures w14:val="none"/>
+              </w:rPr>
+              <w:t>activitie</w:t>
+            </w:r>
+            <w:proofErr w:type="spellEnd"/>
             <w:r>
               <w:rPr>
                 <w:rFonts w:ascii="Times New Roman" w:eastAsia="Times New Roman" w:hAnsi="Times New Roman" w:cs="Times New Roman"/>
@@ -21790,7 +22142,7 @@
                 <w:lang w:eastAsia="fr-FR"/>
                 <w14:ligatures w14:val="none"/>
               </w:rPr>
-              <w:t>US 17</w:t>
+              <w:t>US17</w:t>
             </w:r>
           </w:p>
         </w:tc>
@@ -21829,15 +22181,7 @@
                 <w:lang w:eastAsia="fr-FR"/>
                 <w14:ligatures w14:val="none"/>
               </w:rPr>
-              <w:t xml:space="preserve">Consulter les erreurs de chaque </w:t>
-            </w:r>
-            <w:r>
-              <w:rPr>
-                <w:rFonts w:ascii="Times New Roman" w:eastAsia="Times New Roman" w:hAnsi="Times New Roman" w:cs="Times New Roman"/>
-                <w:lang w:eastAsia="fr-FR"/>
-                <w14:ligatures w14:val="none"/>
-              </w:rPr>
-              <w:t>activité</w:t>
+              <w:t>Modifier le processus dans le diagramme BPMN à l'aide de l'éditeur XML</w:t>
             </w:r>
           </w:p>
         </w:tc>
@@ -21875,7 +22219,7 @@
                 <w:lang w:eastAsia="fr-FR"/>
                 <w14:ligatures w14:val="none"/>
               </w:rPr>
-              <w:t>En tant qu'utilisateur, je veux voir les activités qui ont une erreur ou une propriété manquante.</w:t>
+              <w:t>En tant qu'utilisateur, je peux modifier un processus à l’aide de l'éditeur XML</w:t>
             </w:r>
           </w:p>
         </w:tc>
@@ -21963,7 +22307,7 @@
                 <w:lang w:eastAsia="fr-FR"/>
                 <w14:ligatures w14:val="none"/>
               </w:rPr>
-              <w:t>l'utilisateur peut voir les erreurs</w:t>
+              <w:t>l'utilisateur peut modifier un processus à l'aide de l'éditeur</w:t>
             </w:r>
           </w:p>
         </w:tc>
@@ -22079,16 +22423,18 @@
                 <w:lang w:eastAsia="fr-FR"/>
                 <w14:ligatures w14:val="none"/>
               </w:rPr>
-              <w:t>Zoomer</w:t>
-            </w:r>
-            <w:r>
-              <w:rPr>
-                <w:rFonts w:ascii="Times New Roman" w:eastAsia="Times New Roman" w:hAnsi="Times New Roman" w:cs="Times New Roman"/>
-                <w:lang w:eastAsia="fr-FR"/>
-                <w14:ligatures w14:val="none"/>
-              </w:rPr>
-              <w:t xml:space="preserve"> ou Dézoomer au diagramme</w:t>
-            </w:r>
+              <w:t xml:space="preserve">Consulter les erreurs de chaque </w:t>
+            </w:r>
+            <w:proofErr w:type="spellStart"/>
+            <w:r>
+              <w:rPr>
+                <w:rFonts w:ascii="Times New Roman" w:eastAsia="Times New Roman" w:hAnsi="Times New Roman" w:cs="Times New Roman"/>
+                <w:lang w:eastAsia="fr-FR"/>
+                <w14:ligatures w14:val="none"/>
+              </w:rPr>
+              <w:t>activities</w:t>
+            </w:r>
+            <w:proofErr w:type="spellEnd"/>
           </w:p>
         </w:tc>
         <w:tc>
@@ -22125,23 +22471,7 @@
                 <w:lang w:eastAsia="fr-FR"/>
                 <w14:ligatures w14:val="none"/>
               </w:rPr>
-              <w:t xml:space="preserve">En tant qu'utilisateur, je veux </w:t>
-            </w:r>
-            <w:r>
-              <w:rPr>
-                <w:rFonts w:ascii="Times New Roman" w:eastAsia="Times New Roman" w:hAnsi="Times New Roman" w:cs="Times New Roman"/>
-                <w:lang w:eastAsia="fr-FR"/>
-                <w14:ligatures w14:val="none"/>
-              </w:rPr>
-              <w:t>zoomer</w:t>
-            </w:r>
-            <w:r>
-              <w:rPr>
-                <w:rFonts w:ascii="Times New Roman" w:eastAsia="Times New Roman" w:hAnsi="Times New Roman" w:cs="Times New Roman"/>
-                <w:lang w:eastAsia="fr-FR"/>
-                <w14:ligatures w14:val="none"/>
-              </w:rPr>
-              <w:t xml:space="preserve"> ou Dézoomer au diagramme</w:t>
+              <w:t>En tant qu'utilisateur, je veux voir les activités qui ont une erreur ou une propriété manquante.</w:t>
             </w:r>
           </w:p>
         </w:tc>
@@ -22184,7 +22514,7 @@
                 <w:lang w:eastAsia="fr-FR"/>
                 <w14:ligatures w14:val="none"/>
               </w:rPr>
-              <w:t>Moyenne</w:t>
+              <w:t>Haut</w:t>
             </w:r>
           </w:p>
         </w:tc>
@@ -22229,9 +22559,286 @@
                 <w:lang w:eastAsia="fr-FR"/>
                 <w14:ligatures w14:val="none"/>
               </w:rPr>
-              <w:t xml:space="preserve">l'utilisateur peut </w:t>
-            </w:r>
-            <w:r>
+              <w:t>l'utilisateur peut voir les erreurs</w:t>
+            </w:r>
+          </w:p>
+        </w:tc>
+      </w:tr>
+      <w:tr>
+        <w:trPr>
+          <w:trHeight w:val="315"/>
+        </w:trPr>
+        <w:tc>
+          <w:tcPr>
+            <w:tcW w:w="0" w:type="auto"/>
+            <w:vMerge/>
+            <w:tcBorders>
+              <w:top w:val="single" w:sz="6" w:space="0" w:color="CCCCCC"/>
+              <w:left w:val="single" w:sz="6" w:space="0" w:color="000000"/>
+              <w:bottom w:val="single" w:sz="6" w:space="0" w:color="000000"/>
+              <w:right w:val="single" w:sz="6" w:space="0" w:color="000000"/>
+            </w:tcBorders>
+            <w:vAlign w:val="center"/>
+            <w:hideMark/>
+          </w:tcPr>
+          <w:p>
+            <w:pPr>
+              <w:spacing w:after="0" w:line="240" w:lineRule="auto"/>
+              <w:ind w:firstLine="0"/>
+              <w:rPr>
+                <w:rFonts w:ascii="Times New Roman" w:eastAsia="Times New Roman" w:hAnsi="Times New Roman" w:cs="Times New Roman"/>
+                <w:b/>
+                <w:bCs/>
+                <w:sz w:val="24"/>
+                <w:szCs w:val="24"/>
+                <w:lang w:eastAsia="fr-FR"/>
+                <w14:ligatures w14:val="none"/>
+              </w:rPr>
+            </w:pPr>
+          </w:p>
+        </w:tc>
+        <w:tc>
+          <w:tcPr>
+            <w:tcW w:w="0" w:type="auto"/>
+            <w:tcBorders>
+              <w:top w:val="single" w:sz="6" w:space="0" w:color="CCCCCC"/>
+              <w:left w:val="single" w:sz="6" w:space="0" w:color="CCCCCC"/>
+              <w:bottom w:val="single" w:sz="6" w:space="0" w:color="000000"/>
+              <w:right w:val="single" w:sz="6" w:space="0" w:color="000000"/>
+            </w:tcBorders>
+            <w:tcMar>
+              <w:top w:w="0" w:type="dxa"/>
+              <w:left w:w="45" w:type="dxa"/>
+              <w:bottom w:w="0" w:type="dxa"/>
+              <w:right w:w="45" w:type="dxa"/>
+            </w:tcMar>
+            <w:vAlign w:val="center"/>
+            <w:hideMark/>
+          </w:tcPr>
+          <w:p>
+            <w:pPr>
+              <w:spacing w:after="0" w:line="240" w:lineRule="auto"/>
+              <w:ind w:firstLine="0"/>
+              <w:jc w:val="center"/>
+              <w:rPr>
+                <w:rFonts w:ascii="Times New Roman" w:eastAsia="Times New Roman" w:hAnsi="Times New Roman" w:cs="Times New Roman"/>
+                <w:sz w:val="20"/>
+                <w:szCs w:val="20"/>
+                <w:lang w:eastAsia="fr-FR"/>
+                <w14:ligatures w14:val="none"/>
+              </w:rPr>
+            </w:pPr>
+            <w:r>
+              <w:rPr>
+                <w:rFonts w:ascii="Times New Roman" w:eastAsia="Times New Roman" w:hAnsi="Times New Roman" w:cs="Times New Roman"/>
+                <w:sz w:val="20"/>
+                <w:szCs w:val="20"/>
+                <w:lang w:eastAsia="fr-FR"/>
+                <w14:ligatures w14:val="none"/>
+              </w:rPr>
+              <w:t>US 19</w:t>
+            </w:r>
+          </w:p>
+        </w:tc>
+        <w:tc>
+          <w:tcPr>
+            <w:tcW w:w="0" w:type="auto"/>
+            <w:tcBorders>
+              <w:top w:val="single" w:sz="6" w:space="0" w:color="CCCCCC"/>
+              <w:left w:val="single" w:sz="6" w:space="0" w:color="CCCCCC"/>
+              <w:bottom w:val="single" w:sz="6" w:space="0" w:color="000000"/>
+              <w:right w:val="single" w:sz="6" w:space="0" w:color="000000"/>
+            </w:tcBorders>
+            <w:tcMar>
+              <w:top w:w="0" w:type="dxa"/>
+              <w:left w:w="45" w:type="dxa"/>
+              <w:bottom w:w="0" w:type="dxa"/>
+              <w:right w:w="45" w:type="dxa"/>
+            </w:tcMar>
+            <w:vAlign w:val="center"/>
+            <w:hideMark/>
+          </w:tcPr>
+          <w:p>
+            <w:pPr>
+              <w:spacing w:after="0" w:line="240" w:lineRule="auto"/>
+              <w:ind w:firstLine="0"/>
+              <w:jc w:val="center"/>
+              <w:rPr>
+                <w:rFonts w:ascii="Times New Roman" w:eastAsia="Times New Roman" w:hAnsi="Times New Roman" w:cs="Times New Roman"/>
+                <w:lang w:eastAsia="fr-FR"/>
+                <w14:ligatures w14:val="none"/>
+              </w:rPr>
+            </w:pPr>
+            <w:r>
+              <w:rPr>
+                <w:rFonts w:ascii="Times New Roman" w:eastAsia="Times New Roman" w:hAnsi="Times New Roman" w:cs="Times New Roman"/>
+                <w:lang w:eastAsia="fr-FR"/>
+                <w14:ligatures w14:val="none"/>
+              </w:rPr>
+              <w:t>Zoomer</w:t>
+            </w:r>
+            <w:r>
+              <w:rPr>
+                <w:rFonts w:ascii="Times New Roman" w:eastAsia="Times New Roman" w:hAnsi="Times New Roman" w:cs="Times New Roman"/>
+                <w:lang w:eastAsia="fr-FR"/>
+                <w14:ligatures w14:val="none"/>
+              </w:rPr>
+              <w:t xml:space="preserve"> ou </w:t>
+            </w:r>
+            <w:r>
+              <w:rPr>
+                <w:rFonts w:ascii="Times New Roman" w:eastAsia="Times New Roman" w:hAnsi="Times New Roman" w:cs="Times New Roman"/>
+                <w:lang w:eastAsia="fr-FR"/>
+                <w14:ligatures w14:val="none"/>
+              </w:rPr>
+              <w:t>Dé zoomer</w:t>
+            </w:r>
+            <w:r>
+              <w:rPr>
+                <w:rFonts w:ascii="Times New Roman" w:eastAsia="Times New Roman" w:hAnsi="Times New Roman" w:cs="Times New Roman"/>
+                <w:lang w:eastAsia="fr-FR"/>
+                <w14:ligatures w14:val="none"/>
+              </w:rPr>
+              <w:t xml:space="preserve"> au diagramme</w:t>
+            </w:r>
+          </w:p>
+        </w:tc>
+        <w:tc>
+          <w:tcPr>
+            <w:tcW w:w="0" w:type="auto"/>
+            <w:tcBorders>
+              <w:top w:val="single" w:sz="6" w:space="0" w:color="CCCCCC"/>
+              <w:left w:val="single" w:sz="6" w:space="0" w:color="CCCCCC"/>
+              <w:bottom w:val="single" w:sz="6" w:space="0" w:color="000000"/>
+              <w:right w:val="single" w:sz="6" w:space="0" w:color="000000"/>
+            </w:tcBorders>
+            <w:tcMar>
+              <w:top w:w="0" w:type="dxa"/>
+              <w:left w:w="45" w:type="dxa"/>
+              <w:bottom w:w="0" w:type="dxa"/>
+              <w:right w:w="45" w:type="dxa"/>
+            </w:tcMar>
+            <w:vAlign w:val="center"/>
+            <w:hideMark/>
+          </w:tcPr>
+          <w:p>
+            <w:pPr>
+              <w:spacing w:after="0" w:line="240" w:lineRule="auto"/>
+              <w:ind w:firstLine="0"/>
+              <w:rPr>
+                <w:rFonts w:ascii="Times New Roman" w:eastAsia="Times New Roman" w:hAnsi="Times New Roman" w:cs="Times New Roman"/>
+                <w:lang w:eastAsia="fr-FR"/>
+                <w14:ligatures w14:val="none"/>
+              </w:rPr>
+            </w:pPr>
+            <w:r>
+              <w:rPr>
+                <w:rFonts w:ascii="Times New Roman" w:eastAsia="Times New Roman" w:hAnsi="Times New Roman" w:cs="Times New Roman"/>
+                <w:lang w:eastAsia="fr-FR"/>
+                <w14:ligatures w14:val="none"/>
+              </w:rPr>
+              <w:t xml:space="preserve">En tant qu'utilisateur, je veux </w:t>
+            </w:r>
+            <w:r>
+              <w:rPr>
+                <w:rFonts w:ascii="Times New Roman" w:eastAsia="Times New Roman" w:hAnsi="Times New Roman" w:cs="Times New Roman"/>
+                <w:lang w:eastAsia="fr-FR"/>
+                <w14:ligatures w14:val="none"/>
+              </w:rPr>
+              <w:t>zoomer</w:t>
+            </w:r>
+            <w:r>
+              <w:rPr>
+                <w:rFonts w:ascii="Times New Roman" w:eastAsia="Times New Roman" w:hAnsi="Times New Roman" w:cs="Times New Roman"/>
+                <w:lang w:eastAsia="fr-FR"/>
+                <w14:ligatures w14:val="none"/>
+              </w:rPr>
+              <w:t xml:space="preserve"> ou </w:t>
+            </w:r>
+            <w:r>
+              <w:rPr>
+                <w:rFonts w:ascii="Times New Roman" w:eastAsia="Times New Roman" w:hAnsi="Times New Roman" w:cs="Times New Roman"/>
+                <w:lang w:eastAsia="fr-FR"/>
+                <w14:ligatures w14:val="none"/>
+              </w:rPr>
+              <w:t>Dé zoomer</w:t>
+            </w:r>
+            <w:r>
+              <w:rPr>
+                <w:rFonts w:ascii="Times New Roman" w:eastAsia="Times New Roman" w:hAnsi="Times New Roman" w:cs="Times New Roman"/>
+                <w:lang w:eastAsia="fr-FR"/>
+                <w14:ligatures w14:val="none"/>
+              </w:rPr>
+              <w:t xml:space="preserve"> au diagramme</w:t>
+            </w:r>
+          </w:p>
+        </w:tc>
+        <w:tc>
+          <w:tcPr>
+            <w:tcW w:w="0" w:type="auto"/>
+            <w:tcBorders>
+              <w:top w:val="single" w:sz="6" w:space="0" w:color="CCCCCC"/>
+              <w:left w:val="single" w:sz="6" w:space="0" w:color="CCCCCC"/>
+              <w:bottom w:val="single" w:sz="6" w:space="0" w:color="000000"/>
+              <w:right w:val="single" w:sz="6" w:space="0" w:color="000000"/>
+            </w:tcBorders>
+            <w:tcMar>
+              <w:top w:w="0" w:type="dxa"/>
+              <w:left w:w="45" w:type="dxa"/>
+              <w:bottom w:w="0" w:type="dxa"/>
+              <w:right w:w="45" w:type="dxa"/>
+            </w:tcMar>
+            <w:vAlign w:val="center"/>
+            <w:hideMark/>
+          </w:tcPr>
+          <w:p>
+            <w:pPr>
+              <w:spacing w:after="0" w:line="240" w:lineRule="auto"/>
+              <w:ind w:firstLine="0"/>
+              <w:jc w:val="center"/>
+              <w:rPr>
+                <w:rFonts w:ascii="Times New Roman" w:eastAsia="Times New Roman" w:hAnsi="Times New Roman" w:cs="Times New Roman"/>
+                <w:sz w:val="20"/>
+                <w:szCs w:val="20"/>
+                <w:lang w:eastAsia="fr-FR"/>
+                <w14:ligatures w14:val="none"/>
+              </w:rPr>
+            </w:pPr>
+            <w:r>
+              <w:rPr>
+                <w:rFonts w:ascii="Times New Roman" w:eastAsia="Times New Roman" w:hAnsi="Times New Roman" w:cs="Times New Roman"/>
+                <w:sz w:val="20"/>
+                <w:szCs w:val="20"/>
+                <w:lang w:eastAsia="fr-FR"/>
+                <w14:ligatures w14:val="none"/>
+              </w:rPr>
+              <w:t>Moyenne</w:t>
+            </w:r>
+          </w:p>
+        </w:tc>
+        <w:tc>
+          <w:tcPr>
+            <w:tcW w:w="0" w:type="auto"/>
+            <w:tcBorders>
+              <w:top w:val="single" w:sz="6" w:space="0" w:color="CCCCCC"/>
+              <w:left w:val="single" w:sz="6" w:space="0" w:color="CCCCCC"/>
+              <w:bottom w:val="single" w:sz="6" w:space="0" w:color="000000"/>
+              <w:right w:val="single" w:sz="6" w:space="0" w:color="000000"/>
+            </w:tcBorders>
+            <w:tcMar>
+              <w:top w:w="0" w:type="dxa"/>
+              <w:left w:w="45" w:type="dxa"/>
+              <w:bottom w:w="0" w:type="dxa"/>
+              <w:right w:w="45" w:type="dxa"/>
+            </w:tcMar>
+            <w:vAlign w:val="center"/>
+            <w:hideMark/>
+          </w:tcPr>
+          <w:p>
+            <w:pPr>
+              <w:spacing w:after="0" w:line="240" w:lineRule="auto"/>
+              <w:ind w:firstLine="0"/>
+              <w:jc w:val="center"/>
               <w:rPr>
                 <w:rFonts w:ascii="Times New Roman" w:eastAsia="Times New Roman" w:hAnsi="Times New Roman" w:cs="Times New Roman"/>
                 <w:b/>
@@ -22240,8 +22847,7 @@
                 <w:lang w:eastAsia="fr-FR"/>
                 <w14:ligatures w14:val="none"/>
               </w:rPr>
-              <w:t>zoomer</w:t>
-            </w:r>
+            </w:pPr>
             <w:r>
               <w:rPr>
                 <w:rFonts w:ascii="Times New Roman" w:eastAsia="Times New Roman" w:hAnsi="Times New Roman" w:cs="Times New Roman"/>
@@ -22251,7 +22857,40 @@
                 <w:lang w:eastAsia="fr-FR"/>
                 <w14:ligatures w14:val="none"/>
               </w:rPr>
-              <w:t xml:space="preserve"> ou Dézoomer</w:t>
+              <w:t xml:space="preserve">l'utilisateur peut </w:t>
+            </w:r>
+            <w:r>
+              <w:rPr>
+                <w:rFonts w:ascii="Times New Roman" w:eastAsia="Times New Roman" w:hAnsi="Times New Roman" w:cs="Times New Roman"/>
+                <w:b/>
+                <w:bCs/>
+                <w:color w:val="0000FF"/>
+                <w:lang w:eastAsia="fr-FR"/>
+                <w14:ligatures w14:val="none"/>
+              </w:rPr>
+              <w:t>zoomer</w:t>
+            </w:r>
+            <w:r>
+              <w:rPr>
+                <w:rFonts w:ascii="Times New Roman" w:eastAsia="Times New Roman" w:hAnsi="Times New Roman" w:cs="Times New Roman"/>
+                <w:b/>
+                <w:bCs/>
+                <w:color w:val="0000FF"/>
+                <w:lang w:eastAsia="fr-FR"/>
+                <w14:ligatures w14:val="none"/>
+              </w:rPr>
+              <w:t xml:space="preserve"> ou </w:t>
+            </w:r>
+            <w:r>
+              <w:rPr>
+                <w:rFonts w:ascii="Times New Roman" w:eastAsia="Times New Roman" w:hAnsi="Times New Roman" w:cs="Times New Roman"/>
+                <w:b/>
+                <w:bCs/>
+                <w:color w:val="0000FF"/>
+                <w:lang w:eastAsia="fr-FR"/>
+                <w14:ligatures w14:val="none"/>
+              </w:rPr>
+              <w:t>Dé zoomer</w:t>
             </w:r>
           </w:p>
         </w:tc>
@@ -22305,7 +22944,6 @@
                 <w:lang w:eastAsia="fr-FR"/>
                 <w14:ligatures w14:val="none"/>
               </w:rPr>
-              <w:lastRenderedPageBreak/>
               <w:t>Sprint 4 - Analyse</w:t>
             </w:r>
             <w:r>
@@ -22321,6 +22959,7 @@
               <w:br/>
               <w:t xml:space="preserve">et Extraire Processus </w:t>
             </w:r>
+            <w:proofErr w:type="spellStart"/>
             <w:r>
               <w:rPr>
                 <w:rFonts w:ascii="Times New Roman" w:eastAsia="Times New Roman" w:hAnsi="Times New Roman" w:cs="Times New Roman"/>
@@ -22331,8 +22970,9 @@
                 <w:lang w:eastAsia="fr-FR"/>
                 <w14:ligatures w14:val="none"/>
               </w:rPr>
-              <w:t>BPMN</w:t>
-            </w:r>
+              <w:t>bpmn</w:t>
+            </w:r>
+            <w:proofErr w:type="spellEnd"/>
           </w:p>
         </w:tc>
         <w:tc>
@@ -22370,7 +23010,7 @@
                 <w:lang w:eastAsia="fr-FR"/>
                 <w14:ligatures w14:val="none"/>
               </w:rPr>
-              <w:t>US 19</w:t>
+              <w:t>US 20</w:t>
             </w:r>
           </w:p>
         </w:tc>
@@ -22532,8 +23172,9 @@
                 <w:lang w:eastAsia="fr-FR"/>
                 <w14:ligatures w14:val="none"/>
               </w:rPr>
-              <w:t xml:space="preserve">Le processus est enregistré dans la base de données et dans un dossier appelé "fichiersBpmn" dans le </w:t>
-            </w:r>
+              <w:t>Le processus est enregistré dans la base de données et dans un dossier appelé "</w:t>
+            </w:r>
+            <w:proofErr w:type="spellStart"/>
             <w:r>
               <w:rPr>
                 <w:rFonts w:ascii="Times New Roman" w:eastAsia="Times New Roman" w:hAnsi="Times New Roman" w:cs="Times New Roman"/>
@@ -22543,8 +23184,33 @@
                 <w:lang w:eastAsia="fr-FR"/>
                 <w14:ligatures w14:val="none"/>
               </w:rPr>
-              <w:t>back end</w:t>
-            </w:r>
+              <w:t>fichiersBpmn</w:t>
+            </w:r>
+            <w:proofErr w:type="spellEnd"/>
+            <w:r>
+              <w:rPr>
+                <w:rFonts w:ascii="Times New Roman" w:eastAsia="Times New Roman" w:hAnsi="Times New Roman" w:cs="Times New Roman"/>
+                <w:b/>
+                <w:bCs/>
+                <w:color w:val="0000FF"/>
+                <w:lang w:eastAsia="fr-FR"/>
+                <w14:ligatures w14:val="none"/>
+              </w:rPr>
+              <w:t xml:space="preserve">" dans le </w:t>
+            </w:r>
+            <w:proofErr w:type="spellStart"/>
+            <w:r>
+              <w:rPr>
+                <w:rFonts w:ascii="Times New Roman" w:eastAsia="Times New Roman" w:hAnsi="Times New Roman" w:cs="Times New Roman"/>
+                <w:b/>
+                <w:bCs/>
+                <w:color w:val="0000FF"/>
+                <w:lang w:eastAsia="fr-FR"/>
+                <w14:ligatures w14:val="none"/>
+              </w:rPr>
+              <w:t>backend</w:t>
+            </w:r>
+            <w:proofErr w:type="spellEnd"/>
             <w:r>
               <w:rPr>
                 <w:rFonts w:ascii="Times New Roman" w:eastAsia="Times New Roman" w:hAnsi="Times New Roman" w:cs="Times New Roman"/>
@@ -22627,7 +23293,7 @@
                 <w:lang w:eastAsia="fr-FR"/>
                 <w14:ligatures w14:val="none"/>
               </w:rPr>
-              <w:t>US 20</w:t>
+              <w:t>US 21</w:t>
             </w:r>
           </w:p>
         </w:tc>
@@ -22666,40 +23332,18 @@
                 <w:lang w:eastAsia="fr-FR"/>
                 <w14:ligatures w14:val="none"/>
               </w:rPr>
-              <w:t>Etude de la</w:t>
-            </w:r>
-            <w:r>
-              <w:rPr>
-                <w:rFonts w:ascii="Times New Roman" w:eastAsia="Times New Roman" w:hAnsi="Times New Roman" w:cs="Times New Roman"/>
-                <w:lang w:eastAsia="fr-FR"/>
-                <w14:ligatures w14:val="none"/>
-              </w:rPr>
-              <w:t xml:space="preserve"> </w:t>
-            </w:r>
-            <w:r>
-              <w:rPr>
-                <w:rFonts w:ascii="Times New Roman" w:eastAsia="Times New Roman" w:hAnsi="Times New Roman" w:cs="Times New Roman"/>
-                <w:lang w:eastAsia="fr-FR"/>
-                <w14:ligatures w14:val="none"/>
-              </w:rPr>
               <w:t xml:space="preserve">Solution optimale pour extraire des données de processus dans le </w:t>
             </w:r>
-            <w:r>
-              <w:rPr>
-                <w:rFonts w:ascii="Times New Roman" w:eastAsia="Times New Roman" w:hAnsi="Times New Roman" w:cs="Times New Roman"/>
-                <w:lang w:eastAsia="fr-FR"/>
-                <w14:ligatures w14:val="none"/>
-              </w:rPr>
-              <w:t>back end</w:t>
-            </w:r>
-            <w:r>
-              <w:rPr>
-                <w:rFonts w:ascii="Times New Roman" w:eastAsia="Times New Roman" w:hAnsi="Times New Roman" w:cs="Times New Roman"/>
-                <w:lang w:eastAsia="fr-FR"/>
-                <w14:ligatures w14:val="none"/>
-              </w:rPr>
-              <w:t xml:space="preserve"> </w:t>
-            </w:r>
+            <w:proofErr w:type="spellStart"/>
+            <w:r>
+              <w:rPr>
+                <w:rFonts w:ascii="Times New Roman" w:eastAsia="Times New Roman" w:hAnsi="Times New Roman" w:cs="Times New Roman"/>
+                <w:lang w:eastAsia="fr-FR"/>
+                <w14:ligatures w14:val="none"/>
+              </w:rPr>
+              <w:t>backend</w:t>
+            </w:r>
+            <w:proofErr w:type="spellEnd"/>
           </w:p>
         </w:tc>
         <w:tc>
@@ -22736,7 +23380,25 @@
                 <w:lang w:eastAsia="fr-FR"/>
                 <w14:ligatures w14:val="none"/>
               </w:rPr>
-              <w:t>En tant qu'équipe Scrum, nous voulons étudier différentes techniques afin de déterminer la solution optimale pour extraire les données des diagrammes.</w:t>
+              <w:t xml:space="preserve">En tant qu'équipe </w:t>
+            </w:r>
+            <w:proofErr w:type="spellStart"/>
+            <w:r>
+              <w:rPr>
+                <w:rFonts w:ascii="Times New Roman" w:eastAsia="Times New Roman" w:hAnsi="Times New Roman" w:cs="Times New Roman"/>
+                <w:lang w:eastAsia="fr-FR"/>
+                <w14:ligatures w14:val="none"/>
+              </w:rPr>
+              <w:t>Scrum</w:t>
+            </w:r>
+            <w:proofErr w:type="spellEnd"/>
+            <w:r>
+              <w:rPr>
+                <w:rFonts w:ascii="Times New Roman" w:eastAsia="Times New Roman" w:hAnsi="Times New Roman" w:cs="Times New Roman"/>
+                <w:lang w:eastAsia="fr-FR"/>
+                <w14:ligatures w14:val="none"/>
+              </w:rPr>
+              <w:t>, nous voulons étudier différentes techniques afin de déterminer la solution optimale pour extraire les données des diagrammes.</w:t>
             </w:r>
           </w:p>
         </w:tc>
@@ -22822,6 +23484,7 @@
               </w:rPr>
               <w:t xml:space="preserve">Les informations du processus sont enregistrées au format JSON dans le corps de la requête et sont reçues par modèle dans le </w:t>
             </w:r>
+            <w:proofErr w:type="spellStart"/>
             <w:r>
               <w:rPr>
                 <w:rFonts w:ascii="Times New Roman" w:eastAsia="Times New Roman" w:hAnsi="Times New Roman" w:cs="Times New Roman"/>
@@ -22831,8 +23494,9 @@
                 <w:lang w:eastAsia="fr-FR"/>
                 <w14:ligatures w14:val="none"/>
               </w:rPr>
-              <w:t>back end</w:t>
-            </w:r>
+              <w:t>backend</w:t>
+            </w:r>
+            <w:proofErr w:type="spellEnd"/>
             <w:r>
               <w:rPr>
                 <w:rFonts w:ascii="Times New Roman" w:eastAsia="Times New Roman" w:hAnsi="Times New Roman" w:cs="Times New Roman"/>
@@ -22935,7 +23599,7 @@
                 <w:lang w:eastAsia="fr-FR"/>
                 <w14:ligatures w14:val="none"/>
               </w:rPr>
-              <w:t>US 21</w:t>
+              <w:t>US 22</w:t>
             </w:r>
           </w:p>
         </w:tc>
@@ -22974,23 +23638,7 @@
                 <w:lang w:eastAsia="fr-FR"/>
                 <w14:ligatures w14:val="none"/>
               </w:rPr>
-              <w:t>Intégre</w:t>
-            </w:r>
-            <w:r>
-              <w:rPr>
-                <w:rFonts w:ascii="Times New Roman" w:eastAsia="Times New Roman" w:hAnsi="Times New Roman" w:cs="Times New Roman"/>
-                <w:lang w:eastAsia="fr-FR"/>
-                <w14:ligatures w14:val="none"/>
-              </w:rPr>
-              <w:t>r</w:t>
-            </w:r>
-            <w:r>
-              <w:rPr>
-                <w:rFonts w:ascii="Times New Roman" w:eastAsia="Times New Roman" w:hAnsi="Times New Roman" w:cs="Times New Roman"/>
-                <w:lang w:eastAsia="fr-FR"/>
-                <w14:ligatures w14:val="none"/>
-              </w:rPr>
-              <w:t xml:space="preserve"> des fonctionnalités d'exécution des processus par Elsa Workflow</w:t>
+              <w:t>Intègre des fonctionnalités d'exécution des processus par Elsa Workflow</w:t>
             </w:r>
           </w:p>
         </w:tc>
@@ -23030,14 +23678,16 @@
               </w:rPr>
               <w:t xml:space="preserve">En tant que développeur, </w:t>
             </w:r>
-            <w:r>
-              <w:rPr>
-                <w:rFonts w:ascii="Times New Roman" w:eastAsia="Times New Roman" w:hAnsi="Times New Roman" w:cs="Times New Roman"/>
-                <w:lang w:eastAsia="fr-FR"/>
-                <w14:ligatures w14:val="none"/>
-              </w:rPr>
-              <w:t>exécuter</w:t>
-            </w:r>
+            <w:proofErr w:type="spellStart"/>
+            <w:r>
+              <w:rPr>
+                <w:rFonts w:ascii="Times New Roman" w:eastAsia="Times New Roman" w:hAnsi="Times New Roman" w:cs="Times New Roman"/>
+                <w:lang w:eastAsia="fr-FR"/>
+                <w14:ligatures w14:val="none"/>
+              </w:rPr>
+              <w:t>executer</w:t>
+            </w:r>
+            <w:proofErr w:type="spellEnd"/>
             <w:r>
               <w:rPr>
                 <w:rFonts w:ascii="Times New Roman" w:eastAsia="Times New Roman" w:hAnsi="Times New Roman" w:cs="Times New Roman"/>
@@ -23119,6 +23769,7 @@
                 <w14:ligatures w14:val="none"/>
               </w:rPr>
             </w:pPr>
+            <w:proofErr w:type="spellStart"/>
             <w:r>
               <w:rPr>
                 <w:rFonts w:ascii="Times New Roman" w:eastAsia="Times New Roman" w:hAnsi="Times New Roman" w:cs="Times New Roman"/>
@@ -23128,8 +23779,9 @@
                 <w:lang w:eastAsia="fr-FR"/>
                 <w14:ligatures w14:val="none"/>
               </w:rPr>
-              <w:t>Exécuter</w:t>
-            </w:r>
+              <w:t>Executer</w:t>
+            </w:r>
+            <w:proofErr w:type="spellEnd"/>
             <w:r>
               <w:rPr>
                 <w:rFonts w:ascii="Times New Roman" w:eastAsia="Times New Roman" w:hAnsi="Times New Roman" w:cs="Times New Roman"/>
@@ -23141,6 +23793,7 @@
               </w:rPr>
               <w:t xml:space="preserve"> les processus du </w:t>
             </w:r>
+            <w:proofErr w:type="spellStart"/>
             <w:r>
               <w:rPr>
                 <w:rFonts w:ascii="Times New Roman" w:eastAsia="Times New Roman" w:hAnsi="Times New Roman" w:cs="Times New Roman"/>
@@ -23150,8 +23803,9 @@
                 <w:lang w:eastAsia="fr-FR"/>
                 <w14:ligatures w14:val="none"/>
               </w:rPr>
-              <w:t>diagramme</w:t>
-            </w:r>
+              <w:t>digarammme</w:t>
+            </w:r>
+            <w:proofErr w:type="spellEnd"/>
           </w:p>
         </w:tc>
       </w:tr>
@@ -23223,7 +23877,7 @@
                 <w:lang w:eastAsia="fr-FR"/>
                 <w14:ligatures w14:val="none"/>
               </w:rPr>
-              <w:t>US 22</w:t>
+              <w:t>US 23</w:t>
             </w:r>
           </w:p>
         </w:tc>
@@ -23264,14 +23918,16 @@
               </w:rPr>
               <w:t xml:space="preserve">connecter avec api </w:t>
             </w:r>
-            <w:r>
-              <w:rPr>
-                <w:rFonts w:ascii="Times New Roman" w:eastAsia="Times New Roman" w:hAnsi="Times New Roman" w:cs="Times New Roman"/>
-                <w:lang w:eastAsia="fr-FR"/>
-                <w14:ligatures w14:val="none"/>
-              </w:rPr>
-              <w:t>ELISE</w:t>
-            </w:r>
+            <w:proofErr w:type="spellStart"/>
+            <w:r>
+              <w:rPr>
+                <w:rFonts w:ascii="Times New Roman" w:eastAsia="Times New Roman" w:hAnsi="Times New Roman" w:cs="Times New Roman"/>
+                <w:lang w:eastAsia="fr-FR"/>
+                <w14:ligatures w14:val="none"/>
+              </w:rPr>
+              <w:t>elise</w:t>
+            </w:r>
+            <w:proofErr w:type="spellEnd"/>
           </w:p>
         </w:tc>
         <w:tc>
@@ -23444,7 +24100,7 @@
                 <w:lang w:eastAsia="fr-FR"/>
                 <w14:ligatures w14:val="none"/>
               </w:rPr>
-              <w:t>US 23</w:t>
+              <w:t>US 24</w:t>
             </w:r>
           </w:p>
         </w:tc>
@@ -23698,7 +24354,7 @@
                 <w:lang w:eastAsia="fr-FR"/>
                 <w14:ligatures w14:val="none"/>
               </w:rPr>
-              <w:t>US 24</w:t>
+              <w:t>US 25</w:t>
             </w:r>
           </w:p>
         </w:tc>
@@ -23860,8 +24516,9 @@
                 <w:lang w:eastAsia="fr-FR"/>
                 <w14:ligatures w14:val="none"/>
               </w:rPr>
-              <w:t xml:space="preserve">Le processus est enregistré dans la base de données et dans un dossier appelé "fichiersBpmn" dans le </w:t>
-            </w:r>
+              <w:t>Le processus est enregistré dans la base de données et dans un dossier appelé "</w:t>
+            </w:r>
+            <w:proofErr w:type="spellStart"/>
             <w:r>
               <w:rPr>
                 <w:rFonts w:ascii="Times New Roman" w:eastAsia="Times New Roman" w:hAnsi="Times New Roman" w:cs="Times New Roman"/>
@@ -23871,8 +24528,33 @@
                 <w:lang w:eastAsia="fr-FR"/>
                 <w14:ligatures w14:val="none"/>
               </w:rPr>
-              <w:t>back end</w:t>
-            </w:r>
+              <w:t>fichiersBpmn</w:t>
+            </w:r>
+            <w:proofErr w:type="spellEnd"/>
+            <w:r>
+              <w:rPr>
+                <w:rFonts w:ascii="Times New Roman" w:eastAsia="Times New Roman" w:hAnsi="Times New Roman" w:cs="Times New Roman"/>
+                <w:b/>
+                <w:bCs/>
+                <w:color w:val="0000FF"/>
+                <w:lang w:eastAsia="fr-FR"/>
+                <w14:ligatures w14:val="none"/>
+              </w:rPr>
+              <w:t xml:space="preserve">" dans le </w:t>
+            </w:r>
+            <w:proofErr w:type="spellStart"/>
+            <w:r>
+              <w:rPr>
+                <w:rFonts w:ascii="Times New Roman" w:eastAsia="Times New Roman" w:hAnsi="Times New Roman" w:cs="Times New Roman"/>
+                <w:b/>
+                <w:bCs/>
+                <w:color w:val="0000FF"/>
+                <w:lang w:eastAsia="fr-FR"/>
+                <w14:ligatures w14:val="none"/>
+              </w:rPr>
+              <w:t>backend</w:t>
+            </w:r>
+            <w:proofErr w:type="spellEnd"/>
             <w:r>
               <w:rPr>
                 <w:rFonts w:ascii="Times New Roman" w:eastAsia="Times New Roman" w:hAnsi="Times New Roman" w:cs="Times New Roman"/>
@@ -24115,7 +24797,7 @@
           <w:docGrid w:linePitch="360"/>
         </w:sectPr>
       </w:pPr>
-      <w:bookmarkStart w:id="26" w:name="_Toc163564364"/>
+      <w:bookmarkStart w:id="27" w:name="_Toc163564364"/>
       <w:r>
         <w:rPr>
           <w:rFonts w:ascii="Times New Roman" w:hAnsi="Times New Roman" w:cs="Times New Roman"/>
@@ -24207,7 +24889,7 @@
         </w:rPr>
         <w:t>g</w:t>
       </w:r>
-      <w:bookmarkEnd w:id="26"/>
+      <w:bookmarkEnd w:id="27"/>
     </w:p>
     <w:p>
       <w:pPr>
@@ -24254,7 +24936,7 @@
     <w:p>
       <w:r>
         <w:pict w14:anchorId="67FA0784">
-          <v:shape id="_x0000_i1025" type="#_x0000_t75" style="width:468pt;height:245.25pt">
+          <v:shape id="_x0000_i1025" type="#_x0000_t75" style="width:468pt;height:245pt">
             <v:imagedata r:id="rId18" o:title="release"/>
           </v:shape>
         </w:pict>
@@ -24272,7 +24954,7 @@
           <w:szCs w:val="24"/>
         </w:rPr>
       </w:pPr>
-      <w:bookmarkStart w:id="27" w:name="_Toc163564372"/>
+      <w:bookmarkStart w:id="28" w:name="_Toc163564372"/>
       <w:r>
         <w:rPr>
           <w:rFonts w:ascii="Times New Roman" w:hAnsi="Times New Roman" w:cs="Times New Roman"/>
@@ -24364,7 +25046,7 @@
         </w:rPr>
         <w:t xml:space="preserve"> des releases</w:t>
       </w:r>
-      <w:bookmarkEnd w:id="27"/>
+      <w:bookmarkEnd w:id="28"/>
     </w:p>
     <w:p/>
     <w:p>
@@ -24664,7 +25346,7 @@
           <w:docGrid w:linePitch="360"/>
         </w:sectPr>
       </w:pPr>
-      <w:bookmarkStart w:id="28" w:name="_Toc163569064"/>
+      <w:bookmarkStart w:id="29" w:name="_Toc163569064"/>
       <w:r>
         <w:rPr>
           <w:rFonts w:ascii="Times New Roman" w:hAnsi="Times New Roman" w:cs="Times New Roman"/>
@@ -24681,7 +25363,7 @@
         </w:rPr>
         <w:t xml:space="preserve"> : Release 1</w:t>
       </w:r>
-      <w:bookmarkEnd w:id="28"/>
+      <w:bookmarkEnd w:id="29"/>
     </w:p>
     <w:p>
       <w:pPr>
@@ -24693,7 +25375,7 @@
           <w:color w:val="000000" w:themeColor="text1"/>
         </w:rPr>
       </w:pPr>
-      <w:bookmarkStart w:id="29" w:name="_Toc163569065"/>
+      <w:bookmarkStart w:id="30" w:name="_Toc163569065"/>
       <w:r>
         <w:rPr>
           <w:rFonts w:ascii="Times New Roman" w:hAnsi="Times New Roman" w:cs="Times New Roman"/>
@@ -24703,7 +25385,7 @@
         <w:lastRenderedPageBreak/>
         <w:t>Introduction</w:t>
       </w:r>
-      <w:bookmarkEnd w:id="29"/>
+      <w:bookmarkEnd w:id="30"/>
     </w:p>
     <w:p>
       <w:pPr>
@@ -24866,7 +25548,7 @@
           <w:color w:val="000000" w:themeColor="text1"/>
         </w:rPr>
       </w:pPr>
-      <w:bookmarkStart w:id="30" w:name="_Toc163569066"/>
+      <w:bookmarkStart w:id="31" w:name="_Toc163569066"/>
       <w:r>
         <w:rPr>
           <w:rFonts w:ascii="Times New Roman" w:hAnsi="Times New Roman" w:cs="Times New Roman"/>
@@ -24883,7 +25565,7 @@
         </w:rPr>
         <w:t> :</w:t>
       </w:r>
-      <w:bookmarkEnd w:id="30"/>
+      <w:bookmarkEnd w:id="31"/>
     </w:p>
     <w:p/>
     <w:p>
@@ -24944,7 +25626,7 @@
           <w:szCs w:val="24"/>
         </w:rPr>
       </w:pPr>
-      <w:bookmarkStart w:id="31" w:name="_Toc163564373"/>
+      <w:bookmarkStart w:id="32" w:name="_Toc163564373"/>
       <w:r>
         <w:rPr>
           <w:rFonts w:ascii="Times New Roman" w:hAnsi="Times New Roman" w:cs="Times New Roman"/>
@@ -25046,7 +25728,7 @@
         </w:rPr>
         <w:t xml:space="preserve"> 1</w:t>
       </w:r>
-      <w:bookmarkEnd w:id="31"/>
+      <w:bookmarkEnd w:id="32"/>
     </w:p>
     <w:p>
       <w:pPr>
@@ -25061,7 +25743,7 @@
           <w:color w:val="000000" w:themeColor="text1"/>
         </w:rPr>
       </w:pPr>
-      <w:bookmarkStart w:id="32" w:name="_Toc163569067"/>
+      <w:bookmarkStart w:id="33" w:name="_Toc163569067"/>
       <w:r>
         <w:rPr>
           <w:rFonts w:ascii="Times New Roman" w:hAnsi="Times New Roman" w:cs="Times New Roman"/>
@@ -25070,7 +25752,7 @@
         </w:rPr>
         <w:t>Sprint 1 « Etude de l’environnement »</w:t>
       </w:r>
-      <w:bookmarkEnd w:id="32"/>
+      <w:bookmarkEnd w:id="33"/>
     </w:p>
     <w:p>
       <w:pPr>
@@ -25085,7 +25767,7 @@
           <w:color w:val="000000" w:themeColor="text1"/>
         </w:rPr>
       </w:pPr>
-      <w:bookmarkStart w:id="33" w:name="_Toc163569068"/>
+      <w:bookmarkStart w:id="34" w:name="_Toc163569068"/>
       <w:r>
         <w:rPr>
           <w:rFonts w:ascii="Times New Roman" w:hAnsi="Times New Roman" w:cs="Times New Roman"/>
@@ -25094,7 +25776,7 @@
         </w:rPr>
         <w:t>Sprint Goal</w:t>
       </w:r>
-      <w:bookmarkEnd w:id="33"/>
+      <w:bookmarkEnd w:id="34"/>
     </w:p>
     <w:p>
       <w:pPr>
@@ -25206,8 +25888,6 @@
           <w:szCs w:val="24"/>
         </w:rPr>
       </w:pPr>
-      <w:bookmarkStart w:id="34" w:name="_GoBack"/>
-      <w:bookmarkEnd w:id="34"/>
     </w:p>
     <w:p>
       <w:pPr>
@@ -28847,15 +29527,7 @@
           <w:sz w:val="24"/>
           <w:szCs w:val="24"/>
         </w:rPr>
-        <w:t xml:space="preserve">La figure </w:t>
-      </w:r>
-      <w:r>
-        <w:rPr>
-          <w:rFonts w:ascii="Times New Roman" w:hAnsi="Times New Roman" w:cs="Times New Roman"/>
-          <w:sz w:val="24"/>
-          <w:szCs w:val="24"/>
-        </w:rPr>
-        <w:t xml:space="preserve">10 et </w:t>
+        <w:t xml:space="preserve">La figure 10 et </w:t>
       </w:r>
       <w:r>
         <w:rPr>
@@ -33062,15 +33734,7 @@
           <w:sz w:val="24"/>
           <w:szCs w:val="24"/>
         </w:rPr>
-        <w:t xml:space="preserve">La figure </w:t>
-      </w:r>
-      <w:r>
-        <w:rPr>
-          <w:rFonts w:ascii="Times New Roman" w:hAnsi="Times New Roman" w:cs="Times New Roman"/>
-          <w:sz w:val="24"/>
-          <w:szCs w:val="24"/>
-        </w:rPr>
-        <w:t>31</w:t>
+        <w:t>La figure 31</w:t>
       </w:r>
       <w:r>
         <w:rPr>
@@ -34144,15 +34808,7 @@
           <w:sz w:val="24"/>
           <w:szCs w:val="24"/>
         </w:rPr>
-        <w:t xml:space="preserve"> de travail, ainsi </w:t>
-      </w:r>
-      <w:r>
-        <w:rPr>
-          <w:rFonts w:ascii="Times New Roman" w:hAnsi="Times New Roman" w:cs="Times New Roman"/>
-          <w:sz w:val="24"/>
-          <w:szCs w:val="24"/>
-        </w:rPr>
-        <w:t xml:space="preserve">que ajouter notre panel de </w:t>
+        <w:t xml:space="preserve"> de travail, ainsi que ajouter notre panel de </w:t>
       </w:r>
       <w:r>
         <w:rPr>
@@ -34357,23 +35013,7 @@
           <w:sz w:val="24"/>
           <w:szCs w:val="24"/>
         </w:rPr>
-        <w:t xml:space="preserve"> release de notre application, nous sommes prêts à entreprendre les tâches nécessaires pour créer </w:t>
-      </w:r>
-      <w:r>
-        <w:rPr>
-          <w:rFonts w:ascii="Times New Roman" w:hAnsi="Times New Roman" w:cs="Times New Roman"/>
-          <w:sz w:val="24"/>
-          <w:szCs w:val="24"/>
-        </w:rPr>
-        <w:t>le</w:t>
-      </w:r>
-      <w:r>
-        <w:rPr>
-          <w:rFonts w:ascii="Times New Roman" w:hAnsi="Times New Roman" w:cs="Times New Roman"/>
-          <w:sz w:val="24"/>
-          <w:szCs w:val="24"/>
-        </w:rPr>
-        <w:t xml:space="preserve"> deuxième release, qui comportera le Product backlog, les différents diagrammes et les interfaces graphiques.</w:t>
+        <w:t xml:space="preserve"> release de notre application, nous sommes prêts à entreprendre les tâches nécessaires pour créer le deuxième release, qui comportera le Product backlog, les différents diagrammes et les interfaces graphiques.</w:t>
       </w:r>
     </w:p>
     <w:p>
@@ -39059,6 +39699,7 @@
   <w:style w:type="character" w:default="1" w:styleId="Policepardfaut">
     <w:name w:val="Default Paragraph Font"/>
     <w:uiPriority w:val="1"/>
+    <w:semiHidden/>
     <w:unhideWhenUsed/>
   </w:style>
   <w:style w:type="table" w:default="1" w:styleId="TableauNormal">
@@ -39863,7 +40504,7 @@
 </file>
 
 <file path=customXml/itemProps1.xml><?xml version="1.0" encoding="utf-8"?>
-<ds:datastoreItem xmlns:ds="http://schemas.openxmlformats.org/officeDocument/2006/customXml" ds:itemID="{29B1BD21-6084-4CE2-9516-92C2B6783D53}">
+<ds:datastoreItem xmlns:ds="http://schemas.openxmlformats.org/officeDocument/2006/customXml" ds:itemID="{91FCB11F-DA34-4C73-95EA-28DC8EC1EEB7}">
   <ds:schemaRefs>
     <ds:schemaRef ds:uri="http://schemas.openxmlformats.org/officeDocument/2006/bibliography"/>
   </ds:schemaRefs>

</xml_diff>